<commit_message>
Added section to describe what blockchain technology is
</commit_message>
<xml_diff>
--- a/PhD Proposal.docx
+++ b/PhD Proposal.docx
@@ -5,6 +5,7 @@
     <w:p>
       <w:pPr>
         <w:pStyle w:val="Heading1"/>
+        <w:jc w:val="center"/>
       </w:pPr>
       <w:r>
         <w:t>Autonomous Agents Powered by Blockchain Technology</w:t>
@@ -33,7 +34,7 @@
         <w:t xml:space="preserve"> </w:t>
       </w:r>
       <w:r>
-        <w:t>(Fernandez-Carames and Fraga-Lamas, 2018)</w:t>
+        <w:t>[1]</w:t>
       </w:r>
       <w:r>
         <w:t xml:space="preserve">. This includes having a single point of failure, denial of service (DoS) attacks and trusting that data has not been manipulated. </w:t>
@@ -44,10 +45,13 @@
         <w:t xml:space="preserve">Distribute Ledger Technology (DLT) </w:t>
       </w:r>
       <w:r>
-        <w:t xml:space="preserve">was first introduced by Satoshi Nakamoto in 2008 with the original cryptocurrency Bitcoin </w:t>
-      </w:r>
-      <w:r>
-        <w:t>(Nakamoto, 2008)</w:t>
+        <w:t>was first introduced by Satoshi Nakamoto in 2008 with the original cryptocurrency Bitcoin</w:t>
+      </w:r>
+      <w:r>
+        <w:t xml:space="preserve"> </w:t>
+      </w:r>
+      <w:r>
+        <w:t>[2]</w:t>
       </w:r>
       <w:r>
         <w:t xml:space="preserve"> which offered a novel way for nodes to reach consensus in a decentralised manner via Proof of Work (PoW)</w:t>
@@ -59,7 +63,13 @@
         <w:t xml:space="preserve"> </w:t>
       </w:r>
       <w:r>
-        <w:t xml:space="preserve">Nodes of the blockchain network each store a copy of the ledger on their system removing the single point of failure. Trust in a </w:t>
+        <w:t>Nodes of the blockchain network each store a copy of the ledger on their system removing the single point of failure</w:t>
+      </w:r>
+      <w:r>
+        <w:t xml:space="preserve"> [3]</w:t>
+      </w:r>
+      <w:r>
+        <w:t xml:space="preserve">. Trust in a </w:t>
       </w:r>
       <w:r>
         <w:t>third-party</w:t>
@@ -74,9 +84,55 @@
         <w:t xml:space="preserve"> Consensus) </w:t>
       </w:r>
       <w:r>
-        <w:t xml:space="preserve">(ref). </w:t>
-      </w:r>
-    </w:p>
+        <w:t>[3]</w:t>
+      </w:r>
+      <w:r>
+        <w:t xml:space="preserve">. </w:t>
+      </w:r>
+    </w:p>
+    <w:p>
+      <w:r>
+        <w:t xml:space="preserve">Blockchain offers multiple improvements over traditional cloud or centralised systems by removing the single point of failure, trust in a third party intermediately such as a cloud provider and potential data manipulation by bad actors as </w:t>
+      </w:r>
+      <w:r>
+        <w:t>data on the blockchain is considered immutable</w:t>
+      </w:r>
+      <w:r>
+        <w:t xml:space="preserve"> [</w:t>
+      </w:r>
+      <w:r>
+        <w:t>4</w:t>
+      </w:r>
+      <w:r>
+        <w:t>].</w:t>
+      </w:r>
+      <w:r>
+        <w:t xml:space="preserve"> </w:t>
+      </w:r>
+      <w:r>
+        <w:t>Blockchain technology</w:t>
+      </w:r>
+      <w:r>
+        <w:t xml:space="preserve"> comes with its own drawback, the main one being scalability (e.g., Bitcoin can process up to a maximum of 7 transactions per second currently) [5]. This is commonly referred to as the ‘Blockchain Trilemma’ [6] in </w:t>
+      </w:r>
+      <w:r>
+        <w:t xml:space="preserve">improvements in </w:t>
+      </w:r>
+      <w:r>
+        <w:t xml:space="preserve">decentralization, security, </w:t>
+      </w:r>
+      <w:r>
+        <w:t xml:space="preserve">or </w:t>
+      </w:r>
+      <w:r>
+        <w:t>scalability</w:t>
+      </w:r>
+      <w:r>
+        <w:t xml:space="preserve"> results in a compromise to the other properties. </w:t>
+      </w:r>
+    </w:p>
+    <w:p/>
+    <w:p/>
     <w:p/>
     <w:p/>
     <w:p/>
@@ -149,6 +205,124 @@
           <w:shd w:val="clear" w:color="auto" w:fill="FFFFFF"/>
         </w:rPr>
         <w:t>Nakamoto, S., 2008. Bitcoin: A Peer-to-Peer Electronic Cash System. [online] Available at: &lt;http://www.bitcoin.org&gt;.</w:t>
+      </w:r>
+    </w:p>
+    <w:p>
+      <w:pPr>
+        <w:pStyle w:val="ListParagraph"/>
+      </w:pPr>
+    </w:p>
+    <w:p>
+      <w:pPr>
+        <w:pStyle w:val="ListParagraph"/>
+        <w:numPr>
+          <w:ilvl w:val="0"/>
+          <w:numId w:val="1"/>
+        </w:numPr>
+      </w:pPr>
+      <w:proofErr w:type="spellStart"/>
+      <w:r>
+        <w:t>Garay</w:t>
+      </w:r>
+      <w:proofErr w:type="spellEnd"/>
+      <w:r>
+        <w:t xml:space="preserve">, J. and </w:t>
+      </w:r>
+      <w:proofErr w:type="spellStart"/>
+      <w:r>
+        <w:t>Kiayias</w:t>
+      </w:r>
+      <w:proofErr w:type="spellEnd"/>
+      <w:r>
+        <w:t xml:space="preserve">, A., 2020. </w:t>
+      </w:r>
+      <w:proofErr w:type="spellStart"/>
+      <w:r>
+        <w:t>SoK</w:t>
+      </w:r>
+      <w:proofErr w:type="spellEnd"/>
+      <w:r>
+        <w:t>: A Consensus Taxonomy in the Blockchain Era. Topics in Cryptology – CT-RSA 2020, [online] pp.284-318. Available at: &lt;https://link.springer.com/chapter/10.1007/978-3-030-40186-3_13&gt; [Accessed 29 September 2021].</w:t>
+      </w:r>
+    </w:p>
+    <w:p>
+      <w:pPr>
+        <w:pStyle w:val="ListParagraph"/>
+      </w:pPr>
+    </w:p>
+    <w:p>
+      <w:pPr>
+        <w:pStyle w:val="ListParagraph"/>
+        <w:numPr>
+          <w:ilvl w:val="0"/>
+          <w:numId w:val="1"/>
+        </w:numPr>
+      </w:pPr>
+      <w:proofErr w:type="spellStart"/>
+      <w:r>
+        <w:t>Kshetri</w:t>
+      </w:r>
+      <w:proofErr w:type="spellEnd"/>
+      <w:r>
+        <w:t xml:space="preserve">, N., 2017. Can Blockchain Strengthen the Internet of </w:t>
+      </w:r>
+      <w:proofErr w:type="gramStart"/>
+      <w:r>
+        <w:t>Things?.</w:t>
+      </w:r>
+      <w:proofErr w:type="gramEnd"/>
+      <w:r>
+        <w:t xml:space="preserve"> IT Professional, [online] 19(4), pp.68-72. Available at: &lt;https://ieeexplore.ieee.org/document/8012302&gt; [Accessed 29 September 2021].</w:t>
+      </w:r>
+    </w:p>
+    <w:p>
+      <w:pPr>
+        <w:pStyle w:val="ListParagraph"/>
+      </w:pPr>
+    </w:p>
+    <w:p>
+      <w:pPr>
+        <w:pStyle w:val="ListParagraph"/>
+        <w:numPr>
+          <w:ilvl w:val="0"/>
+          <w:numId w:val="1"/>
+        </w:numPr>
+      </w:pPr>
+      <w:r>
+        <w:t xml:space="preserve">Croman K. et al. (2016) On Scaling Decentralized Blockchains. In: Clark J., Meiklejohn S., Ryan P., Wallach D., Brenner M., Rohloff K. (eds) Financial Cryptography and Data Security. FC 2016. Lecture Notes in Computer Science, vol 9604. Springer, Berlin, Heidelberg. </w:t>
+      </w:r>
+      <w:hyperlink r:id="rId8" w:history="1">
+        <w:r>
+          <w:rPr>
+            <w:rStyle w:val="Hyperlink"/>
+          </w:rPr>
+          <w:t>https://doi.org/10.1007/978-3-662-53357-4_8</w:t>
+        </w:r>
+      </w:hyperlink>
+    </w:p>
+    <w:p>
+      <w:pPr>
+        <w:pStyle w:val="ListParagraph"/>
+      </w:pPr>
+    </w:p>
+    <w:p>
+      <w:pPr>
+        <w:pStyle w:val="ListParagraph"/>
+        <w:numPr>
+          <w:ilvl w:val="0"/>
+          <w:numId w:val="1"/>
+        </w:numPr>
+      </w:pPr>
+      <w:r>
+        <w:t xml:space="preserve">Zhou, Q., Huang, H., Zheng, Z. and </w:t>
+      </w:r>
+      <w:proofErr w:type="spellStart"/>
+      <w:r>
+        <w:t>Bian</w:t>
+      </w:r>
+      <w:proofErr w:type="spellEnd"/>
+      <w:r>
+        <w:t>, J., 2020. Solutions to Scalability of Blockchain: A Survey. IEEE Access, [online] 8, pp.16440-16455. Available at: &lt;https://ieeexplore.ieee.org/document/8962150&gt; [Accessed 29 September 2021].</w:t>
       </w:r>
     </w:p>
     <w:sectPr>
@@ -766,6 +940,29 @@
       <w:contextualSpacing/>
     </w:pPr>
   </w:style>
+  <w:style w:type="character" w:styleId="Hyperlink">
+    <w:name w:val="Hyperlink"/>
+    <w:basedOn w:val="DefaultParagraphFont"/>
+    <w:uiPriority w:val="99"/>
+    <w:unhideWhenUsed/>
+    <w:rsid w:val="00F35233"/>
+    <w:rPr>
+      <w:color w:val="0563C1" w:themeColor="hyperlink"/>
+      <w:u w:val="single"/>
+    </w:rPr>
+  </w:style>
+  <w:style w:type="character" w:styleId="UnresolvedMention">
+    <w:name w:val="Unresolved Mention"/>
+    <w:basedOn w:val="DefaultParagraphFont"/>
+    <w:uiPriority w:val="99"/>
+    <w:semiHidden/>
+    <w:unhideWhenUsed/>
+    <w:rsid w:val="00F35233"/>
+    <w:rPr>
+      <w:color w:val="605E5C"/>
+      <w:shd w:val="clear" w:color="auto" w:fill="E1DFDD"/>
+    </w:rPr>
+  </w:style>
 </w:styles>
 </file>
 
@@ -1065,18 +1262,18 @@
 </file>
 
 <file path=customXml/item1.xml><?xml version="1.0" encoding="utf-8"?>
-<p:properties xmlns:p="http://schemas.microsoft.com/office/2006/metadata/properties" xmlns:xsi="http://www.w3.org/2001/XMLSchema-instance" xmlns:pc="http://schemas.microsoft.com/office/infopath/2007/PartnerControls">
-  <documentManagement/>
-</p:properties>
-</file>
-
-<file path=customXml/item2.xml><?xml version="1.0" encoding="utf-8"?>
 <?mso-contentType ?>
 <FormTemplates xmlns="http://schemas.microsoft.com/sharepoint/v3/contenttype/forms">
   <Display>DocumentLibraryForm</Display>
   <Edit>DocumentLibraryForm</Edit>
   <New>DocumentLibraryForm</New>
 </FormTemplates>
+</file>
+
+<file path=customXml/item2.xml><?xml version="1.0" encoding="utf-8"?>
+<p:properties xmlns:p="http://schemas.microsoft.com/office/2006/metadata/properties" xmlns:xsi="http://www.w3.org/2001/XMLSchema-instance" xmlns:pc="http://schemas.microsoft.com/office/infopath/2007/PartnerControls">
+  <documentManagement/>
+</p:properties>
 </file>
 
 <file path=customXml/item3.xml><?xml version="1.0" encoding="utf-8"?>
@@ -1265,18 +1462,18 @@
 </file>
 
 <file path=customXml/itemProps1.xml><?xml version="1.0" encoding="utf-8"?>
-<ds:datastoreItem xmlns:ds="http://schemas.openxmlformats.org/officeDocument/2006/customXml" ds:itemID="{3D77C182-C418-463B-8885-459CEAFB6A3B}">
+<ds:datastoreItem xmlns:ds="http://schemas.openxmlformats.org/officeDocument/2006/customXml" ds:itemID="{46728125-DD53-4B61-81C2-6A68398BD002}">
   <ds:schemaRefs>
-    <ds:schemaRef ds:uri="http://schemas.microsoft.com/office/2006/metadata/properties"/>
-    <ds:schemaRef ds:uri="http://schemas.microsoft.com/office/infopath/2007/PartnerControls"/>
+    <ds:schemaRef ds:uri="http://schemas.microsoft.com/sharepoint/v3/contenttype/forms"/>
   </ds:schemaRefs>
 </ds:datastoreItem>
 </file>
 
 <file path=customXml/itemProps2.xml><?xml version="1.0" encoding="utf-8"?>
-<ds:datastoreItem xmlns:ds="http://schemas.openxmlformats.org/officeDocument/2006/customXml" ds:itemID="{46728125-DD53-4B61-81C2-6A68398BD002}">
+<ds:datastoreItem xmlns:ds="http://schemas.openxmlformats.org/officeDocument/2006/customXml" ds:itemID="{3D77C182-C418-463B-8885-459CEAFB6A3B}">
   <ds:schemaRefs>
-    <ds:schemaRef ds:uri="http://schemas.microsoft.com/sharepoint/v3/contenttype/forms"/>
+    <ds:schemaRef ds:uri="http://schemas.microsoft.com/office/2006/metadata/properties"/>
+    <ds:schemaRef ds:uri="http://schemas.microsoft.com/office/infopath/2007/PartnerControls"/>
   </ds:schemaRefs>
 </ds:datastoreItem>
 </file>

</xml_diff>

<commit_message>
Added section regarding the current lack of literature in decentralised decision making
</commit_message>
<xml_diff>
--- a/PhD Proposal.docx
+++ b/PhD Proposal.docx
@@ -129,6 +129,23 @@
       </w:r>
       <w:r>
         <w:t xml:space="preserve"> results in a compromise to the other properties. </w:t>
+      </w:r>
+    </w:p>
+    <w:p>
+      <w:r>
+        <w:t>Regarding current research relating to Blockchain and IoT, most of the research is currently focused on data immutability, data access permission and device authentication</w:t>
+      </w:r>
+      <w:r>
+        <w:t xml:space="preserve"> [7]</w:t>
+      </w:r>
+      <w:r>
+        <w:t>. On the contrary, there is very little research into decentralised state changes within the IoT landscape. Current implementations normally rely on a centralised entity to make state changes to IoT devices such as consuming a RESTful service to instruct IoT devices to perform another action [</w:t>
+      </w:r>
+      <w:r>
+        <w:t>8</w:t>
+      </w:r>
+      <w:r>
+        <w:t>]. An example of a state change in this context could be a temperature sensor changing the temperature value of the room.</w:t>
       </w:r>
     </w:p>
     <w:p/>
@@ -323,6 +340,48 @@
       <w:proofErr w:type="spellEnd"/>
       <w:r>
         <w:t>, J., 2020. Solutions to Scalability of Blockchain: A Survey. IEEE Access, [online] 8, pp.16440-16455. Available at: &lt;https://ieeexplore.ieee.org/document/8962150&gt; [Accessed 29 September 2021].</w:t>
+      </w:r>
+    </w:p>
+    <w:p>
+      <w:pPr>
+        <w:pStyle w:val="ListParagraph"/>
+      </w:pPr>
+    </w:p>
+    <w:p>
+      <w:pPr>
+        <w:pStyle w:val="ListParagraph"/>
+        <w:numPr>
+          <w:ilvl w:val="0"/>
+          <w:numId w:val="1"/>
+        </w:numPr>
+      </w:pPr>
+      <w:r>
+        <w:t xml:space="preserve">Conoscenti, M., </w:t>
+      </w:r>
+      <w:proofErr w:type="spellStart"/>
+      <w:r>
+        <w:t>Vetro</w:t>
+      </w:r>
+      <w:proofErr w:type="spellEnd"/>
+      <w:r>
+        <w:t>, A. and De Martin, J., 2016. Blockchain for the Internet of Things: A systematic literature review. 2016 IEEE/ACS 13th International Conference of Computer Systems and Applications (AICCSA), [online] Available at: &lt;https://ieeexplore.ieee.org/abstract/document/7945805&gt; [Accessed 29 September 2021].</w:t>
+      </w:r>
+    </w:p>
+    <w:p>
+      <w:pPr>
+        <w:pStyle w:val="ListParagraph"/>
+      </w:pPr>
+    </w:p>
+    <w:p>
+      <w:pPr>
+        <w:pStyle w:val="ListParagraph"/>
+        <w:numPr>
+          <w:ilvl w:val="0"/>
+          <w:numId w:val="1"/>
+        </w:numPr>
+      </w:pPr>
+      <w:r>
+        <w:t>Hang, L. and Kim, D., 2019. Design and Implementation of an Integrated IoT Blockchain Platform for Sensing Data Integrity. Sensors, [online] 19(10), p.2228. Available at: &lt;https://www.mdpi.com/1424-8220/19/10/2228&gt; [Accessed 29 September 2021].</w:t>
       </w:r>
     </w:p>
     <w:sectPr>
@@ -1262,21 +1321,6 @@
 </file>
 
 <file path=customXml/item1.xml><?xml version="1.0" encoding="utf-8"?>
-<?mso-contentType ?>
-<FormTemplates xmlns="http://schemas.microsoft.com/sharepoint/v3/contenttype/forms">
-  <Display>DocumentLibraryForm</Display>
-  <Edit>DocumentLibraryForm</Edit>
-  <New>DocumentLibraryForm</New>
-</FormTemplates>
-</file>
-
-<file path=customXml/item2.xml><?xml version="1.0" encoding="utf-8"?>
-<p:properties xmlns:p="http://schemas.microsoft.com/office/2006/metadata/properties" xmlns:xsi="http://www.w3.org/2001/XMLSchema-instance" xmlns:pc="http://schemas.microsoft.com/office/infopath/2007/PartnerControls">
-  <documentManagement/>
-</p:properties>
-</file>
-
-<file path=customXml/item3.xml><?xml version="1.0" encoding="utf-8"?>
 <ct:contentTypeSchema xmlns:ct="http://schemas.microsoft.com/office/2006/metadata/contentType" xmlns:ma="http://schemas.microsoft.com/office/2006/metadata/properties/metaAttributes" ct:_="" ma:_="" ma:contentTypeName="Document" ma:contentTypeID="0x010100676105846BDDC74C9B535F45BA317496" ma:contentTypeVersion="7" ma:contentTypeDescription="Create a new document." ma:contentTypeScope="" ma:versionID="bca24f069e2235c84889775b42ab63bc">
   <xsd:schema xmlns:xsd="http://www.w3.org/2001/XMLSchema" xmlns:xs="http://www.w3.org/2001/XMLSchema" xmlns:p="http://schemas.microsoft.com/office/2006/metadata/properties" xmlns:ns3="2fb23228-0631-47b9-addd-0f071777bd62" xmlns:ns4="1a6911e7-b6d6-42f1-9816-97db98cb336d" targetNamespace="http://schemas.microsoft.com/office/2006/metadata/properties" ma:root="true" ma:fieldsID="cf302142a4585de9cefeaffbc0d85cc4" ns3:_="" ns4:_="">
     <xsd:import namespace="2fb23228-0631-47b9-addd-0f071777bd62"/>
@@ -1461,24 +1505,22 @@
 </ct:contentTypeSchema>
 </file>
 
-<file path=customXml/itemProps1.xml><?xml version="1.0" encoding="utf-8"?>
-<ds:datastoreItem xmlns:ds="http://schemas.openxmlformats.org/officeDocument/2006/customXml" ds:itemID="{46728125-DD53-4B61-81C2-6A68398BD002}">
-  <ds:schemaRefs>
-    <ds:schemaRef ds:uri="http://schemas.microsoft.com/sharepoint/v3/contenttype/forms"/>
-  </ds:schemaRefs>
-</ds:datastoreItem>
+<file path=customXml/item2.xml><?xml version="1.0" encoding="utf-8"?>
+<p:properties xmlns:p="http://schemas.microsoft.com/office/2006/metadata/properties" xmlns:xsi="http://www.w3.org/2001/XMLSchema-instance" xmlns:pc="http://schemas.microsoft.com/office/infopath/2007/PartnerControls">
+  <documentManagement/>
+</p:properties>
 </file>
 
-<file path=customXml/itemProps2.xml><?xml version="1.0" encoding="utf-8"?>
-<ds:datastoreItem xmlns:ds="http://schemas.openxmlformats.org/officeDocument/2006/customXml" ds:itemID="{3D77C182-C418-463B-8885-459CEAFB6A3B}">
-  <ds:schemaRefs>
-    <ds:schemaRef ds:uri="http://schemas.microsoft.com/office/2006/metadata/properties"/>
-    <ds:schemaRef ds:uri="http://schemas.microsoft.com/office/infopath/2007/PartnerControls"/>
-  </ds:schemaRefs>
-</ds:datastoreItem>
+<file path=customXml/item3.xml><?xml version="1.0" encoding="utf-8"?>
+<?mso-contentType ?>
+<FormTemplates xmlns="http://schemas.microsoft.com/sharepoint/v3/contenttype/forms">
+  <Display>DocumentLibraryForm</Display>
+  <Edit>DocumentLibraryForm</Edit>
+  <New>DocumentLibraryForm</New>
+</FormTemplates>
 </file>
 
-<file path=customXml/itemProps3.xml><?xml version="1.0" encoding="utf-8"?>
+<file path=customXml/itemProps1.xml><?xml version="1.0" encoding="utf-8"?>
 <ds:datastoreItem xmlns:ds="http://schemas.openxmlformats.org/officeDocument/2006/customXml" ds:itemID="{D375B6DA-D13D-4586-9746-A8E136157156}">
   <ds:schemaRefs>
     <ds:schemaRef ds:uri="http://schemas.microsoft.com/office/2006/metadata/contentType"/>
@@ -1495,4 +1537,21 @@
     <ds:schemaRef ds:uri="http://schemas.microsoft.com/internal/obd"/>
   </ds:schemaRefs>
 </ds:datastoreItem>
+</file>
+
+<file path=customXml/itemProps2.xml><?xml version="1.0" encoding="utf-8"?>
+<ds:datastoreItem xmlns:ds="http://schemas.openxmlformats.org/officeDocument/2006/customXml" ds:itemID="{3D77C182-C418-463B-8885-459CEAFB6A3B}">
+  <ds:schemaRefs>
+    <ds:schemaRef ds:uri="http://schemas.microsoft.com/office/2006/metadata/properties"/>
+    <ds:schemaRef ds:uri="http://schemas.microsoft.com/office/infopath/2007/PartnerControls"/>
+  </ds:schemaRefs>
+</ds:datastoreItem>
+</file>
+
+<file path=customXml/itemProps3.xml><?xml version="1.0" encoding="utf-8"?>
+<ds:datastoreItem xmlns:ds="http://schemas.openxmlformats.org/officeDocument/2006/customXml" ds:itemID="{46728125-DD53-4B61-81C2-6A68398BD002}">
+  <ds:schemaRefs>
+    <ds:schemaRef ds:uri="http://schemas.microsoft.com/sharepoint/v3/contenttype/forms"/>
+  </ds:schemaRefs>
+</ds:datastoreItem>
 </file>
</xml_diff>

<commit_message>
Added section for autonomous agents and started project objectives
</commit_message>
<xml_diff>
--- a/PhD Proposal.docx
+++ b/PhD Proposal.docx
@@ -20,6 +20,7 @@
         <w:t>Overview</w:t>
       </w:r>
     </w:p>
+    <w:p/>
     <w:p>
       <w:r>
         <w:t xml:space="preserve">Traditional </w:t>
@@ -139,15 +140,152 @@
         <w:t xml:space="preserve"> [7]</w:t>
       </w:r>
       <w:r>
-        <w:t>. On the contrary, there is very little research into decentralised state changes within the IoT landscape. Current implementations normally rely on a centralised entity to make state changes to IoT devices such as consuming a RESTful service to instruct IoT devices to perform another action [</w:t>
+        <w:t>. On the contrary, there is very little research into decentralised state changes within the IoT landscape.</w:t>
+      </w:r>
+      <w:r>
+        <w:t xml:space="preserve"> </w:t>
+      </w:r>
+      <w:r>
+        <w:t>An example of a state change in this context could be a temperature</w:t>
+      </w:r>
+      <w:r>
+        <w:t xml:space="preserve"> </w:t>
+      </w:r>
+      <w:r>
+        <w:t>sensor changing the temperature value of the room.</w:t>
+      </w:r>
+      <w:r>
+        <w:t xml:space="preserve"> </w:t>
+      </w:r>
+      <w:r>
+        <w:t>Current implementations normally rely on a centralised entity to make state changes to IoT devices such as consuming a RESTful service to instruct IoT devices to perform another action [</w:t>
       </w:r>
       <w:r>
         <w:t>8</w:t>
       </w:r>
       <w:r>
-        <w:t>]. An example of a state change in this context could be a temperature sensor changing the temperature value of the room.</w:t>
-      </w:r>
-    </w:p>
+        <w:t>]</w:t>
+      </w:r>
+      <w:r>
+        <w:t xml:space="preserve"> (add another example)</w:t>
+      </w:r>
+      <w:r>
+        <w:t>.</w:t>
+      </w:r>
+      <w:r>
+        <w:t xml:space="preserve"> This approach comes with the same drawbacks of centralised systems as mentioned previously. </w:t>
+      </w:r>
+    </w:p>
+    <w:p>
+      <w:r>
+        <w:t xml:space="preserve">Autonomous Agents are pieces of software that act and can function without any human intervention </w:t>
+      </w:r>
+      <w:r>
+        <w:t>by reacting to states and events in their respective environment</w:t>
+      </w:r>
+      <w:r>
+        <w:t xml:space="preserve"> [9].</w:t>
+      </w:r>
+      <w:r>
+        <w:t xml:space="preserve"> A change of state in the context of IoT devices could be a change in sensor data.</w:t>
+      </w:r>
+      <w:r>
+        <w:t xml:space="preserve"> An example of an autonomous agent present today is a computer virus [10], as it requires no human interaction at all and essentially operates in a machine-to-machine basis, using the host computer to ‘jump’ to another computer to infect.</w:t>
+      </w:r>
+      <w:r>
+        <w:t xml:space="preserve"> </w:t>
+      </w:r>
+    </w:p>
+    <w:p>
+      <w:r>
+        <w:t>As previously mentioned, in most IoT blockchain solutions, decision making is still carried out by a centralised entity, which comes with a host of security &amp; maintenance threats [1]. This type of environment is hostile towards autonomous agents as downtime and cyber security threats disrupt autonomy of systems. A Blockchain network acting as a medium between IoT devices has the potential to promote total autonomy between devices and enable true peer-to-peer communication.</w:t>
+      </w:r>
+    </w:p>
+    <w:p>
+      <w:pPr>
+        <w:jc w:val="left"/>
+        <w:rPr>
+          <w:rFonts w:asciiTheme="majorHAnsi" w:eastAsiaTheme="majorEastAsia" w:hAnsiTheme="majorHAnsi" w:cstheme="majorBidi"/>
+          <w:sz w:val="26"/>
+          <w:szCs w:val="26"/>
+        </w:rPr>
+      </w:pPr>
+      <w:r>
+        <w:br w:type="page"/>
+      </w:r>
+    </w:p>
+    <w:p>
+      <w:pPr>
+        <w:pStyle w:val="Heading2"/>
+      </w:pPr>
+      <w:r>
+        <w:lastRenderedPageBreak/>
+        <w:t xml:space="preserve">Project Aims &amp; Objectives </w:t>
+      </w:r>
+    </w:p>
+    <w:p/>
+    <w:p>
+      <w:r>
+        <w:t xml:space="preserve">This research aims to </w:t>
+      </w:r>
+      <w:r>
+        <w:t>complete the following objectives</w:t>
+      </w:r>
+      <w:r>
+        <w:t xml:space="preserve"> regarding autonomous agents and blockchain technology:</w:t>
+      </w:r>
+    </w:p>
+    <w:p>
+      <w:pPr>
+        <w:pStyle w:val="ListParagraph"/>
+        <w:numPr>
+          <w:ilvl w:val="0"/>
+          <w:numId w:val="2"/>
+        </w:numPr>
+      </w:pPr>
+      <w:r>
+        <w:t>E</w:t>
+      </w:r>
+      <w:r>
+        <w:t>valuate, systemati</w:t>
+      </w:r>
+      <w:r>
+        <w:t>s</w:t>
+      </w:r>
+      <w:r>
+        <w:t>e, and contextualize</w:t>
+      </w:r>
+      <w:r>
+        <w:t xml:space="preserve"> </w:t>
+      </w:r>
+      <w:r>
+        <w:t>existing knowledge</w:t>
+      </w:r>
+      <w:r>
+        <w:t xml:space="preserve"> </w:t>
+      </w:r>
+      <w:proofErr w:type="gramStart"/>
+      <w:r>
+        <w:t>in regards to</w:t>
+      </w:r>
+      <w:proofErr w:type="gramEnd"/>
+      <w:r>
+        <w:t xml:space="preserve"> autonomous agents and blockchain technology</w:t>
+      </w:r>
+    </w:p>
+    <w:p>
+      <w:pPr>
+        <w:pStyle w:val="ListParagraph"/>
+        <w:numPr>
+          <w:ilvl w:val="0"/>
+          <w:numId w:val="2"/>
+        </w:numPr>
+      </w:pPr>
+      <w:r>
+        <w:t>Establish a framework that allows for efficient peer-to-peer communication via the blockchain between IoT devices</w:t>
+      </w:r>
+    </w:p>
+    <w:p/>
     <w:p/>
     <w:p/>
     <w:p/>
@@ -237,29 +375,8 @@
           <w:numId w:val="1"/>
         </w:numPr>
       </w:pPr>
-      <w:proofErr w:type="spellStart"/>
-      <w:r>
-        <w:t>Garay</w:t>
-      </w:r>
-      <w:proofErr w:type="spellEnd"/>
-      <w:r>
-        <w:t xml:space="preserve">, J. and </w:t>
-      </w:r>
-      <w:proofErr w:type="spellStart"/>
-      <w:r>
-        <w:t>Kiayias</w:t>
-      </w:r>
-      <w:proofErr w:type="spellEnd"/>
-      <w:r>
-        <w:t xml:space="preserve">, A., 2020. </w:t>
-      </w:r>
-      <w:proofErr w:type="spellStart"/>
-      <w:r>
-        <w:t>SoK</w:t>
-      </w:r>
-      <w:proofErr w:type="spellEnd"/>
-      <w:r>
-        <w:t>: A Consensus Taxonomy in the Blockchain Era. Topics in Cryptology – CT-RSA 2020, [online] pp.284-318. Available at: &lt;https://link.springer.com/chapter/10.1007/978-3-030-40186-3_13&gt; [Accessed 29 September 2021].</w:t>
+      <w:r>
+        <w:t>Garay, J. and Kiayias, A., 2020. SoK: A Consensus Taxonomy in the Blockchain Era. Topics in Cryptology – CT-RSA 2020, [online] pp.284-318. Available at: &lt;https://link.springer.com/chapter/10.1007/978-3-030-40186-3_13&gt; [Accessed 29 September 2021].</w:t>
       </w:r>
     </w:p>
     <w:p>
@@ -275,13 +392,8 @@
           <w:numId w:val="1"/>
         </w:numPr>
       </w:pPr>
-      <w:proofErr w:type="spellStart"/>
-      <w:r>
-        <w:t>Kshetri</w:t>
-      </w:r>
-      <w:proofErr w:type="spellEnd"/>
-      <w:r>
-        <w:t xml:space="preserve">, N., 2017. Can Blockchain Strengthen the Internet of </w:t>
+      <w:r>
+        <w:t xml:space="preserve">Kshetri, N., 2017. Can Blockchain Strengthen the Internet of </w:t>
       </w:r>
       <w:proofErr w:type="gramStart"/>
       <w:r>
@@ -331,15 +443,7 @@
         </w:numPr>
       </w:pPr>
       <w:r>
-        <w:t xml:space="preserve">Zhou, Q., Huang, H., Zheng, Z. and </w:t>
-      </w:r>
-      <w:proofErr w:type="spellStart"/>
-      <w:r>
-        <w:t>Bian</w:t>
-      </w:r>
-      <w:proofErr w:type="spellEnd"/>
-      <w:r>
-        <w:t>, J., 2020. Solutions to Scalability of Blockchain: A Survey. IEEE Access, [online] 8, pp.16440-16455. Available at: &lt;https://ieeexplore.ieee.org/document/8962150&gt; [Accessed 29 September 2021].</w:t>
+        <w:t>Zhou, Q., Huang, H., Zheng, Z. and Bian, J., 2020. Solutions to Scalability of Blockchain: A Survey. IEEE Access, [online] 8, pp.16440-16455. Available at: &lt;https://ieeexplore.ieee.org/document/8962150&gt; [Accessed 29 September 2021].</w:t>
       </w:r>
     </w:p>
     <w:p>
@@ -356,15 +460,7 @@
         </w:numPr>
       </w:pPr>
       <w:r>
-        <w:t xml:space="preserve">Conoscenti, M., </w:t>
-      </w:r>
-      <w:proofErr w:type="spellStart"/>
-      <w:r>
-        <w:t>Vetro</w:t>
-      </w:r>
-      <w:proofErr w:type="spellEnd"/>
-      <w:r>
-        <w:t>, A. and De Martin, J., 2016. Blockchain for the Internet of Things: A systematic literature review. 2016 IEEE/ACS 13th International Conference of Computer Systems and Applications (AICCSA), [online] Available at: &lt;https://ieeexplore.ieee.org/abstract/document/7945805&gt; [Accessed 29 September 2021].</w:t>
+        <w:t>Conoscenti, M., Vetro, A. and De Martin, J., 2016. Blockchain for the Internet of Things: A systematic literature review. 2016 IEEE/ACS 13th International Conference of Computer Systems and Applications (AICCSA), [online] Available at: &lt;https://ieeexplore.ieee.org/abstract/document/7945805&gt; [Accessed 29 September 2021].</w:t>
       </w:r>
     </w:p>
     <w:p>
@@ -382,6 +478,40 @@
       </w:pPr>
       <w:r>
         <w:t>Hang, L. and Kim, D., 2019. Design and Implementation of an Integrated IoT Blockchain Platform for Sensing Data Integrity. Sensors, [online] 19(10), p.2228. Available at: &lt;https://www.mdpi.com/1424-8220/19/10/2228&gt; [Accessed 29 September 2021].</w:t>
+      </w:r>
+    </w:p>
+    <w:p>
+      <w:pPr>
+        <w:pStyle w:val="ListParagraph"/>
+      </w:pPr>
+    </w:p>
+    <w:p>
+      <w:pPr>
+        <w:pStyle w:val="ListParagraph"/>
+        <w:numPr>
+          <w:ilvl w:val="0"/>
+          <w:numId w:val="1"/>
+        </w:numPr>
+      </w:pPr>
+      <w:r>
+        <w:t>Lieberman, H., 1997, March. Autonomous interface agents. In Proceedings of the ACM SIGCHI Conference on Human factors in computing systems (pp. 67-74).</w:t>
+      </w:r>
+    </w:p>
+    <w:p>
+      <w:pPr>
+        <w:pStyle w:val="ListParagraph"/>
+      </w:pPr>
+    </w:p>
+    <w:p>
+      <w:pPr>
+        <w:pStyle w:val="ListParagraph"/>
+        <w:numPr>
+          <w:ilvl w:val="0"/>
+          <w:numId w:val="1"/>
+        </w:numPr>
+      </w:pPr>
+      <w:r>
+        <w:t>Buterin, V., 2014. DAOs, DACs, DAs and More: An Incomplete Terminology Guide. [online] Blog.ethereum.org. Available at: &lt;https://blog.ethereum.org/2014/05/06/daos-dacs-das-and-more-an-incomplete-terminology-guide/&gt; [Accessed 29 September 2021].</w:t>
       </w:r>
     </w:p>
     <w:sectPr>
@@ -397,6 +527,119 @@
 <file path=word/numbering.xml><?xml version="1.0" encoding="utf-8"?>
 <w:numbering xmlns:wpc="http://schemas.microsoft.com/office/word/2010/wordprocessingCanvas" xmlns:cx="http://schemas.microsoft.com/office/drawing/2014/chartex" xmlns:cx1="http://schemas.microsoft.com/office/drawing/2015/9/8/chartex" xmlns:cx2="http://schemas.microsoft.com/office/drawing/2015/10/21/chartex" xmlns:cx3="http://schemas.microsoft.com/office/drawing/2016/5/9/chartex" xmlns:cx4="http://schemas.microsoft.com/office/drawing/2016/5/10/chartex" xmlns:cx5="http://schemas.microsoft.com/office/drawing/2016/5/11/chartex" xmlns:cx6="http://schemas.microsoft.com/office/drawing/2016/5/12/chartex" xmlns:cx7="http://schemas.microsoft.com/office/drawing/2016/5/13/chartex" xmlns:cx8="http://schemas.microsoft.com/office/drawing/2016/5/14/chartex" xmlns:mc="http://schemas.openxmlformats.org/markup-compatibility/2006" xmlns:aink="http://schemas.microsoft.com/office/drawing/2016/ink" xmlns:am3d="http://schemas.microsoft.com/office/drawing/2017/model3d" xmlns:o="urn:schemas-microsoft-com:office:office" xmlns:r="http://schemas.openxmlformats.org/officeDocument/2006/relationships" xmlns:m="http://schemas.openxmlformats.org/officeDocument/2006/math" xmlns:v="urn:schemas-microsoft-com:vml" xmlns:wp14="http://schemas.microsoft.com/office/word/2010/wordprocessingDrawing" xmlns:wp="http://schemas.openxmlformats.org/drawingml/2006/wordprocessingDrawing" xmlns:w10="urn:schemas-microsoft-com:office:word" xmlns:w="http://schemas.openxmlformats.org/wordprocessingml/2006/main" xmlns:w14="http://schemas.microsoft.com/office/word/2010/wordml" xmlns:w15="http://schemas.microsoft.com/office/word/2012/wordml" xmlns:w16cex="http://schemas.microsoft.com/office/word/2018/wordml/cex" xmlns:w16cid="http://schemas.microsoft.com/office/word/2016/wordml/cid" xmlns:w16="http://schemas.microsoft.com/office/word/2018/wordml" xmlns:w16sdtdh="http://schemas.microsoft.com/office/word/2020/wordml/sdtdatahash" xmlns:w16se="http://schemas.microsoft.com/office/word/2015/wordml/symex" xmlns:wpg="http://schemas.microsoft.com/office/word/2010/wordprocessingGroup" xmlns:wpi="http://schemas.microsoft.com/office/word/2010/wordprocessingInk" xmlns:wne="http://schemas.microsoft.com/office/word/2006/wordml" xmlns:wps="http://schemas.microsoft.com/office/word/2010/wordprocessingShape" mc:Ignorable="w14 w15 w16se w16cid w16 w16cex w16sdtdh wp14">
   <w:abstractNum w:abstractNumId="0" w15:restartNumberingAfterBreak="0">
+    <w:nsid w:val="016479A8"/>
+    <w:multiLevelType w:val="hybridMultilevel"/>
+    <w:tmpl w:val="DD604EC6"/>
+    <w:lvl w:ilvl="0" w:tplc="08090005">
+      <w:start w:val="1"/>
+      <w:numFmt w:val="bullet"/>
+      <w:lvlText w:val=""/>
+      <w:lvlJc w:val="left"/>
+      <w:pPr>
+        <w:ind w:left="360" w:hanging="360"/>
+      </w:pPr>
+      <w:rPr>
+        <w:rFonts w:ascii="Wingdings" w:hAnsi="Wingdings" w:hint="default"/>
+      </w:rPr>
+    </w:lvl>
+    <w:lvl w:ilvl="1" w:tplc="08090003" w:tentative="1">
+      <w:start w:val="1"/>
+      <w:numFmt w:val="bullet"/>
+      <w:lvlText w:val="o"/>
+      <w:lvlJc w:val="left"/>
+      <w:pPr>
+        <w:ind w:left="1080" w:hanging="360"/>
+      </w:pPr>
+      <w:rPr>
+        <w:rFonts w:ascii="Courier New" w:hAnsi="Courier New" w:cs="Courier New" w:hint="default"/>
+      </w:rPr>
+    </w:lvl>
+    <w:lvl w:ilvl="2" w:tplc="08090005" w:tentative="1">
+      <w:start w:val="1"/>
+      <w:numFmt w:val="bullet"/>
+      <w:lvlText w:val=""/>
+      <w:lvlJc w:val="left"/>
+      <w:pPr>
+        <w:ind w:left="1800" w:hanging="360"/>
+      </w:pPr>
+      <w:rPr>
+        <w:rFonts w:ascii="Wingdings" w:hAnsi="Wingdings" w:hint="default"/>
+      </w:rPr>
+    </w:lvl>
+    <w:lvl w:ilvl="3" w:tplc="08090001" w:tentative="1">
+      <w:start w:val="1"/>
+      <w:numFmt w:val="bullet"/>
+      <w:lvlText w:val=""/>
+      <w:lvlJc w:val="left"/>
+      <w:pPr>
+        <w:ind w:left="2520" w:hanging="360"/>
+      </w:pPr>
+      <w:rPr>
+        <w:rFonts w:ascii="Symbol" w:hAnsi="Symbol" w:hint="default"/>
+      </w:rPr>
+    </w:lvl>
+    <w:lvl w:ilvl="4" w:tplc="08090003" w:tentative="1">
+      <w:start w:val="1"/>
+      <w:numFmt w:val="bullet"/>
+      <w:lvlText w:val="o"/>
+      <w:lvlJc w:val="left"/>
+      <w:pPr>
+        <w:ind w:left="3240" w:hanging="360"/>
+      </w:pPr>
+      <w:rPr>
+        <w:rFonts w:ascii="Courier New" w:hAnsi="Courier New" w:cs="Courier New" w:hint="default"/>
+      </w:rPr>
+    </w:lvl>
+    <w:lvl w:ilvl="5" w:tplc="08090005" w:tentative="1">
+      <w:start w:val="1"/>
+      <w:numFmt w:val="bullet"/>
+      <w:lvlText w:val=""/>
+      <w:lvlJc w:val="left"/>
+      <w:pPr>
+        <w:ind w:left="3960" w:hanging="360"/>
+      </w:pPr>
+      <w:rPr>
+        <w:rFonts w:ascii="Wingdings" w:hAnsi="Wingdings" w:hint="default"/>
+      </w:rPr>
+    </w:lvl>
+    <w:lvl w:ilvl="6" w:tplc="08090001" w:tentative="1">
+      <w:start w:val="1"/>
+      <w:numFmt w:val="bullet"/>
+      <w:lvlText w:val=""/>
+      <w:lvlJc w:val="left"/>
+      <w:pPr>
+        <w:ind w:left="4680" w:hanging="360"/>
+      </w:pPr>
+      <w:rPr>
+        <w:rFonts w:ascii="Symbol" w:hAnsi="Symbol" w:hint="default"/>
+      </w:rPr>
+    </w:lvl>
+    <w:lvl w:ilvl="7" w:tplc="08090003" w:tentative="1">
+      <w:start w:val="1"/>
+      <w:numFmt w:val="bullet"/>
+      <w:lvlText w:val="o"/>
+      <w:lvlJc w:val="left"/>
+      <w:pPr>
+        <w:ind w:left="5400" w:hanging="360"/>
+      </w:pPr>
+      <w:rPr>
+        <w:rFonts w:ascii="Courier New" w:hAnsi="Courier New" w:cs="Courier New" w:hint="default"/>
+      </w:rPr>
+    </w:lvl>
+    <w:lvl w:ilvl="8" w:tplc="08090005" w:tentative="1">
+      <w:start w:val="1"/>
+      <w:numFmt w:val="bullet"/>
+      <w:lvlText w:val=""/>
+      <w:lvlJc w:val="left"/>
+      <w:pPr>
+        <w:ind w:left="6120" w:hanging="360"/>
+      </w:pPr>
+      <w:rPr>
+        <w:rFonts w:ascii="Wingdings" w:hAnsi="Wingdings" w:hint="default"/>
+      </w:rPr>
+    </w:lvl>
+  </w:abstractNum>
+  <w:abstractNum w:abstractNumId="1" w15:restartNumberingAfterBreak="0">
     <w:nsid w:val="0DB74A81"/>
     <w:multiLevelType w:val="hybridMultilevel"/>
     <w:tmpl w:val="C5029732"/>
@@ -488,6 +731,9 @@
     </w:lvl>
   </w:abstractNum>
   <w:num w:numId="1">
+    <w:abstractNumId w:val="1"/>
+  </w:num>
+  <w:num w:numId="2">
     <w:abstractNumId w:val="0"/>
   </w:num>
 </w:numbering>
@@ -1321,6 +1567,21 @@
 </file>
 
 <file path=customXml/item1.xml><?xml version="1.0" encoding="utf-8"?>
+<?mso-contentType ?>
+<FormTemplates xmlns="http://schemas.microsoft.com/sharepoint/v3/contenttype/forms">
+  <Display>DocumentLibraryForm</Display>
+  <Edit>DocumentLibraryForm</Edit>
+  <New>DocumentLibraryForm</New>
+</FormTemplates>
+</file>
+
+<file path=customXml/item2.xml><?xml version="1.0" encoding="utf-8"?>
+<p:properties xmlns:p="http://schemas.microsoft.com/office/2006/metadata/properties" xmlns:xsi="http://www.w3.org/2001/XMLSchema-instance" xmlns:pc="http://schemas.microsoft.com/office/infopath/2007/PartnerControls">
+  <documentManagement/>
+</p:properties>
+</file>
+
+<file path=customXml/item3.xml><?xml version="1.0" encoding="utf-8"?>
 <ct:contentTypeSchema xmlns:ct="http://schemas.microsoft.com/office/2006/metadata/contentType" xmlns:ma="http://schemas.microsoft.com/office/2006/metadata/properties/metaAttributes" ct:_="" ma:_="" ma:contentTypeName="Document" ma:contentTypeID="0x010100676105846BDDC74C9B535F45BA317496" ma:contentTypeVersion="7" ma:contentTypeDescription="Create a new document." ma:contentTypeScope="" ma:versionID="bca24f069e2235c84889775b42ab63bc">
   <xsd:schema xmlns:xsd="http://www.w3.org/2001/XMLSchema" xmlns:xs="http://www.w3.org/2001/XMLSchema" xmlns:p="http://schemas.microsoft.com/office/2006/metadata/properties" xmlns:ns3="2fb23228-0631-47b9-addd-0f071777bd62" xmlns:ns4="1a6911e7-b6d6-42f1-9816-97db98cb336d" targetNamespace="http://schemas.microsoft.com/office/2006/metadata/properties" ma:root="true" ma:fieldsID="cf302142a4585de9cefeaffbc0d85cc4" ns3:_="" ns4:_="">
     <xsd:import namespace="2fb23228-0631-47b9-addd-0f071777bd62"/>
@@ -1505,22 +1766,24 @@
 </ct:contentTypeSchema>
 </file>
 
-<file path=customXml/item2.xml><?xml version="1.0" encoding="utf-8"?>
-<p:properties xmlns:p="http://schemas.microsoft.com/office/2006/metadata/properties" xmlns:xsi="http://www.w3.org/2001/XMLSchema-instance" xmlns:pc="http://schemas.microsoft.com/office/infopath/2007/PartnerControls">
-  <documentManagement/>
-</p:properties>
+<file path=customXml/itemProps1.xml><?xml version="1.0" encoding="utf-8"?>
+<ds:datastoreItem xmlns:ds="http://schemas.openxmlformats.org/officeDocument/2006/customXml" ds:itemID="{46728125-DD53-4B61-81C2-6A68398BD002}">
+  <ds:schemaRefs>
+    <ds:schemaRef ds:uri="http://schemas.microsoft.com/sharepoint/v3/contenttype/forms"/>
+  </ds:schemaRefs>
+</ds:datastoreItem>
 </file>
 
-<file path=customXml/item3.xml><?xml version="1.0" encoding="utf-8"?>
-<?mso-contentType ?>
-<FormTemplates xmlns="http://schemas.microsoft.com/sharepoint/v3/contenttype/forms">
-  <Display>DocumentLibraryForm</Display>
-  <Edit>DocumentLibraryForm</Edit>
-  <New>DocumentLibraryForm</New>
-</FormTemplates>
+<file path=customXml/itemProps2.xml><?xml version="1.0" encoding="utf-8"?>
+<ds:datastoreItem xmlns:ds="http://schemas.openxmlformats.org/officeDocument/2006/customXml" ds:itemID="{3D77C182-C418-463B-8885-459CEAFB6A3B}">
+  <ds:schemaRefs>
+    <ds:schemaRef ds:uri="http://schemas.microsoft.com/office/2006/metadata/properties"/>
+    <ds:schemaRef ds:uri="http://schemas.microsoft.com/office/infopath/2007/PartnerControls"/>
+  </ds:schemaRefs>
+</ds:datastoreItem>
 </file>
 
-<file path=customXml/itemProps1.xml><?xml version="1.0" encoding="utf-8"?>
+<file path=customXml/itemProps3.xml><?xml version="1.0" encoding="utf-8"?>
 <ds:datastoreItem xmlns:ds="http://schemas.openxmlformats.org/officeDocument/2006/customXml" ds:itemID="{D375B6DA-D13D-4586-9746-A8E136157156}">
   <ds:schemaRefs>
     <ds:schemaRef ds:uri="http://schemas.microsoft.com/office/2006/metadata/contentType"/>
@@ -1537,21 +1800,4 @@
     <ds:schemaRef ds:uri="http://schemas.microsoft.com/internal/obd"/>
   </ds:schemaRefs>
 </ds:datastoreItem>
-</file>
-
-<file path=customXml/itemProps2.xml><?xml version="1.0" encoding="utf-8"?>
-<ds:datastoreItem xmlns:ds="http://schemas.openxmlformats.org/officeDocument/2006/customXml" ds:itemID="{3D77C182-C418-463B-8885-459CEAFB6A3B}">
-  <ds:schemaRefs>
-    <ds:schemaRef ds:uri="http://schemas.microsoft.com/office/2006/metadata/properties"/>
-    <ds:schemaRef ds:uri="http://schemas.microsoft.com/office/infopath/2007/PartnerControls"/>
-  </ds:schemaRefs>
-</ds:datastoreItem>
-</file>
-
-<file path=customXml/itemProps3.xml><?xml version="1.0" encoding="utf-8"?>
-<ds:datastoreItem xmlns:ds="http://schemas.openxmlformats.org/officeDocument/2006/customXml" ds:itemID="{46728125-DD53-4B61-81C2-6A68398BD002}">
-  <ds:schemaRefs>
-    <ds:schemaRef ds:uri="http://schemas.microsoft.com/sharepoint/v3/contenttype/forms"/>
-  </ds:schemaRefs>
-</ds:datastoreItem>
 </file>
</xml_diff>

<commit_message>
Added training and abilities section
</commit_message>
<xml_diff>
--- a/PhD Proposal.docx
+++ b/PhD Proposal.docx
@@ -247,11 +247,9 @@
       <w:r>
         <w:t xml:space="preserve">e, and contextualize existing knowledge </w:t>
       </w:r>
-      <w:proofErr w:type="gramStart"/>
       <w:r>
         <w:t>in regard to</w:t>
       </w:r>
-      <w:proofErr w:type="gramEnd"/>
       <w:r>
         <w:t xml:space="preserve"> autonomous agents and blockchain technology</w:t>
       </w:r>
@@ -408,6 +406,26 @@
       </w:r>
       <w:r>
         <w:t xml:space="preserve"> with the full blockchain (off‐chain vs on‐chain).</w:t>
+      </w:r>
+    </w:p>
+    <w:p/>
+    <w:p>
+      <w:pPr>
+        <w:pStyle w:val="Heading2"/>
+      </w:pPr>
+      <w:r>
+        <w:t>Training &amp; Abilities</w:t>
+      </w:r>
+    </w:p>
+    <w:p>
+      <w:r>
+        <w:t>Training will be required in Agri-Tech systems (e.g., crop management) and data analysis. Training in programming is not required as I worked as professional software engineer for many years and have experience in all programming paradigms as well as blockchain programming at the application layer (smart contract development).</w:t>
+      </w:r>
+    </w:p>
+    <w:p/>
+    <w:p>
+      <w:r>
+        <w:t xml:space="preserve">The  student  will  be  trained  in  agri-tech  systems  (e.g.  crop management), data analysis, sensor and blockchain programming,  with  support  from  both  schools  and  NUFarms.  Both  Schools  offer  funding  for  student  travel, e.g. to conferences, and to support knowledge transfer to varied stakeholder groups. The student will enhance  their  multidisciplinary  skills  by  working  with  different  groups,  and  will  engage  with  industry  and  conduct impactful research.  </w:t>
       </w:r>
     </w:p>
     <w:p/>
@@ -495,29 +513,8 @@
           <w:numId w:val="1"/>
         </w:numPr>
       </w:pPr>
-      <w:proofErr w:type="spellStart"/>
-      <w:r>
-        <w:t>Garay</w:t>
-      </w:r>
-      <w:proofErr w:type="spellEnd"/>
-      <w:r>
-        <w:t xml:space="preserve">, J. and </w:t>
-      </w:r>
-      <w:proofErr w:type="spellStart"/>
-      <w:r>
-        <w:t>Kiayias</w:t>
-      </w:r>
-      <w:proofErr w:type="spellEnd"/>
-      <w:r>
-        <w:t xml:space="preserve">, A., 2020. </w:t>
-      </w:r>
-      <w:proofErr w:type="spellStart"/>
-      <w:r>
-        <w:t>SoK</w:t>
-      </w:r>
-      <w:proofErr w:type="spellEnd"/>
-      <w:r>
-        <w:t>: A Consensus Taxonomy in the Blockchain Era. Topics in Cryptology – CT-RSA 2020, [online] pp.284-318. Available at: &lt;https://link.springer.com/chapter/10.1007/978-3-030-40186-3_13&gt; [Accessed 29 September 2021].</w:t>
+      <w:r>
+        <w:t>Garay, J. and Kiayias, A., 2020. SoK: A Consensus Taxonomy in the Blockchain Era. Topics in Cryptology – CT-RSA 2020, [online] pp.284-318. Available at: &lt;https://link.springer.com/chapter/10.1007/978-3-030-40186-3_13&gt; [Accessed 29 September 2021].</w:t>
       </w:r>
     </w:p>
     <w:p>
@@ -533,21 +530,8 @@
           <w:numId w:val="1"/>
         </w:numPr>
       </w:pPr>
-      <w:proofErr w:type="spellStart"/>
-      <w:r>
-        <w:t>Kshetri</w:t>
-      </w:r>
-      <w:proofErr w:type="spellEnd"/>
-      <w:r>
-        <w:t xml:space="preserve">, N., 2017. Can Blockchain Strengthen the Internet of </w:t>
-      </w:r>
-      <w:proofErr w:type="gramStart"/>
-      <w:r>
-        <w:t>Things?.</w:t>
-      </w:r>
-      <w:proofErr w:type="gramEnd"/>
-      <w:r>
-        <w:t xml:space="preserve"> IT Professional, [online] 19(4), pp.68-72. Available at: &lt;https://ieeexplore.ieee.org/document/8012302&gt; [Accessed 29 September 2021].</w:t>
+      <w:r>
+        <w:t>Kshetri, N., 2017. Can Blockchain Strengthen the Internet of Things?. IT Professional, [online] 19(4), pp.68-72. Available at: &lt;https://ieeexplore.ieee.org/document/8012302&gt; [Accessed 29 September 2021].</w:t>
       </w:r>
     </w:p>
     <w:p>
@@ -589,15 +573,7 @@
         </w:numPr>
       </w:pPr>
       <w:r>
-        <w:t xml:space="preserve">Zhou, Q., Huang, H., Zheng, Z. and </w:t>
-      </w:r>
-      <w:proofErr w:type="spellStart"/>
-      <w:r>
-        <w:t>Bian</w:t>
-      </w:r>
-      <w:proofErr w:type="spellEnd"/>
-      <w:r>
-        <w:t>, J., 2020. Solutions to Scalability of Blockchain: A Survey. IEEE Access, [online] 8, pp.16440-16455. Available at: &lt;https://ieeexplore.ieee.org/document/8962150&gt; [Accessed 29 September 2021].</w:t>
+        <w:t>Zhou, Q., Huang, H., Zheng, Z. and Bian, J., 2020. Solutions to Scalability of Blockchain: A Survey. IEEE Access, [online] 8, pp.16440-16455. Available at: &lt;https://ieeexplore.ieee.org/document/8962150&gt; [Accessed 29 September 2021].</w:t>
       </w:r>
     </w:p>
     <w:p>
@@ -614,15 +590,7 @@
         </w:numPr>
       </w:pPr>
       <w:r>
-        <w:t xml:space="preserve">Conoscenti, M., </w:t>
-      </w:r>
-      <w:proofErr w:type="spellStart"/>
-      <w:r>
-        <w:t>Vetro</w:t>
-      </w:r>
-      <w:proofErr w:type="spellEnd"/>
-      <w:r>
-        <w:t>, A. and De Martin, J., 2016. Blockchain for the Internet of Things: A systematic literature review. 2016 IEEE/ACS 13th International Conference of Computer Systems and Applications (AICCSA), [online] Available at: &lt;https://ieeexplore.ieee.org/abstract/document/7945805&gt; [Accessed 29 September 2021].</w:t>
+        <w:t>Conoscenti, M., Vetro, A. and De Martin, J., 2016. Blockchain for the Internet of Things: A systematic literature review. 2016 IEEE/ACS 13th International Conference of Computer Systems and Applications (AICCSA), [online] Available at: &lt;https://ieeexplore.ieee.org/abstract/document/7945805&gt; [Accessed 29 September 2021].</w:t>
       </w:r>
     </w:p>
     <w:p>
@@ -672,13 +640,8 @@
           <w:numId w:val="1"/>
         </w:numPr>
       </w:pPr>
-      <w:proofErr w:type="spellStart"/>
-      <w:r>
-        <w:t>Buterin</w:t>
-      </w:r>
-      <w:proofErr w:type="spellEnd"/>
-      <w:r>
-        <w:t>, V., 2014. DAOs, DACs, DAs and More: An Incomplete Terminology Guide. [online] Blog.ethereum.org. Available at: &lt;https://blog.ethereum.org/2014/05/06/daos-dacs-das-and-more-an-incomplete-terminology-guide/&gt; [Accessed 29 September 2021].</w:t>
+      <w:r>
+        <w:t>Buterin, V., 2014. DAOs, DACs, DAs and More: An Incomplete Terminology Guide. [online] Blog.ethereum.org. Available at: &lt;https://blog.ethereum.org/2014/05/06/daos-dacs-das-and-more-an-incomplete-terminology-guide/&gt; [Accessed 29 September 2021].</w:t>
       </w:r>
     </w:p>
     <w:sectPr>

</xml_diff>

<commit_message>
Added project timeline table
</commit_message>
<xml_diff>
--- a/PhD Proposal.docx
+++ b/PhD Proposal.docx
@@ -247,9 +247,11 @@
       <w:r>
         <w:t xml:space="preserve">e, and contextualize existing knowledge </w:t>
       </w:r>
+      <w:proofErr w:type="gramStart"/>
       <w:r>
         <w:t>in regard to</w:t>
       </w:r>
+      <w:proofErr w:type="gramEnd"/>
       <w:r>
         <w:t xml:space="preserve"> autonomous agents and blockchain technology</w:t>
       </w:r>
@@ -424,16 +426,1144 @@
     </w:p>
     <w:p/>
     <w:p>
-      <w:r>
-        <w:t xml:space="preserve">The  student  will  be  trained  in  agri-tech  systems  (e.g.  crop management), data analysis, sensor and blockchain programming,  with  support  from  both  schools  and  NUFarms.  Both  Schools  offer  funding  for  student  travel, e.g. to conferences, and to support knowledge transfer to varied stakeholder groups. The student will enhance  their  multidisciplinary  skills  by  working  with  different  groups,  and  will  engage  with  industry  and  conduct impactful research.  </w:t>
+      <w:proofErr w:type="gramStart"/>
+      <w:r>
+        <w:t>The  student</w:t>
+      </w:r>
+      <w:proofErr w:type="gramEnd"/>
+      <w:r>
+        <w:t xml:space="preserve">  will  be  trained  in  </w:t>
+      </w:r>
+      <w:proofErr w:type="spellStart"/>
+      <w:r>
+        <w:t>agri</w:t>
+      </w:r>
+      <w:proofErr w:type="spellEnd"/>
+      <w:r>
+        <w:t xml:space="preserve">-tech  systems  (e.g.  crop management), data analysis, sensor and blockchain </w:t>
+      </w:r>
+      <w:proofErr w:type="gramStart"/>
+      <w:r>
+        <w:t>programming,  with</w:t>
+      </w:r>
+      <w:proofErr w:type="gramEnd"/>
+      <w:r>
+        <w:t xml:space="preserve">  support  from  both  schools  and  NUFarms.  </w:t>
+      </w:r>
+      <w:proofErr w:type="gramStart"/>
+      <w:r>
+        <w:t>Both  Schools</w:t>
+      </w:r>
+      <w:proofErr w:type="gramEnd"/>
+      <w:r>
+        <w:t xml:space="preserve">  offer  funding  for  student  travel, e.g. to conferences, and to support knowledge transfer to varied stakeholder groups. The student will </w:t>
+      </w:r>
+      <w:proofErr w:type="gramStart"/>
+      <w:r>
+        <w:t>enhance  their</w:t>
+      </w:r>
+      <w:proofErr w:type="gramEnd"/>
+      <w:r>
+        <w:t xml:space="preserve">  multidisciplinary  skills  by  working  with  different  groups,  and  will  engage  with  industry  and  conduct impactful research.  </w:t>
       </w:r>
     </w:p>
     <w:p/>
-    <w:p>
-      <w:pPr>
+    <w:p/>
+    <w:p/>
+    <w:p>
+      <w:pPr>
+        <w:pStyle w:val="Heading2"/>
+      </w:pPr>
+      <w:r>
+        <w:t xml:space="preserve">Project </w:t>
+      </w:r>
+      <w:r>
+        <w:t xml:space="preserve">Timeline </w:t>
+      </w:r>
+    </w:p>
+    <w:p/>
+    <w:tbl>
+      <w:tblPr>
+        <w:tblStyle w:val="PlainTable1"/>
+        <w:tblW w:w="9072" w:type="dxa"/>
+        <w:tblInd w:w="-5" w:type="dxa"/>
+        <w:tblLook w:val="04A0" w:firstRow="1" w:lastRow="0" w:firstColumn="1" w:lastColumn="0" w:noHBand="0" w:noVBand="1"/>
+      </w:tblPr>
+      <w:tblGrid>
+        <w:gridCol w:w="2268"/>
+        <w:gridCol w:w="851"/>
+        <w:gridCol w:w="897"/>
+        <w:gridCol w:w="1087"/>
+        <w:gridCol w:w="993"/>
+        <w:gridCol w:w="992"/>
+        <w:gridCol w:w="992"/>
+        <w:gridCol w:w="992"/>
+      </w:tblGrid>
+      <w:tr>
+        <w:trPr>
+          <w:cnfStyle w:val="100000000000" w:firstRow="1" w:lastRow="0" w:firstColumn="0" w:lastColumn="0" w:oddVBand="0" w:evenVBand="0" w:oddHBand="0" w:evenHBand="0" w:firstRowFirstColumn="0" w:firstRowLastColumn="0" w:lastRowFirstColumn="0" w:lastRowLastColumn="0"/>
+        </w:trPr>
+        <w:tc>
+          <w:tcPr>
+            <w:cnfStyle w:val="001000000000" w:firstRow="0" w:lastRow="0" w:firstColumn="1" w:lastColumn="0" w:oddVBand="0" w:evenVBand="0" w:oddHBand="0" w:evenHBand="0" w:firstRowFirstColumn="0" w:firstRowLastColumn="0" w:lastRowFirstColumn="0" w:lastRowLastColumn="0"/>
+            <w:tcW w:w="2268" w:type="dxa"/>
+          </w:tcPr>
+          <w:p>
+            <w:pPr>
+              <w:rPr>
+                <w:sz w:val="20"/>
+                <w:szCs w:val="20"/>
+              </w:rPr>
+            </w:pPr>
+            <w:r>
+              <w:rPr>
+                <w:sz w:val="20"/>
+                <w:szCs w:val="20"/>
+              </w:rPr>
+              <w:t>Task Description/Month</w:t>
+            </w:r>
+          </w:p>
+        </w:tc>
+        <w:tc>
+          <w:tcPr>
+            <w:tcW w:w="851" w:type="dxa"/>
+          </w:tcPr>
+          <w:p>
+            <w:pPr>
+              <w:cnfStyle w:val="100000000000" w:firstRow="1" w:lastRow="0" w:firstColumn="0" w:lastColumn="0" w:oddVBand="0" w:evenVBand="0" w:oddHBand="0" w:evenHBand="0" w:firstRowFirstColumn="0" w:firstRowLastColumn="0" w:lastRowFirstColumn="0" w:lastRowLastColumn="0"/>
+              <w:rPr>
+                <w:sz w:val="20"/>
+                <w:szCs w:val="20"/>
+              </w:rPr>
+            </w:pPr>
+            <w:r>
+              <w:rPr>
+                <w:sz w:val="20"/>
+                <w:szCs w:val="20"/>
+              </w:rPr>
+              <w:t>1-6</w:t>
+            </w:r>
+          </w:p>
+        </w:tc>
+        <w:tc>
+          <w:tcPr>
+            <w:tcW w:w="897" w:type="dxa"/>
+          </w:tcPr>
+          <w:p>
+            <w:pPr>
+              <w:cnfStyle w:val="100000000000" w:firstRow="1" w:lastRow="0" w:firstColumn="0" w:lastColumn="0" w:oddVBand="0" w:evenVBand="0" w:oddHBand="0" w:evenHBand="0" w:firstRowFirstColumn="0" w:firstRowLastColumn="0" w:lastRowFirstColumn="0" w:lastRowLastColumn="0"/>
+              <w:rPr>
+                <w:sz w:val="20"/>
+                <w:szCs w:val="20"/>
+              </w:rPr>
+            </w:pPr>
+            <w:r>
+              <w:rPr>
+                <w:sz w:val="20"/>
+                <w:szCs w:val="20"/>
+              </w:rPr>
+              <w:t>7-12</w:t>
+            </w:r>
+          </w:p>
+        </w:tc>
+        <w:tc>
+          <w:tcPr>
+            <w:tcW w:w="1087" w:type="dxa"/>
+          </w:tcPr>
+          <w:p>
+            <w:pPr>
+              <w:cnfStyle w:val="100000000000" w:firstRow="1" w:lastRow="0" w:firstColumn="0" w:lastColumn="0" w:oddVBand="0" w:evenVBand="0" w:oddHBand="0" w:evenHBand="0" w:firstRowFirstColumn="0" w:firstRowLastColumn="0" w:lastRowFirstColumn="0" w:lastRowLastColumn="0"/>
+              <w:rPr>
+                <w:sz w:val="20"/>
+                <w:szCs w:val="20"/>
+              </w:rPr>
+            </w:pPr>
+            <w:r>
+              <w:rPr>
+                <w:sz w:val="20"/>
+                <w:szCs w:val="20"/>
+              </w:rPr>
+              <w:t>13-18</w:t>
+            </w:r>
+          </w:p>
+        </w:tc>
+        <w:tc>
+          <w:tcPr>
+            <w:tcW w:w="993" w:type="dxa"/>
+          </w:tcPr>
+          <w:p>
+            <w:pPr>
+              <w:cnfStyle w:val="100000000000" w:firstRow="1" w:lastRow="0" w:firstColumn="0" w:lastColumn="0" w:oddVBand="0" w:evenVBand="0" w:oddHBand="0" w:evenHBand="0" w:firstRowFirstColumn="0" w:firstRowLastColumn="0" w:lastRowFirstColumn="0" w:lastRowLastColumn="0"/>
+              <w:rPr>
+                <w:sz w:val="20"/>
+                <w:szCs w:val="20"/>
+              </w:rPr>
+            </w:pPr>
+            <w:r>
+              <w:rPr>
+                <w:sz w:val="20"/>
+                <w:szCs w:val="20"/>
+              </w:rPr>
+              <w:t>19-24</w:t>
+            </w:r>
+          </w:p>
+        </w:tc>
+        <w:tc>
+          <w:tcPr>
+            <w:tcW w:w="992" w:type="dxa"/>
+          </w:tcPr>
+          <w:p>
+            <w:pPr>
+              <w:cnfStyle w:val="100000000000" w:firstRow="1" w:lastRow="0" w:firstColumn="0" w:lastColumn="0" w:oddVBand="0" w:evenVBand="0" w:oddHBand="0" w:evenHBand="0" w:firstRowFirstColumn="0" w:firstRowLastColumn="0" w:lastRowFirstColumn="0" w:lastRowLastColumn="0"/>
+              <w:rPr>
+                <w:sz w:val="20"/>
+                <w:szCs w:val="20"/>
+              </w:rPr>
+            </w:pPr>
+            <w:r>
+              <w:rPr>
+                <w:sz w:val="20"/>
+                <w:szCs w:val="20"/>
+              </w:rPr>
+              <w:t>25-30</w:t>
+            </w:r>
+          </w:p>
+        </w:tc>
+        <w:tc>
+          <w:tcPr>
+            <w:tcW w:w="992" w:type="dxa"/>
+          </w:tcPr>
+          <w:p>
+            <w:pPr>
+              <w:cnfStyle w:val="100000000000" w:firstRow="1" w:lastRow="0" w:firstColumn="0" w:lastColumn="0" w:oddVBand="0" w:evenVBand="0" w:oddHBand="0" w:evenHBand="0" w:firstRowFirstColumn="0" w:firstRowLastColumn="0" w:lastRowFirstColumn="0" w:lastRowLastColumn="0"/>
+              <w:rPr>
+                <w:sz w:val="20"/>
+                <w:szCs w:val="20"/>
+              </w:rPr>
+            </w:pPr>
+            <w:r>
+              <w:rPr>
+                <w:sz w:val="20"/>
+                <w:szCs w:val="20"/>
+              </w:rPr>
+              <w:t>31-36</w:t>
+            </w:r>
+          </w:p>
+        </w:tc>
+        <w:tc>
+          <w:tcPr>
+            <w:tcW w:w="992" w:type="dxa"/>
+          </w:tcPr>
+          <w:p>
+            <w:pPr>
+              <w:cnfStyle w:val="100000000000" w:firstRow="1" w:lastRow="0" w:firstColumn="0" w:lastColumn="0" w:oddVBand="0" w:evenVBand="0" w:oddHBand="0" w:evenHBand="0" w:firstRowFirstColumn="0" w:firstRowLastColumn="0" w:lastRowFirstColumn="0" w:lastRowLastColumn="0"/>
+              <w:rPr>
+                <w:sz w:val="20"/>
+                <w:szCs w:val="20"/>
+              </w:rPr>
+            </w:pPr>
+            <w:r>
+              <w:rPr>
+                <w:sz w:val="20"/>
+                <w:szCs w:val="20"/>
+              </w:rPr>
+              <w:t>37-42</w:t>
+            </w:r>
+          </w:p>
+        </w:tc>
+      </w:tr>
+      <w:tr>
+        <w:trPr>
+          <w:cnfStyle w:val="000000100000" w:firstRow="0" w:lastRow="0" w:firstColumn="0" w:lastColumn="0" w:oddVBand="0" w:evenVBand="0" w:oddHBand="1" w:evenHBand="0" w:firstRowFirstColumn="0" w:firstRowLastColumn="0" w:lastRowFirstColumn="0" w:lastRowLastColumn="0"/>
+        </w:trPr>
+        <w:tc>
+          <w:tcPr>
+            <w:cnfStyle w:val="001000000000" w:firstRow="0" w:lastRow="0" w:firstColumn="1" w:lastColumn="0" w:oddVBand="0" w:evenVBand="0" w:oddHBand="0" w:evenHBand="0" w:firstRowFirstColumn="0" w:firstRowLastColumn="0" w:lastRowFirstColumn="0" w:lastRowLastColumn="0"/>
+            <w:tcW w:w="2268" w:type="dxa"/>
+          </w:tcPr>
+          <w:p>
+            <w:pPr>
+              <w:rPr>
+                <w:sz w:val="20"/>
+                <w:szCs w:val="20"/>
+              </w:rPr>
+            </w:pPr>
+            <w:r>
+              <w:rPr>
+                <w:sz w:val="20"/>
+                <w:szCs w:val="20"/>
+              </w:rPr>
+              <w:t>Lit Review/ Farm Setup</w:t>
+            </w:r>
+          </w:p>
+        </w:tc>
+        <w:tc>
+          <w:tcPr>
+            <w:tcW w:w="851" w:type="dxa"/>
+            <w:shd w:val="clear" w:color="auto" w:fill="8EAADB" w:themeFill="accent1" w:themeFillTint="99"/>
+          </w:tcPr>
+          <w:p>
+            <w:pPr>
+              <w:cnfStyle w:val="000000100000" w:firstRow="0" w:lastRow="0" w:firstColumn="0" w:lastColumn="0" w:oddVBand="0" w:evenVBand="0" w:oddHBand="1" w:evenHBand="0" w:firstRowFirstColumn="0" w:firstRowLastColumn="0" w:lastRowFirstColumn="0" w:lastRowLastColumn="0"/>
+              <w:rPr>
+                <w:sz w:val="20"/>
+                <w:szCs w:val="20"/>
+              </w:rPr>
+            </w:pPr>
+          </w:p>
+        </w:tc>
+        <w:tc>
+          <w:tcPr>
+            <w:tcW w:w="897" w:type="dxa"/>
+            <w:shd w:val="clear" w:color="auto" w:fill="8EAADB" w:themeFill="accent1" w:themeFillTint="99"/>
+          </w:tcPr>
+          <w:p>
+            <w:pPr>
+              <w:cnfStyle w:val="000000100000" w:firstRow="0" w:lastRow="0" w:firstColumn="0" w:lastColumn="0" w:oddVBand="0" w:evenVBand="0" w:oddHBand="1" w:evenHBand="0" w:firstRowFirstColumn="0" w:firstRowLastColumn="0" w:lastRowFirstColumn="0" w:lastRowLastColumn="0"/>
+              <w:rPr>
+                <w:sz w:val="20"/>
+                <w:szCs w:val="20"/>
+              </w:rPr>
+            </w:pPr>
+          </w:p>
+        </w:tc>
+        <w:tc>
+          <w:tcPr>
+            <w:tcW w:w="1087" w:type="dxa"/>
+          </w:tcPr>
+          <w:p>
+            <w:pPr>
+              <w:cnfStyle w:val="000000100000" w:firstRow="0" w:lastRow="0" w:firstColumn="0" w:lastColumn="0" w:oddVBand="0" w:evenVBand="0" w:oddHBand="1" w:evenHBand="0" w:firstRowFirstColumn="0" w:firstRowLastColumn="0" w:lastRowFirstColumn="0" w:lastRowLastColumn="0"/>
+              <w:rPr>
+                <w:sz w:val="20"/>
+                <w:szCs w:val="20"/>
+              </w:rPr>
+            </w:pPr>
+          </w:p>
+        </w:tc>
+        <w:tc>
+          <w:tcPr>
+            <w:tcW w:w="993" w:type="dxa"/>
+          </w:tcPr>
+          <w:p>
+            <w:pPr>
+              <w:cnfStyle w:val="000000100000" w:firstRow="0" w:lastRow="0" w:firstColumn="0" w:lastColumn="0" w:oddVBand="0" w:evenVBand="0" w:oddHBand="1" w:evenHBand="0" w:firstRowFirstColumn="0" w:firstRowLastColumn="0" w:lastRowFirstColumn="0" w:lastRowLastColumn="0"/>
+              <w:rPr>
+                <w:sz w:val="20"/>
+                <w:szCs w:val="20"/>
+              </w:rPr>
+            </w:pPr>
+          </w:p>
+        </w:tc>
+        <w:tc>
+          <w:tcPr>
+            <w:tcW w:w="992" w:type="dxa"/>
+          </w:tcPr>
+          <w:p>
+            <w:pPr>
+              <w:cnfStyle w:val="000000100000" w:firstRow="0" w:lastRow="0" w:firstColumn="0" w:lastColumn="0" w:oddVBand="0" w:evenVBand="0" w:oddHBand="1" w:evenHBand="0" w:firstRowFirstColumn="0" w:firstRowLastColumn="0" w:lastRowFirstColumn="0" w:lastRowLastColumn="0"/>
+              <w:rPr>
+                <w:sz w:val="20"/>
+                <w:szCs w:val="20"/>
+              </w:rPr>
+            </w:pPr>
+          </w:p>
+        </w:tc>
+        <w:tc>
+          <w:tcPr>
+            <w:tcW w:w="992" w:type="dxa"/>
+          </w:tcPr>
+          <w:p>
+            <w:pPr>
+              <w:cnfStyle w:val="000000100000" w:firstRow="0" w:lastRow="0" w:firstColumn="0" w:lastColumn="0" w:oddVBand="0" w:evenVBand="0" w:oddHBand="1" w:evenHBand="0" w:firstRowFirstColumn="0" w:firstRowLastColumn="0" w:lastRowFirstColumn="0" w:lastRowLastColumn="0"/>
+              <w:rPr>
+                <w:sz w:val="20"/>
+                <w:szCs w:val="20"/>
+              </w:rPr>
+            </w:pPr>
+          </w:p>
+        </w:tc>
+        <w:tc>
+          <w:tcPr>
+            <w:tcW w:w="992" w:type="dxa"/>
+          </w:tcPr>
+          <w:p>
+            <w:pPr>
+              <w:cnfStyle w:val="000000100000" w:firstRow="0" w:lastRow="0" w:firstColumn="0" w:lastColumn="0" w:oddVBand="0" w:evenVBand="0" w:oddHBand="1" w:evenHBand="0" w:firstRowFirstColumn="0" w:firstRowLastColumn="0" w:lastRowFirstColumn="0" w:lastRowLastColumn="0"/>
+              <w:rPr>
+                <w:sz w:val="20"/>
+                <w:szCs w:val="20"/>
+              </w:rPr>
+            </w:pPr>
+          </w:p>
+        </w:tc>
+      </w:tr>
+      <w:tr>
+        <w:tc>
+          <w:tcPr>
+            <w:cnfStyle w:val="001000000000" w:firstRow="0" w:lastRow="0" w:firstColumn="1" w:lastColumn="0" w:oddVBand="0" w:evenVBand="0" w:oddHBand="0" w:evenHBand="0" w:firstRowFirstColumn="0" w:firstRowLastColumn="0" w:lastRowFirstColumn="0" w:lastRowLastColumn="0"/>
+            <w:tcW w:w="2268" w:type="dxa"/>
+          </w:tcPr>
+          <w:p>
+            <w:pPr>
+              <w:rPr>
+                <w:sz w:val="20"/>
+                <w:szCs w:val="20"/>
+              </w:rPr>
+            </w:pPr>
+            <w:r>
+              <w:rPr>
+                <w:sz w:val="20"/>
+                <w:szCs w:val="20"/>
+              </w:rPr>
+              <w:t>Design</w:t>
+            </w:r>
+          </w:p>
+        </w:tc>
+        <w:tc>
+          <w:tcPr>
+            <w:tcW w:w="851" w:type="dxa"/>
+          </w:tcPr>
+          <w:p>
+            <w:pPr>
+              <w:cnfStyle w:val="000000000000" w:firstRow="0" w:lastRow="0" w:firstColumn="0" w:lastColumn="0" w:oddVBand="0" w:evenVBand="0" w:oddHBand="0" w:evenHBand="0" w:firstRowFirstColumn="0" w:firstRowLastColumn="0" w:lastRowFirstColumn="0" w:lastRowLastColumn="0"/>
+              <w:rPr>
+                <w:sz w:val="20"/>
+                <w:szCs w:val="20"/>
+              </w:rPr>
+            </w:pPr>
+          </w:p>
+        </w:tc>
+        <w:tc>
+          <w:tcPr>
+            <w:tcW w:w="897" w:type="dxa"/>
+            <w:shd w:val="clear" w:color="auto" w:fill="8EAADB" w:themeFill="accent1" w:themeFillTint="99"/>
+          </w:tcPr>
+          <w:p>
+            <w:pPr>
+              <w:cnfStyle w:val="000000000000" w:firstRow="0" w:lastRow="0" w:firstColumn="0" w:lastColumn="0" w:oddVBand="0" w:evenVBand="0" w:oddHBand="0" w:evenHBand="0" w:firstRowFirstColumn="0" w:firstRowLastColumn="0" w:lastRowFirstColumn="0" w:lastRowLastColumn="0"/>
+              <w:rPr>
+                <w:sz w:val="20"/>
+                <w:szCs w:val="20"/>
+              </w:rPr>
+            </w:pPr>
+          </w:p>
+        </w:tc>
+        <w:tc>
+          <w:tcPr>
+            <w:tcW w:w="1087" w:type="dxa"/>
+            <w:shd w:val="clear" w:color="auto" w:fill="8EAADB" w:themeFill="accent1" w:themeFillTint="99"/>
+          </w:tcPr>
+          <w:p>
+            <w:pPr>
+              <w:cnfStyle w:val="000000000000" w:firstRow="0" w:lastRow="0" w:firstColumn="0" w:lastColumn="0" w:oddVBand="0" w:evenVBand="0" w:oddHBand="0" w:evenHBand="0" w:firstRowFirstColumn="0" w:firstRowLastColumn="0" w:lastRowFirstColumn="0" w:lastRowLastColumn="0"/>
+              <w:rPr>
+                <w:sz w:val="20"/>
+                <w:szCs w:val="20"/>
+              </w:rPr>
+            </w:pPr>
+          </w:p>
+        </w:tc>
+        <w:tc>
+          <w:tcPr>
+            <w:tcW w:w="993" w:type="dxa"/>
+          </w:tcPr>
+          <w:p>
+            <w:pPr>
+              <w:cnfStyle w:val="000000000000" w:firstRow="0" w:lastRow="0" w:firstColumn="0" w:lastColumn="0" w:oddVBand="0" w:evenVBand="0" w:oddHBand="0" w:evenHBand="0" w:firstRowFirstColumn="0" w:firstRowLastColumn="0" w:lastRowFirstColumn="0" w:lastRowLastColumn="0"/>
+              <w:rPr>
+                <w:sz w:val="20"/>
+                <w:szCs w:val="20"/>
+              </w:rPr>
+            </w:pPr>
+          </w:p>
+        </w:tc>
+        <w:tc>
+          <w:tcPr>
+            <w:tcW w:w="992" w:type="dxa"/>
+          </w:tcPr>
+          <w:p>
+            <w:pPr>
+              <w:cnfStyle w:val="000000000000" w:firstRow="0" w:lastRow="0" w:firstColumn="0" w:lastColumn="0" w:oddVBand="0" w:evenVBand="0" w:oddHBand="0" w:evenHBand="0" w:firstRowFirstColumn="0" w:firstRowLastColumn="0" w:lastRowFirstColumn="0" w:lastRowLastColumn="0"/>
+              <w:rPr>
+                <w:sz w:val="20"/>
+                <w:szCs w:val="20"/>
+              </w:rPr>
+            </w:pPr>
+          </w:p>
+        </w:tc>
+        <w:tc>
+          <w:tcPr>
+            <w:tcW w:w="992" w:type="dxa"/>
+          </w:tcPr>
+          <w:p>
+            <w:pPr>
+              <w:cnfStyle w:val="000000000000" w:firstRow="0" w:lastRow="0" w:firstColumn="0" w:lastColumn="0" w:oddVBand="0" w:evenVBand="0" w:oddHBand="0" w:evenHBand="0" w:firstRowFirstColumn="0" w:firstRowLastColumn="0" w:lastRowFirstColumn="0" w:lastRowLastColumn="0"/>
+              <w:rPr>
+                <w:sz w:val="20"/>
+                <w:szCs w:val="20"/>
+              </w:rPr>
+            </w:pPr>
+          </w:p>
+        </w:tc>
+        <w:tc>
+          <w:tcPr>
+            <w:tcW w:w="992" w:type="dxa"/>
+          </w:tcPr>
+          <w:p>
+            <w:pPr>
+              <w:cnfStyle w:val="000000000000" w:firstRow="0" w:lastRow="0" w:firstColumn="0" w:lastColumn="0" w:oddVBand="0" w:evenVBand="0" w:oddHBand="0" w:evenHBand="0" w:firstRowFirstColumn="0" w:firstRowLastColumn="0" w:lastRowFirstColumn="0" w:lastRowLastColumn="0"/>
+              <w:rPr>
+                <w:sz w:val="20"/>
+                <w:szCs w:val="20"/>
+              </w:rPr>
+            </w:pPr>
+          </w:p>
+        </w:tc>
+      </w:tr>
+      <w:tr>
+        <w:trPr>
+          <w:cnfStyle w:val="000000100000" w:firstRow="0" w:lastRow="0" w:firstColumn="0" w:lastColumn="0" w:oddVBand="0" w:evenVBand="0" w:oddHBand="1" w:evenHBand="0" w:firstRowFirstColumn="0" w:firstRowLastColumn="0" w:lastRowFirstColumn="0" w:lastRowLastColumn="0"/>
+        </w:trPr>
+        <w:tc>
+          <w:tcPr>
+            <w:cnfStyle w:val="001000000000" w:firstRow="0" w:lastRow="0" w:firstColumn="1" w:lastColumn="0" w:oddVBand="0" w:evenVBand="0" w:oddHBand="0" w:evenHBand="0" w:firstRowFirstColumn="0" w:firstRowLastColumn="0" w:lastRowFirstColumn="0" w:lastRowLastColumn="0"/>
+            <w:tcW w:w="2268" w:type="dxa"/>
+          </w:tcPr>
+          <w:p>
+            <w:pPr>
+              <w:rPr>
+                <w:sz w:val="20"/>
+                <w:szCs w:val="20"/>
+              </w:rPr>
+            </w:pPr>
+            <w:r>
+              <w:rPr>
+                <w:sz w:val="20"/>
+                <w:szCs w:val="20"/>
+              </w:rPr>
+              <w:t>Implementation</w:t>
+            </w:r>
+          </w:p>
+        </w:tc>
+        <w:tc>
+          <w:tcPr>
+            <w:tcW w:w="851" w:type="dxa"/>
+          </w:tcPr>
+          <w:p>
+            <w:pPr>
+              <w:cnfStyle w:val="000000100000" w:firstRow="0" w:lastRow="0" w:firstColumn="0" w:lastColumn="0" w:oddVBand="0" w:evenVBand="0" w:oddHBand="1" w:evenHBand="0" w:firstRowFirstColumn="0" w:firstRowLastColumn="0" w:lastRowFirstColumn="0" w:lastRowLastColumn="0"/>
+              <w:rPr>
+                <w:sz w:val="20"/>
+                <w:szCs w:val="20"/>
+              </w:rPr>
+            </w:pPr>
+          </w:p>
+        </w:tc>
+        <w:tc>
+          <w:tcPr>
+            <w:tcW w:w="897" w:type="dxa"/>
+          </w:tcPr>
+          <w:p>
+            <w:pPr>
+              <w:cnfStyle w:val="000000100000" w:firstRow="0" w:lastRow="0" w:firstColumn="0" w:lastColumn="0" w:oddVBand="0" w:evenVBand="0" w:oddHBand="1" w:evenHBand="0" w:firstRowFirstColumn="0" w:firstRowLastColumn="0" w:lastRowFirstColumn="0" w:lastRowLastColumn="0"/>
+              <w:rPr>
+                <w:sz w:val="20"/>
+                <w:szCs w:val="20"/>
+              </w:rPr>
+            </w:pPr>
+          </w:p>
+        </w:tc>
+        <w:tc>
+          <w:tcPr>
+            <w:tcW w:w="1087" w:type="dxa"/>
+            <w:shd w:val="clear" w:color="auto" w:fill="8EAADB" w:themeFill="accent1" w:themeFillTint="99"/>
+          </w:tcPr>
+          <w:p>
+            <w:pPr>
+              <w:cnfStyle w:val="000000100000" w:firstRow="0" w:lastRow="0" w:firstColumn="0" w:lastColumn="0" w:oddVBand="0" w:evenVBand="0" w:oddHBand="1" w:evenHBand="0" w:firstRowFirstColumn="0" w:firstRowLastColumn="0" w:lastRowFirstColumn="0" w:lastRowLastColumn="0"/>
+              <w:rPr>
+                <w:sz w:val="20"/>
+                <w:szCs w:val="20"/>
+              </w:rPr>
+            </w:pPr>
+          </w:p>
+        </w:tc>
+        <w:tc>
+          <w:tcPr>
+            <w:tcW w:w="993" w:type="dxa"/>
+            <w:shd w:val="clear" w:color="auto" w:fill="8EAADB" w:themeFill="accent1" w:themeFillTint="99"/>
+          </w:tcPr>
+          <w:p>
+            <w:pPr>
+              <w:cnfStyle w:val="000000100000" w:firstRow="0" w:lastRow="0" w:firstColumn="0" w:lastColumn="0" w:oddVBand="0" w:evenVBand="0" w:oddHBand="1" w:evenHBand="0" w:firstRowFirstColumn="0" w:firstRowLastColumn="0" w:lastRowFirstColumn="0" w:lastRowLastColumn="0"/>
+              <w:rPr>
+                <w:sz w:val="20"/>
+                <w:szCs w:val="20"/>
+              </w:rPr>
+            </w:pPr>
+          </w:p>
+        </w:tc>
+        <w:tc>
+          <w:tcPr>
+            <w:tcW w:w="992" w:type="dxa"/>
+          </w:tcPr>
+          <w:p>
+            <w:pPr>
+              <w:cnfStyle w:val="000000100000" w:firstRow="0" w:lastRow="0" w:firstColumn="0" w:lastColumn="0" w:oddVBand="0" w:evenVBand="0" w:oddHBand="1" w:evenHBand="0" w:firstRowFirstColumn="0" w:firstRowLastColumn="0" w:lastRowFirstColumn="0" w:lastRowLastColumn="0"/>
+              <w:rPr>
+                <w:sz w:val="20"/>
+                <w:szCs w:val="20"/>
+              </w:rPr>
+            </w:pPr>
+          </w:p>
+        </w:tc>
+        <w:tc>
+          <w:tcPr>
+            <w:tcW w:w="992" w:type="dxa"/>
+          </w:tcPr>
+          <w:p>
+            <w:pPr>
+              <w:cnfStyle w:val="000000100000" w:firstRow="0" w:lastRow="0" w:firstColumn="0" w:lastColumn="0" w:oddVBand="0" w:evenVBand="0" w:oddHBand="1" w:evenHBand="0" w:firstRowFirstColumn="0" w:firstRowLastColumn="0" w:lastRowFirstColumn="0" w:lastRowLastColumn="0"/>
+              <w:rPr>
+                <w:sz w:val="20"/>
+                <w:szCs w:val="20"/>
+              </w:rPr>
+            </w:pPr>
+          </w:p>
+        </w:tc>
+        <w:tc>
+          <w:tcPr>
+            <w:tcW w:w="992" w:type="dxa"/>
+          </w:tcPr>
+          <w:p>
+            <w:pPr>
+              <w:cnfStyle w:val="000000100000" w:firstRow="0" w:lastRow="0" w:firstColumn="0" w:lastColumn="0" w:oddVBand="0" w:evenVBand="0" w:oddHBand="1" w:evenHBand="0" w:firstRowFirstColumn="0" w:firstRowLastColumn="0" w:lastRowFirstColumn="0" w:lastRowLastColumn="0"/>
+              <w:rPr>
+                <w:sz w:val="20"/>
+                <w:szCs w:val="20"/>
+              </w:rPr>
+            </w:pPr>
+          </w:p>
+        </w:tc>
+      </w:tr>
+      <w:tr>
+        <w:tc>
+          <w:tcPr>
+            <w:cnfStyle w:val="001000000000" w:firstRow="0" w:lastRow="0" w:firstColumn="1" w:lastColumn="0" w:oddVBand="0" w:evenVBand="0" w:oddHBand="0" w:evenHBand="0" w:firstRowFirstColumn="0" w:firstRowLastColumn="0" w:lastRowFirstColumn="0" w:lastRowLastColumn="0"/>
+            <w:tcW w:w="2268" w:type="dxa"/>
+          </w:tcPr>
+          <w:p>
+            <w:pPr>
+              <w:rPr>
+                <w:sz w:val="20"/>
+                <w:szCs w:val="20"/>
+              </w:rPr>
+            </w:pPr>
+            <w:r>
+              <w:rPr>
+                <w:sz w:val="20"/>
+                <w:szCs w:val="20"/>
+              </w:rPr>
+              <w:t>Evaluation</w:t>
+            </w:r>
+          </w:p>
+        </w:tc>
+        <w:tc>
+          <w:tcPr>
+            <w:tcW w:w="851" w:type="dxa"/>
+          </w:tcPr>
+          <w:p>
+            <w:pPr>
+              <w:cnfStyle w:val="000000000000" w:firstRow="0" w:lastRow="0" w:firstColumn="0" w:lastColumn="0" w:oddVBand="0" w:evenVBand="0" w:oddHBand="0" w:evenHBand="0" w:firstRowFirstColumn="0" w:firstRowLastColumn="0" w:lastRowFirstColumn="0" w:lastRowLastColumn="0"/>
+              <w:rPr>
+                <w:sz w:val="20"/>
+                <w:szCs w:val="20"/>
+              </w:rPr>
+            </w:pPr>
+          </w:p>
+        </w:tc>
+        <w:tc>
+          <w:tcPr>
+            <w:tcW w:w="897" w:type="dxa"/>
+          </w:tcPr>
+          <w:p>
+            <w:pPr>
+              <w:cnfStyle w:val="000000000000" w:firstRow="0" w:lastRow="0" w:firstColumn="0" w:lastColumn="0" w:oddVBand="0" w:evenVBand="0" w:oddHBand="0" w:evenHBand="0" w:firstRowFirstColumn="0" w:firstRowLastColumn="0" w:lastRowFirstColumn="0" w:lastRowLastColumn="0"/>
+              <w:rPr>
+                <w:sz w:val="20"/>
+                <w:szCs w:val="20"/>
+              </w:rPr>
+            </w:pPr>
+          </w:p>
+        </w:tc>
+        <w:tc>
+          <w:tcPr>
+            <w:tcW w:w="1087" w:type="dxa"/>
+          </w:tcPr>
+          <w:p>
+            <w:pPr>
+              <w:cnfStyle w:val="000000000000" w:firstRow="0" w:lastRow="0" w:firstColumn="0" w:lastColumn="0" w:oddVBand="0" w:evenVBand="0" w:oddHBand="0" w:evenHBand="0" w:firstRowFirstColumn="0" w:firstRowLastColumn="0" w:lastRowFirstColumn="0" w:lastRowLastColumn="0"/>
+              <w:rPr>
+                <w:sz w:val="20"/>
+                <w:szCs w:val="20"/>
+              </w:rPr>
+            </w:pPr>
+          </w:p>
+        </w:tc>
+        <w:tc>
+          <w:tcPr>
+            <w:tcW w:w="993" w:type="dxa"/>
+            <w:shd w:val="clear" w:color="auto" w:fill="8EAADB" w:themeFill="accent1" w:themeFillTint="99"/>
+          </w:tcPr>
+          <w:p>
+            <w:pPr>
+              <w:cnfStyle w:val="000000000000" w:firstRow="0" w:lastRow="0" w:firstColumn="0" w:lastColumn="0" w:oddVBand="0" w:evenVBand="0" w:oddHBand="0" w:evenHBand="0" w:firstRowFirstColumn="0" w:firstRowLastColumn="0" w:lastRowFirstColumn="0" w:lastRowLastColumn="0"/>
+              <w:rPr>
+                <w:sz w:val="20"/>
+                <w:szCs w:val="20"/>
+              </w:rPr>
+            </w:pPr>
+          </w:p>
+        </w:tc>
+        <w:tc>
+          <w:tcPr>
+            <w:tcW w:w="992" w:type="dxa"/>
+            <w:shd w:val="clear" w:color="auto" w:fill="8EAADB" w:themeFill="accent1" w:themeFillTint="99"/>
+          </w:tcPr>
+          <w:p>
+            <w:pPr>
+              <w:cnfStyle w:val="000000000000" w:firstRow="0" w:lastRow="0" w:firstColumn="0" w:lastColumn="0" w:oddVBand="0" w:evenVBand="0" w:oddHBand="0" w:evenHBand="0" w:firstRowFirstColumn="0" w:firstRowLastColumn="0" w:lastRowFirstColumn="0" w:lastRowLastColumn="0"/>
+              <w:rPr>
+                <w:sz w:val="20"/>
+                <w:szCs w:val="20"/>
+              </w:rPr>
+            </w:pPr>
+          </w:p>
+        </w:tc>
+        <w:tc>
+          <w:tcPr>
+            <w:tcW w:w="992" w:type="dxa"/>
+          </w:tcPr>
+          <w:p>
+            <w:pPr>
+              <w:cnfStyle w:val="000000000000" w:firstRow="0" w:lastRow="0" w:firstColumn="0" w:lastColumn="0" w:oddVBand="0" w:evenVBand="0" w:oddHBand="0" w:evenHBand="0" w:firstRowFirstColumn="0" w:firstRowLastColumn="0" w:lastRowFirstColumn="0" w:lastRowLastColumn="0"/>
+              <w:rPr>
+                <w:sz w:val="20"/>
+                <w:szCs w:val="20"/>
+              </w:rPr>
+            </w:pPr>
+          </w:p>
+        </w:tc>
+        <w:tc>
+          <w:tcPr>
+            <w:tcW w:w="992" w:type="dxa"/>
+          </w:tcPr>
+          <w:p>
+            <w:pPr>
+              <w:cnfStyle w:val="000000000000" w:firstRow="0" w:lastRow="0" w:firstColumn="0" w:lastColumn="0" w:oddVBand="0" w:evenVBand="0" w:oddHBand="0" w:evenHBand="0" w:firstRowFirstColumn="0" w:firstRowLastColumn="0" w:lastRowFirstColumn="0" w:lastRowLastColumn="0"/>
+              <w:rPr>
+                <w:sz w:val="20"/>
+                <w:szCs w:val="20"/>
+              </w:rPr>
+            </w:pPr>
+          </w:p>
+        </w:tc>
+      </w:tr>
+      <w:tr>
+        <w:trPr>
+          <w:cnfStyle w:val="000000100000" w:firstRow="0" w:lastRow="0" w:firstColumn="0" w:lastColumn="0" w:oddVBand="0" w:evenVBand="0" w:oddHBand="1" w:evenHBand="0" w:firstRowFirstColumn="0" w:firstRowLastColumn="0" w:lastRowFirstColumn="0" w:lastRowLastColumn="0"/>
+        </w:trPr>
+        <w:tc>
+          <w:tcPr>
+            <w:cnfStyle w:val="001000000000" w:firstRow="0" w:lastRow="0" w:firstColumn="1" w:lastColumn="0" w:oddVBand="0" w:evenVBand="0" w:oddHBand="0" w:evenHBand="0" w:firstRowFirstColumn="0" w:firstRowLastColumn="0" w:lastRowFirstColumn="0" w:lastRowLastColumn="0"/>
+            <w:tcW w:w="2268" w:type="dxa"/>
+          </w:tcPr>
+          <w:p>
+            <w:pPr>
+              <w:rPr>
+                <w:sz w:val="20"/>
+                <w:szCs w:val="20"/>
+              </w:rPr>
+            </w:pPr>
+            <w:r>
+              <w:rPr>
+                <w:sz w:val="20"/>
+                <w:szCs w:val="20"/>
+              </w:rPr>
+              <w:t>Impact Activities</w:t>
+            </w:r>
+          </w:p>
+        </w:tc>
+        <w:tc>
+          <w:tcPr>
+            <w:tcW w:w="851" w:type="dxa"/>
+            <w:shd w:val="clear" w:color="auto" w:fill="8EAADB" w:themeFill="accent1" w:themeFillTint="99"/>
+          </w:tcPr>
+          <w:p>
+            <w:pPr>
+              <w:cnfStyle w:val="000000100000" w:firstRow="0" w:lastRow="0" w:firstColumn="0" w:lastColumn="0" w:oddVBand="0" w:evenVBand="0" w:oddHBand="1" w:evenHBand="0" w:firstRowFirstColumn="0" w:firstRowLastColumn="0" w:lastRowFirstColumn="0" w:lastRowLastColumn="0"/>
+              <w:rPr>
+                <w:sz w:val="20"/>
+                <w:szCs w:val="20"/>
+              </w:rPr>
+            </w:pPr>
+          </w:p>
+        </w:tc>
+        <w:tc>
+          <w:tcPr>
+            <w:tcW w:w="897" w:type="dxa"/>
+          </w:tcPr>
+          <w:p>
+            <w:pPr>
+              <w:cnfStyle w:val="000000100000" w:firstRow="0" w:lastRow="0" w:firstColumn="0" w:lastColumn="0" w:oddVBand="0" w:evenVBand="0" w:oddHBand="1" w:evenHBand="0" w:firstRowFirstColumn="0" w:firstRowLastColumn="0" w:lastRowFirstColumn="0" w:lastRowLastColumn="0"/>
+              <w:rPr>
+                <w:sz w:val="20"/>
+                <w:szCs w:val="20"/>
+              </w:rPr>
+            </w:pPr>
+          </w:p>
+        </w:tc>
+        <w:tc>
+          <w:tcPr>
+            <w:tcW w:w="1087" w:type="dxa"/>
+          </w:tcPr>
+          <w:p>
+            <w:pPr>
+              <w:cnfStyle w:val="000000100000" w:firstRow="0" w:lastRow="0" w:firstColumn="0" w:lastColumn="0" w:oddVBand="0" w:evenVBand="0" w:oddHBand="1" w:evenHBand="0" w:firstRowFirstColumn="0" w:firstRowLastColumn="0" w:lastRowFirstColumn="0" w:lastRowLastColumn="0"/>
+              <w:rPr>
+                <w:sz w:val="20"/>
+                <w:szCs w:val="20"/>
+              </w:rPr>
+            </w:pPr>
+          </w:p>
+        </w:tc>
+        <w:tc>
+          <w:tcPr>
+            <w:tcW w:w="993" w:type="dxa"/>
+          </w:tcPr>
+          <w:p>
+            <w:pPr>
+              <w:cnfStyle w:val="000000100000" w:firstRow="0" w:lastRow="0" w:firstColumn="0" w:lastColumn="0" w:oddVBand="0" w:evenVBand="0" w:oddHBand="1" w:evenHBand="0" w:firstRowFirstColumn="0" w:firstRowLastColumn="0" w:lastRowFirstColumn="0" w:lastRowLastColumn="0"/>
+              <w:rPr>
+                <w:sz w:val="20"/>
+                <w:szCs w:val="20"/>
+              </w:rPr>
+            </w:pPr>
+          </w:p>
+        </w:tc>
+        <w:tc>
+          <w:tcPr>
+            <w:tcW w:w="992" w:type="dxa"/>
+            <w:shd w:val="clear" w:color="auto" w:fill="8EAADB" w:themeFill="accent1" w:themeFillTint="99"/>
+          </w:tcPr>
+          <w:p>
+            <w:pPr>
+              <w:cnfStyle w:val="000000100000" w:firstRow="0" w:lastRow="0" w:firstColumn="0" w:lastColumn="0" w:oddVBand="0" w:evenVBand="0" w:oddHBand="1" w:evenHBand="0" w:firstRowFirstColumn="0" w:firstRowLastColumn="0" w:lastRowFirstColumn="0" w:lastRowLastColumn="0"/>
+              <w:rPr>
+                <w:sz w:val="20"/>
+                <w:szCs w:val="20"/>
+              </w:rPr>
+            </w:pPr>
+          </w:p>
+        </w:tc>
+        <w:tc>
+          <w:tcPr>
+            <w:tcW w:w="992" w:type="dxa"/>
+            <w:shd w:val="clear" w:color="auto" w:fill="8EAADB" w:themeFill="accent1" w:themeFillTint="99"/>
+          </w:tcPr>
+          <w:p>
+            <w:pPr>
+              <w:cnfStyle w:val="000000100000" w:firstRow="0" w:lastRow="0" w:firstColumn="0" w:lastColumn="0" w:oddVBand="0" w:evenVBand="0" w:oddHBand="1" w:evenHBand="0" w:firstRowFirstColumn="0" w:firstRowLastColumn="0" w:lastRowFirstColumn="0" w:lastRowLastColumn="0"/>
+              <w:rPr>
+                <w:sz w:val="20"/>
+                <w:szCs w:val="20"/>
+              </w:rPr>
+            </w:pPr>
+          </w:p>
+        </w:tc>
+        <w:tc>
+          <w:tcPr>
+            <w:tcW w:w="992" w:type="dxa"/>
+          </w:tcPr>
+          <w:p>
+            <w:pPr>
+              <w:cnfStyle w:val="000000100000" w:firstRow="0" w:lastRow="0" w:firstColumn="0" w:lastColumn="0" w:oddVBand="0" w:evenVBand="0" w:oddHBand="1" w:evenHBand="0" w:firstRowFirstColumn="0" w:firstRowLastColumn="0" w:lastRowFirstColumn="0" w:lastRowLastColumn="0"/>
+              <w:rPr>
+                <w:sz w:val="20"/>
+                <w:szCs w:val="20"/>
+              </w:rPr>
+            </w:pPr>
+          </w:p>
+        </w:tc>
+      </w:tr>
+      <w:tr>
+        <w:trPr>
+          <w:trHeight w:val="299"/>
+        </w:trPr>
+        <w:tc>
+          <w:tcPr>
+            <w:cnfStyle w:val="001000000000" w:firstRow="0" w:lastRow="0" w:firstColumn="1" w:lastColumn="0" w:oddVBand="0" w:evenVBand="0" w:oddHBand="0" w:evenHBand="0" w:firstRowFirstColumn="0" w:firstRowLastColumn="0" w:lastRowFirstColumn="0" w:lastRowLastColumn="0"/>
+            <w:tcW w:w="2268" w:type="dxa"/>
+          </w:tcPr>
+          <w:p>
+            <w:pPr>
+              <w:rPr>
+                <w:sz w:val="20"/>
+                <w:szCs w:val="20"/>
+              </w:rPr>
+            </w:pPr>
+            <w:r>
+              <w:rPr>
+                <w:sz w:val="20"/>
+                <w:szCs w:val="20"/>
+              </w:rPr>
+              <w:t>Publication</w:t>
+            </w:r>
+          </w:p>
+        </w:tc>
+        <w:tc>
+          <w:tcPr>
+            <w:tcW w:w="851" w:type="dxa"/>
+          </w:tcPr>
+          <w:p>
+            <w:pPr>
+              <w:cnfStyle w:val="000000000000" w:firstRow="0" w:lastRow="0" w:firstColumn="0" w:lastColumn="0" w:oddVBand="0" w:evenVBand="0" w:oddHBand="0" w:evenHBand="0" w:firstRowFirstColumn="0" w:firstRowLastColumn="0" w:lastRowFirstColumn="0" w:lastRowLastColumn="0"/>
+              <w:rPr>
+                <w:sz w:val="20"/>
+                <w:szCs w:val="20"/>
+              </w:rPr>
+            </w:pPr>
+          </w:p>
+        </w:tc>
+        <w:tc>
+          <w:tcPr>
+            <w:tcW w:w="897" w:type="dxa"/>
+            <w:shd w:val="clear" w:color="auto" w:fill="8EAADB" w:themeFill="accent1" w:themeFillTint="99"/>
+          </w:tcPr>
+          <w:p>
+            <w:pPr>
+              <w:cnfStyle w:val="000000000000" w:firstRow="0" w:lastRow="0" w:firstColumn="0" w:lastColumn="0" w:oddVBand="0" w:evenVBand="0" w:oddHBand="0" w:evenHBand="0" w:firstRowFirstColumn="0" w:firstRowLastColumn="0" w:lastRowFirstColumn="0" w:lastRowLastColumn="0"/>
+              <w:rPr>
+                <w:sz w:val="20"/>
+                <w:szCs w:val="20"/>
+              </w:rPr>
+            </w:pPr>
+          </w:p>
+        </w:tc>
+        <w:tc>
+          <w:tcPr>
+            <w:tcW w:w="1087" w:type="dxa"/>
+          </w:tcPr>
+          <w:p>
+            <w:pPr>
+              <w:cnfStyle w:val="000000000000" w:firstRow="0" w:lastRow="0" w:firstColumn="0" w:lastColumn="0" w:oddVBand="0" w:evenVBand="0" w:oddHBand="0" w:evenHBand="0" w:firstRowFirstColumn="0" w:firstRowLastColumn="0" w:lastRowFirstColumn="0" w:lastRowLastColumn="0"/>
+              <w:rPr>
+                <w:sz w:val="20"/>
+                <w:szCs w:val="20"/>
+              </w:rPr>
+            </w:pPr>
+          </w:p>
+        </w:tc>
+        <w:tc>
+          <w:tcPr>
+            <w:tcW w:w="993" w:type="dxa"/>
+          </w:tcPr>
+          <w:p>
+            <w:pPr>
+              <w:cnfStyle w:val="000000000000" w:firstRow="0" w:lastRow="0" w:firstColumn="0" w:lastColumn="0" w:oddVBand="0" w:evenVBand="0" w:oddHBand="0" w:evenHBand="0" w:firstRowFirstColumn="0" w:firstRowLastColumn="0" w:lastRowFirstColumn="0" w:lastRowLastColumn="0"/>
+              <w:rPr>
+                <w:sz w:val="20"/>
+                <w:szCs w:val="20"/>
+              </w:rPr>
+            </w:pPr>
+          </w:p>
+        </w:tc>
+        <w:tc>
+          <w:tcPr>
+            <w:tcW w:w="992" w:type="dxa"/>
+            <w:shd w:val="clear" w:color="auto" w:fill="8EAADB" w:themeFill="accent1" w:themeFillTint="99"/>
+          </w:tcPr>
+          <w:p>
+            <w:pPr>
+              <w:cnfStyle w:val="000000000000" w:firstRow="0" w:lastRow="0" w:firstColumn="0" w:lastColumn="0" w:oddVBand="0" w:evenVBand="0" w:oddHBand="0" w:evenHBand="0" w:firstRowFirstColumn="0" w:firstRowLastColumn="0" w:lastRowFirstColumn="0" w:lastRowLastColumn="0"/>
+              <w:rPr>
+                <w:sz w:val="20"/>
+                <w:szCs w:val="20"/>
+              </w:rPr>
+            </w:pPr>
+          </w:p>
+        </w:tc>
+        <w:tc>
+          <w:tcPr>
+            <w:tcW w:w="992" w:type="dxa"/>
+            <w:shd w:val="clear" w:color="auto" w:fill="8EAADB" w:themeFill="accent1" w:themeFillTint="99"/>
+          </w:tcPr>
+          <w:p>
+            <w:pPr>
+              <w:cnfStyle w:val="000000000000" w:firstRow="0" w:lastRow="0" w:firstColumn="0" w:lastColumn="0" w:oddVBand="0" w:evenVBand="0" w:oddHBand="0" w:evenHBand="0" w:firstRowFirstColumn="0" w:firstRowLastColumn="0" w:lastRowFirstColumn="0" w:lastRowLastColumn="0"/>
+              <w:rPr>
+                <w:sz w:val="20"/>
+                <w:szCs w:val="20"/>
+              </w:rPr>
+            </w:pPr>
+          </w:p>
+        </w:tc>
+        <w:tc>
+          <w:tcPr>
+            <w:tcW w:w="992" w:type="dxa"/>
+            <w:shd w:val="clear" w:color="auto" w:fill="8EAADB" w:themeFill="accent1" w:themeFillTint="99"/>
+          </w:tcPr>
+          <w:p>
+            <w:pPr>
+              <w:cnfStyle w:val="000000000000" w:firstRow="0" w:lastRow="0" w:firstColumn="0" w:lastColumn="0" w:oddVBand="0" w:evenVBand="0" w:oddHBand="0" w:evenHBand="0" w:firstRowFirstColumn="0" w:firstRowLastColumn="0" w:lastRowFirstColumn="0" w:lastRowLastColumn="0"/>
+              <w:rPr>
+                <w:sz w:val="20"/>
+                <w:szCs w:val="20"/>
+              </w:rPr>
+            </w:pPr>
+          </w:p>
+        </w:tc>
+      </w:tr>
+      <w:tr>
+        <w:trPr>
+          <w:cnfStyle w:val="000000100000" w:firstRow="0" w:lastRow="0" w:firstColumn="0" w:lastColumn="0" w:oddVBand="0" w:evenVBand="0" w:oddHBand="1" w:evenHBand="0" w:firstRowFirstColumn="0" w:firstRowLastColumn="0" w:lastRowFirstColumn="0" w:lastRowLastColumn="0"/>
+          <w:trHeight w:val="288"/>
+        </w:trPr>
+        <w:tc>
+          <w:tcPr>
+            <w:cnfStyle w:val="001000000000" w:firstRow="0" w:lastRow="0" w:firstColumn="1" w:lastColumn="0" w:oddVBand="0" w:evenVBand="0" w:oddHBand="0" w:evenHBand="0" w:firstRowFirstColumn="0" w:firstRowLastColumn="0" w:lastRowFirstColumn="0" w:lastRowLastColumn="0"/>
+            <w:tcW w:w="2268" w:type="dxa"/>
+          </w:tcPr>
+          <w:p>
+            <w:pPr>
+              <w:rPr>
+                <w:sz w:val="20"/>
+                <w:szCs w:val="20"/>
+              </w:rPr>
+            </w:pPr>
+            <w:r>
+              <w:rPr>
+                <w:sz w:val="20"/>
+                <w:szCs w:val="20"/>
+              </w:rPr>
+              <w:t>Thesis Writing</w:t>
+            </w:r>
+          </w:p>
+        </w:tc>
+        <w:tc>
+          <w:tcPr>
+            <w:tcW w:w="851" w:type="dxa"/>
+          </w:tcPr>
+          <w:p>
+            <w:pPr>
+              <w:cnfStyle w:val="000000100000" w:firstRow="0" w:lastRow="0" w:firstColumn="0" w:lastColumn="0" w:oddVBand="0" w:evenVBand="0" w:oddHBand="1" w:evenHBand="0" w:firstRowFirstColumn="0" w:firstRowLastColumn="0" w:lastRowFirstColumn="0" w:lastRowLastColumn="0"/>
+              <w:rPr>
+                <w:sz w:val="20"/>
+                <w:szCs w:val="20"/>
+              </w:rPr>
+            </w:pPr>
+          </w:p>
+        </w:tc>
+        <w:tc>
+          <w:tcPr>
+            <w:tcW w:w="897" w:type="dxa"/>
+          </w:tcPr>
+          <w:p>
+            <w:pPr>
+              <w:cnfStyle w:val="000000100000" w:firstRow="0" w:lastRow="0" w:firstColumn="0" w:lastColumn="0" w:oddVBand="0" w:evenVBand="0" w:oddHBand="1" w:evenHBand="0" w:firstRowFirstColumn="0" w:firstRowLastColumn="0" w:lastRowFirstColumn="0" w:lastRowLastColumn="0"/>
+              <w:rPr>
+                <w:sz w:val="20"/>
+                <w:szCs w:val="20"/>
+              </w:rPr>
+            </w:pPr>
+          </w:p>
+        </w:tc>
+        <w:tc>
+          <w:tcPr>
+            <w:tcW w:w="1087" w:type="dxa"/>
+          </w:tcPr>
+          <w:p>
+            <w:pPr>
+              <w:cnfStyle w:val="000000100000" w:firstRow="0" w:lastRow="0" w:firstColumn="0" w:lastColumn="0" w:oddVBand="0" w:evenVBand="0" w:oddHBand="1" w:evenHBand="0" w:firstRowFirstColumn="0" w:firstRowLastColumn="0" w:lastRowFirstColumn="0" w:lastRowLastColumn="0"/>
+              <w:rPr>
+                <w:sz w:val="20"/>
+                <w:szCs w:val="20"/>
+              </w:rPr>
+            </w:pPr>
+          </w:p>
+        </w:tc>
+        <w:tc>
+          <w:tcPr>
+            <w:tcW w:w="993" w:type="dxa"/>
+          </w:tcPr>
+          <w:p>
+            <w:pPr>
+              <w:cnfStyle w:val="000000100000" w:firstRow="0" w:lastRow="0" w:firstColumn="0" w:lastColumn="0" w:oddVBand="0" w:evenVBand="0" w:oddHBand="1" w:evenHBand="0" w:firstRowFirstColumn="0" w:firstRowLastColumn="0" w:lastRowFirstColumn="0" w:lastRowLastColumn="0"/>
+              <w:rPr>
+                <w:sz w:val="20"/>
+                <w:szCs w:val="20"/>
+              </w:rPr>
+            </w:pPr>
+          </w:p>
+        </w:tc>
+        <w:tc>
+          <w:tcPr>
+            <w:tcW w:w="992" w:type="dxa"/>
+          </w:tcPr>
+          <w:p>
+            <w:pPr>
+              <w:cnfStyle w:val="000000100000" w:firstRow="0" w:lastRow="0" w:firstColumn="0" w:lastColumn="0" w:oddVBand="0" w:evenVBand="0" w:oddHBand="1" w:evenHBand="0" w:firstRowFirstColumn="0" w:firstRowLastColumn="0" w:lastRowFirstColumn="0" w:lastRowLastColumn="0"/>
+              <w:rPr>
+                <w:sz w:val="20"/>
+                <w:szCs w:val="20"/>
+              </w:rPr>
+            </w:pPr>
+          </w:p>
+        </w:tc>
+        <w:tc>
+          <w:tcPr>
+            <w:tcW w:w="992" w:type="dxa"/>
+            <w:shd w:val="clear" w:color="auto" w:fill="8EAADB" w:themeFill="accent1" w:themeFillTint="99"/>
+          </w:tcPr>
+          <w:p>
+            <w:pPr>
+              <w:cnfStyle w:val="000000100000" w:firstRow="0" w:lastRow="0" w:firstColumn="0" w:lastColumn="0" w:oddVBand="0" w:evenVBand="0" w:oddHBand="1" w:evenHBand="0" w:firstRowFirstColumn="0" w:firstRowLastColumn="0" w:lastRowFirstColumn="0" w:lastRowLastColumn="0"/>
+              <w:rPr>
+                <w:sz w:val="20"/>
+                <w:szCs w:val="20"/>
+              </w:rPr>
+            </w:pPr>
+          </w:p>
+        </w:tc>
+        <w:tc>
+          <w:tcPr>
+            <w:tcW w:w="992" w:type="dxa"/>
+            <w:shd w:val="clear" w:color="auto" w:fill="8EAADB" w:themeFill="accent1" w:themeFillTint="99"/>
+          </w:tcPr>
+          <w:p>
+            <w:pPr>
+              <w:cnfStyle w:val="000000100000" w:firstRow="0" w:lastRow="0" w:firstColumn="0" w:lastColumn="0" w:oddVBand="0" w:evenVBand="0" w:oddHBand="1" w:evenHBand="0" w:firstRowFirstColumn="0" w:firstRowLastColumn="0" w:lastRowFirstColumn="0" w:lastRowLastColumn="0"/>
+              <w:rPr>
+                <w:sz w:val="20"/>
+                <w:szCs w:val="20"/>
+              </w:rPr>
+            </w:pPr>
+          </w:p>
+        </w:tc>
+      </w:tr>
+    </w:tbl>
+    <w:p>
+      <w:pPr>
+        <w:pStyle w:val="Heading2"/>
+      </w:pPr>
+    </w:p>
+    <w:p>
+      <w:pPr>
+        <w:jc w:val="left"/>
         <w:rPr>
           <w:rFonts w:asciiTheme="majorHAnsi" w:eastAsiaTheme="majorEastAsia" w:hAnsiTheme="majorHAnsi" w:cstheme="majorBidi"/>
-          <w:sz w:val="26"/>
+          <w:sz w:val="28"/>
           <w:szCs w:val="26"/>
         </w:rPr>
       </w:pPr>
@@ -513,8 +1643,29 @@
           <w:numId w:val="1"/>
         </w:numPr>
       </w:pPr>
-      <w:r>
-        <w:t>Garay, J. and Kiayias, A., 2020. SoK: A Consensus Taxonomy in the Blockchain Era. Topics in Cryptology – CT-RSA 2020, [online] pp.284-318. Available at: &lt;https://link.springer.com/chapter/10.1007/978-3-030-40186-3_13&gt; [Accessed 29 September 2021].</w:t>
+      <w:proofErr w:type="spellStart"/>
+      <w:r>
+        <w:t>Garay</w:t>
+      </w:r>
+      <w:proofErr w:type="spellEnd"/>
+      <w:r>
+        <w:t xml:space="preserve">, J. and </w:t>
+      </w:r>
+      <w:proofErr w:type="spellStart"/>
+      <w:r>
+        <w:t>Kiayias</w:t>
+      </w:r>
+      <w:proofErr w:type="spellEnd"/>
+      <w:r>
+        <w:t xml:space="preserve">, A., 2020. </w:t>
+      </w:r>
+      <w:proofErr w:type="spellStart"/>
+      <w:r>
+        <w:t>SoK</w:t>
+      </w:r>
+      <w:proofErr w:type="spellEnd"/>
+      <w:r>
+        <w:t>: A Consensus Taxonomy in the Blockchain Era. Topics in Cryptology – CT-RSA 2020, [online] pp.284-318. Available at: &lt;https://link.springer.com/chapter/10.1007/978-3-030-40186-3_13&gt; [Accessed 29 September 2021].</w:t>
       </w:r>
     </w:p>
     <w:p>
@@ -530,8 +1681,21 @@
           <w:numId w:val="1"/>
         </w:numPr>
       </w:pPr>
-      <w:r>
-        <w:t>Kshetri, N., 2017. Can Blockchain Strengthen the Internet of Things?. IT Professional, [online] 19(4), pp.68-72. Available at: &lt;https://ieeexplore.ieee.org/document/8012302&gt; [Accessed 29 September 2021].</w:t>
+      <w:proofErr w:type="spellStart"/>
+      <w:r>
+        <w:t>Kshetri</w:t>
+      </w:r>
+      <w:proofErr w:type="spellEnd"/>
+      <w:r>
+        <w:t xml:space="preserve">, N., 2017. Can Blockchain Strengthen the Internet of </w:t>
+      </w:r>
+      <w:proofErr w:type="gramStart"/>
+      <w:r>
+        <w:t>Things?.</w:t>
+      </w:r>
+      <w:proofErr w:type="gramEnd"/>
+      <w:r>
+        <w:t xml:space="preserve"> IT Professional, [online] 19(4), pp.68-72. Available at: &lt;https://ieeexplore.ieee.org/document/8012302&gt; [Accessed 29 September 2021].</w:t>
       </w:r>
     </w:p>
     <w:p>
@@ -573,7 +1737,15 @@
         </w:numPr>
       </w:pPr>
       <w:r>
-        <w:t>Zhou, Q., Huang, H., Zheng, Z. and Bian, J., 2020. Solutions to Scalability of Blockchain: A Survey. IEEE Access, [online] 8, pp.16440-16455. Available at: &lt;https://ieeexplore.ieee.org/document/8962150&gt; [Accessed 29 September 2021].</w:t>
+        <w:t xml:space="preserve">Zhou, Q., Huang, H., Zheng, Z. and </w:t>
+      </w:r>
+      <w:proofErr w:type="spellStart"/>
+      <w:r>
+        <w:t>Bian</w:t>
+      </w:r>
+      <w:proofErr w:type="spellEnd"/>
+      <w:r>
+        <w:t>, J., 2020. Solutions to Scalability of Blockchain: A Survey. IEEE Access, [online] 8, pp.16440-16455. Available at: &lt;https://ieeexplore.ieee.org/document/8962150&gt; [Accessed 29 September 2021].</w:t>
       </w:r>
     </w:p>
     <w:p>
@@ -590,7 +1762,15 @@
         </w:numPr>
       </w:pPr>
       <w:r>
-        <w:t>Conoscenti, M., Vetro, A. and De Martin, J., 2016. Blockchain for the Internet of Things: A systematic literature review. 2016 IEEE/ACS 13th International Conference of Computer Systems and Applications (AICCSA), [online] Available at: &lt;https://ieeexplore.ieee.org/abstract/document/7945805&gt; [Accessed 29 September 2021].</w:t>
+        <w:t xml:space="preserve">Conoscenti, M., </w:t>
+      </w:r>
+      <w:proofErr w:type="spellStart"/>
+      <w:r>
+        <w:t>Vetro</w:t>
+      </w:r>
+      <w:proofErr w:type="spellEnd"/>
+      <w:r>
+        <w:t>, A. and De Martin, J., 2016. Blockchain for the Internet of Things: A systematic literature review. 2016 IEEE/ACS 13th International Conference of Computer Systems and Applications (AICCSA), [online] Available at: &lt;https://ieeexplore.ieee.org/abstract/document/7945805&gt; [Accessed 29 September 2021].</w:t>
       </w:r>
     </w:p>
     <w:p>
@@ -640,8 +1820,13 @@
           <w:numId w:val="1"/>
         </w:numPr>
       </w:pPr>
-      <w:r>
-        <w:t>Buterin, V., 2014. DAOs, DACs, DAs and More: An Incomplete Terminology Guide. [online] Blog.ethereum.org. Available at: &lt;https://blog.ethereum.org/2014/05/06/daos-dacs-das-and-more-an-incomplete-terminology-guide/&gt; [Accessed 29 September 2021].</w:t>
+      <w:proofErr w:type="spellStart"/>
+      <w:r>
+        <w:t>Buterin</w:t>
+      </w:r>
+      <w:proofErr w:type="spellEnd"/>
+      <w:r>
+        <w:t>, V., 2014. DAOs, DACs, DAs and More: An Incomplete Terminology Guide. [online] Blog.ethereum.org. Available at: &lt;https://blog.ethereum.org/2014/05/06/daos-dacs-das-and-more-an-incomplete-terminology-guide/&gt; [Accessed 29 September 2021].</w:t>
       </w:r>
     </w:p>
     <w:sectPr>
@@ -1433,6 +2618,107 @@
       <w:u w:val="single"/>
     </w:rPr>
   </w:style>
+  <w:style w:type="table" w:styleId="TableGrid">
+    <w:name w:val="Table Grid"/>
+    <w:basedOn w:val="TableNormal"/>
+    <w:uiPriority w:val="39"/>
+    <w:rsid w:val="00732580"/>
+    <w:pPr>
+      <w:spacing w:after="0" w:line="240" w:lineRule="auto"/>
+    </w:pPr>
+    <w:tblPr>
+      <w:tblBorders>
+        <w:top w:val="single" w:sz="4" w:space="0" w:color="auto"/>
+        <w:left w:val="single" w:sz="4" w:space="0" w:color="auto"/>
+        <w:bottom w:val="single" w:sz="4" w:space="0" w:color="auto"/>
+        <w:right w:val="single" w:sz="4" w:space="0" w:color="auto"/>
+        <w:insideH w:val="single" w:sz="4" w:space="0" w:color="auto"/>
+        <w:insideV w:val="single" w:sz="4" w:space="0" w:color="auto"/>
+      </w:tblBorders>
+    </w:tblPr>
+  </w:style>
+  <w:style w:type="table" w:styleId="TableGridLight">
+    <w:name w:val="Grid Table Light"/>
+    <w:basedOn w:val="TableNormal"/>
+    <w:uiPriority w:val="40"/>
+    <w:rsid w:val="00732580"/>
+    <w:pPr>
+      <w:spacing w:after="0" w:line="240" w:lineRule="auto"/>
+    </w:pPr>
+    <w:tblPr>
+      <w:tblBorders>
+        <w:top w:val="single" w:sz="4" w:space="0" w:color="BFBFBF" w:themeColor="background1" w:themeShade="BF"/>
+        <w:left w:val="single" w:sz="4" w:space="0" w:color="BFBFBF" w:themeColor="background1" w:themeShade="BF"/>
+        <w:bottom w:val="single" w:sz="4" w:space="0" w:color="BFBFBF" w:themeColor="background1" w:themeShade="BF"/>
+        <w:right w:val="single" w:sz="4" w:space="0" w:color="BFBFBF" w:themeColor="background1" w:themeShade="BF"/>
+        <w:insideH w:val="single" w:sz="4" w:space="0" w:color="BFBFBF" w:themeColor="background1" w:themeShade="BF"/>
+        <w:insideV w:val="single" w:sz="4" w:space="0" w:color="BFBFBF" w:themeColor="background1" w:themeShade="BF"/>
+      </w:tblBorders>
+    </w:tblPr>
+  </w:style>
+  <w:style w:type="table" w:styleId="PlainTable1">
+    <w:name w:val="Plain Table 1"/>
+    <w:basedOn w:val="TableNormal"/>
+    <w:uiPriority w:val="41"/>
+    <w:rsid w:val="00732580"/>
+    <w:pPr>
+      <w:spacing w:after="0" w:line="240" w:lineRule="auto"/>
+    </w:pPr>
+    <w:tblPr>
+      <w:tblStyleRowBandSize w:val="1"/>
+      <w:tblStyleColBandSize w:val="1"/>
+      <w:tblBorders>
+        <w:top w:val="single" w:sz="4" w:space="0" w:color="BFBFBF" w:themeColor="background1" w:themeShade="BF"/>
+        <w:left w:val="single" w:sz="4" w:space="0" w:color="BFBFBF" w:themeColor="background1" w:themeShade="BF"/>
+        <w:bottom w:val="single" w:sz="4" w:space="0" w:color="BFBFBF" w:themeColor="background1" w:themeShade="BF"/>
+        <w:right w:val="single" w:sz="4" w:space="0" w:color="BFBFBF" w:themeColor="background1" w:themeShade="BF"/>
+        <w:insideH w:val="single" w:sz="4" w:space="0" w:color="BFBFBF" w:themeColor="background1" w:themeShade="BF"/>
+        <w:insideV w:val="single" w:sz="4" w:space="0" w:color="BFBFBF" w:themeColor="background1" w:themeShade="BF"/>
+      </w:tblBorders>
+    </w:tblPr>
+    <w:tblStylePr w:type="firstRow">
+      <w:rPr>
+        <w:b/>
+        <w:bCs/>
+      </w:rPr>
+    </w:tblStylePr>
+    <w:tblStylePr w:type="lastRow">
+      <w:rPr>
+        <w:b/>
+        <w:bCs/>
+      </w:rPr>
+      <w:tblPr/>
+      <w:tcPr>
+        <w:tcBorders>
+          <w:top w:val="double" w:sz="4" w:space="0" w:color="BFBFBF" w:themeColor="background1" w:themeShade="BF"/>
+        </w:tcBorders>
+      </w:tcPr>
+    </w:tblStylePr>
+    <w:tblStylePr w:type="firstCol">
+      <w:rPr>
+        <w:b/>
+        <w:bCs/>
+      </w:rPr>
+    </w:tblStylePr>
+    <w:tblStylePr w:type="lastCol">
+      <w:rPr>
+        <w:b/>
+        <w:bCs/>
+      </w:rPr>
+    </w:tblStylePr>
+    <w:tblStylePr w:type="band1Vert">
+      <w:tblPr/>
+      <w:tcPr>
+        <w:shd w:val="clear" w:color="auto" w:fill="F2F2F2" w:themeFill="background1" w:themeFillShade="F2"/>
+      </w:tcPr>
+    </w:tblStylePr>
+    <w:tblStylePr w:type="band1Horz">
+      <w:tblPr/>
+      <w:tcPr>
+        <w:shd w:val="clear" w:color="auto" w:fill="F2F2F2" w:themeFill="background1" w:themeFillShade="F2"/>
+      </w:tcPr>
+    </w:tblStylePr>
+  </w:style>
 </w:styles>
 </file>
 

</xml_diff>

<commit_message>
Added existing progress section, added another reference
</commit_message>
<xml_diff>
--- a/PhD Proposal.docx
+++ b/PhD Proposal.docx
@@ -7,6 +7,9 @@
         <w:pStyle w:val="Heading1"/>
         <w:jc w:val="center"/>
       </w:pPr>
+      <w:r>
+        <w:t xml:space="preserve">IoT </w:t>
+      </w:r>
       <w:r>
         <w:t>Autonomous Agents Powered by Blockchain Technology</w:t>
       </w:r>
@@ -232,13 +235,13 @@
         <w:t>]</w:t>
       </w:r>
       <w:r>
-        <w:t xml:space="preserve"> (add another example)</w:t>
-      </w:r>
-      <w:r>
-        <w:t>.</w:t>
-      </w:r>
-      <w:r>
-        <w:t xml:space="preserve"> This approach comes with the same drawbacks of centralised systems as mentioned previously. </w:t>
+        <w:t xml:space="preserve"> </w:t>
+      </w:r>
+      <w:r>
+        <w:t xml:space="preserve">[9]. </w:t>
+      </w:r>
+      <w:r>
+        <w:t xml:space="preserve">This approach comes with the same drawbacks of centralised systems as mentioned previously. </w:t>
       </w:r>
     </w:p>
     <w:p>
@@ -273,23 +276,29 @@
     </w:p>
     <w:p>
       <w:pPr>
-        <w:jc w:val="left"/>
-        <w:rPr>
-          <w:rFonts w:asciiTheme="majorHAnsi" w:eastAsiaTheme="majorEastAsia" w:hAnsiTheme="majorHAnsi" w:cstheme="majorBidi"/>
-          <w:sz w:val="26"/>
-          <w:szCs w:val="26"/>
-        </w:rPr>
-      </w:pPr>
-      <w:r>
-        <w:br w:type="page"/>
-      </w:r>
+        <w:keepNext/>
+        <w:keepLines/>
+      </w:pPr>
     </w:p>
     <w:p>
       <w:pPr>
         <w:pStyle w:val="Heading2"/>
       </w:pPr>
       <w:r>
-        <w:lastRenderedPageBreak/>
+        <w:t>Existing Progress</w:t>
+      </w:r>
+    </w:p>
+    <w:p>
+      <w:r>
+        <w:t>I have familiarised myself with the current systems that incorporate IoT systems into Blockchain Technology and along with the threat model of both traditional centralised systems and decentralised systems. Blockchain development software has been explored, specifically the programming language Solidity along with software suites in this field (Truffle, Remix IDE, Ganache).</w:t>
+      </w:r>
+    </w:p>
+    <w:p/>
+    <w:p>
+      <w:pPr>
+        <w:pStyle w:val="Heading2"/>
+      </w:pPr>
+      <w:r>
         <w:t xml:space="preserve">Project Aims &amp; Objectives </w:t>
       </w:r>
     </w:p>
@@ -343,6 +352,42 @@
         <w:t>Establish a framework that allows for efficient peer-to-peer communication via the blockchain between IoT devices</w:t>
       </w:r>
     </w:p>
+    <w:p>
+      <w:pPr>
+        <w:pStyle w:val="ListParagraph"/>
+        <w:numPr>
+          <w:ilvl w:val="0"/>
+          <w:numId w:val="2"/>
+        </w:numPr>
+      </w:pPr>
+      <w:r>
+        <w:t xml:space="preserve">Setup an Agri-Tech testbed for data collection and experimentation </w:t>
+      </w:r>
+    </w:p>
+    <w:p>
+      <w:pPr>
+        <w:pStyle w:val="ListParagraph"/>
+        <w:numPr>
+          <w:ilvl w:val="0"/>
+          <w:numId w:val="2"/>
+        </w:numPr>
+      </w:pPr>
+      <w:r>
+        <w:t xml:space="preserve">Development of a lightweight blockchain system </w:t>
+      </w:r>
+    </w:p>
+    <w:p>
+      <w:pPr>
+        <w:pStyle w:val="ListParagraph"/>
+        <w:numPr>
+          <w:ilvl w:val="0"/>
+          <w:numId w:val="2"/>
+        </w:numPr>
+      </w:pPr>
+      <w:r>
+        <w:t>Development of software modules used to create autonomous agents</w:t>
+      </w:r>
+    </w:p>
     <w:p/>
     <w:p>
       <w:pPr>
@@ -406,6 +451,7 @@
         <w:t>rogrammes.</w:t>
       </w:r>
     </w:p>
+    <w:p/>
     <w:p>
       <w:pPr>
         <w:pStyle w:val="Heading3"/>
@@ -415,14 +461,24 @@
       </w:r>
     </w:p>
     <w:p>
-      <w:r>
-        <w:t xml:space="preserve">We   will   design   a   lightweight   </w:t>
-      </w:r>
-      <w:r>
-        <w:t>blockchain system to decentralise data management and</w:t>
-      </w:r>
-      <w:r>
-        <w:t xml:space="preserve">   enforce   the   correct   execution   of   standard   </w:t>
+      <w:pPr>
+        <w:keepNext/>
+        <w:keepLines/>
+      </w:pPr>
+      <w:r>
+        <w:t xml:space="preserve">A lightweight </w:t>
+      </w:r>
+      <w:r>
+        <w:t>blockchain system</w:t>
+      </w:r>
+      <w:r>
+        <w:t xml:space="preserve"> will be designed</w:t>
+      </w:r>
+      <w:r>
+        <w:t xml:space="preserve"> to decentralise data management and</w:t>
+      </w:r>
+      <w:r>
+        <w:t xml:space="preserve"> enforce the   correct   execution   of   standard   </w:t>
       </w:r>
       <w:r>
         <w:t>programmes through the</w:t>
@@ -440,40 +496,13 @@
         <w:t>planting, Cultivation, Growing, Harvesting, Storage, Processing, Wholescale marketing, Retail marketing, and</w:t>
       </w:r>
       <w:r>
-        <w:t xml:space="preserve"> Consumption. We will study the requirements of such systems via evaluation of our testbed and beyond, leveraging our links with stakeholders across the entire food supply chain. This will inform our design choices e.g.  </w:t>
-      </w:r>
-      <w:r>
-        <w:t>platform type (</w:t>
-      </w:r>
-      <w:r>
-        <w:t xml:space="preserve">e.g.  </w:t>
-      </w:r>
-      <w:r>
-        <w:t>Hyperledger, Ethereum, new blockchain) an</w:t>
-      </w:r>
-      <w:r>
-        <w:t>d</w:t>
-      </w:r>
-      <w:r>
-        <w:t xml:space="preserve"> access</w:t>
-      </w:r>
-      <w:r>
-        <w:t xml:space="preserve"> type</w:t>
-      </w:r>
-      <w:r>
-        <w:t xml:space="preserve"> (</w:t>
-      </w:r>
-      <w:r>
-        <w:t xml:space="preserve">permissioned, </w:t>
-      </w:r>
-      <w:r>
-        <w:t>permissionless, mixed</w:t>
-      </w:r>
-      <w:r>
-        <w:t xml:space="preserve">).  </w:t>
-      </w:r>
-      <w:r>
-        <w:t>Our design will particularly include sensor data coming directly from the farm requiring a lightweight design</w:t>
+        <w:t xml:space="preserve"> Consumption. </w:t>
+      </w:r>
+      <w:r>
+        <w:t>The</w:t>
+      </w:r>
+      <w:r>
+        <w:t xml:space="preserve"> design will particularly include sensor data coming directly from the farm requiring a lightweight design</w:t>
       </w:r>
       <w:r>
         <w:t xml:space="preserve">.  </w:t>
@@ -491,6 +520,7 @@
         <w:pStyle w:val="Heading2"/>
       </w:pPr>
       <w:r>
+        <w:lastRenderedPageBreak/>
         <w:t>Training &amp; Abilities</w:t>
       </w:r>
     </w:p>
@@ -519,19 +549,51 @@
         <w:t>ensure continuous</w:t>
       </w:r>
       <w:r>
-        <w:t xml:space="preserve">  engagement with related industry via Mehrnezhad and Dong’s   established   links   with   PISA   Research   and   Jitsuin’s  Co-Founder  &amp;  CTO  (two  UK-based  leading  cyber-security  blockchain  companies),  George’s  links  to       precision       agriculture       suppliers       (e.g. Manterra/</w:t>
+        <w:t xml:space="preserve">  engagement with related industry via Mehrnezhad and Dong’s   established   links   with   PISA   Research   and   </w:t>
+      </w:r>
+      <w:proofErr w:type="spellStart"/>
+      <w:r>
+        <w:t>Jitsuin’s</w:t>
+      </w:r>
+      <w:proofErr w:type="spellEnd"/>
+      <w:r>
+        <w:t xml:space="preserve">  Co-Founder  &amp;  CTO  (two  UK-based  leading  cyber-security  blockchain  companies),  George’s  links  to       precision       agriculture       suppliers       (e.g. </w:t>
+      </w:r>
+      <w:proofErr w:type="spellStart"/>
+      <w:r>
+        <w:t>Manterra</w:t>
+      </w:r>
+      <w:proofErr w:type="spellEnd"/>
+      <w:r>
+        <w:t>/</w:t>
       </w:r>
       <w:r>
         <w:t>Precision Decisions</w:t>
       </w:r>
       <w:r>
-        <w:t>/Map  of  Ag)  and  farmer  bodies (AHDB), Teh’s links to agricultural IoT senso</w:t>
+        <w:t xml:space="preserve">/Map  of  Ag)  and  farmer  bodies (AHDB), </w:t>
+      </w:r>
+      <w:proofErr w:type="spellStart"/>
+      <w:r>
+        <w:t>Teh’s</w:t>
+      </w:r>
+      <w:proofErr w:type="spellEnd"/>
+      <w:r>
+        <w:t xml:space="preserve"> links to agricultural IoT senso</w:t>
       </w:r>
       <w:r>
         <w:t xml:space="preserve">r </w:t>
       </w:r>
       <w:r>
-        <w:t>networks    (Hinterland)    andNUFarms’    links    to    machinery</w:t>
+        <w:t xml:space="preserve">networks    (Hinterland)    </w:t>
+      </w:r>
+      <w:proofErr w:type="spellStart"/>
+      <w:r>
+        <w:t>andNUFarms</w:t>
+      </w:r>
+      <w:proofErr w:type="spellEnd"/>
+      <w:r>
+        <w:t>’    links    to    machinery</w:t>
       </w:r>
       <w:r>
         <w:t xml:space="preserve"> </w:t>
@@ -543,28 +605,32 @@
         <w:t>By engaging</w:t>
       </w:r>
       <w:r>
-        <w:t xml:space="preserve"> different </w:t>
-      </w:r>
-      <w:r>
-        <w:lastRenderedPageBreak/>
-        <w:t xml:space="preserve">stakeholders, the project will ensure delivery of practical, future-proofed solutions. Relevant </w:t>
+        <w:t xml:space="preserve"> different stakeholders, the project will ensure delivery of practical, future-proofed solutions. Relevant </w:t>
       </w:r>
       <w:r>
         <w:t xml:space="preserve">track record </w:t>
       </w:r>
       <w:r>
-        <w:t>of the</w:t>
-      </w:r>
-      <w:r>
-        <w:t xml:space="preserve">  supervisory  team  is  provided  in  Annex 1.</w:t>
-      </w:r>
-    </w:p>
-    <w:p>
-      <w:r>
-        <w:t xml:space="preserve">The  student  will  be  trained  in  agri-tech  systems  (e.g.  crop management), data analysis, sensor and blockchain programming,  with  support  from  both  schools  and  NUFarms.  Both  Schools  offer  funding  for  student  travel, e.g. to conferences, and to support knowledge transfer to varied stakeholder groups. The student will enhance  their  multidisciplinary  skills  by  working  with  different  groups,  and  will  engage  with  industry  and  conduct impactful research.  </w:t>
-      </w:r>
-    </w:p>
-    <w:p/>
+        <w:t xml:space="preserve">of </w:t>
+      </w:r>
+      <w:r>
+        <w:t xml:space="preserve">the </w:t>
+      </w:r>
+      <w:r>
+        <w:t xml:space="preserve">supervisory </w:t>
+      </w:r>
+      <w:proofErr w:type="gramStart"/>
+      <w:r>
+        <w:t>team</w:t>
+      </w:r>
+      <w:r>
+        <w:t xml:space="preserve">  is</w:t>
+      </w:r>
+      <w:proofErr w:type="gramEnd"/>
+      <w:r>
+        <w:t xml:space="preserve">  provided  in  Annex 1.</w:t>
+      </w:r>
+    </w:p>
     <w:p/>
     <w:p/>
     <w:p>
@@ -1740,8 +1806,29 @@
           <w:numId w:val="1"/>
         </w:numPr>
       </w:pPr>
-      <w:r>
-        <w:t>Garay, J. and Kiayias, A., 2020. SoK: A Consensus Taxonomy in the Blockchain Era. Topics in Cryptology – CT-RSA 2020, [online] pp.284-318. Available at: &lt;https://link.springer.com/chapter/10.1007/978-3-030-40186-3_13&gt; [Accessed 29 September 2021].</w:t>
+      <w:proofErr w:type="spellStart"/>
+      <w:r>
+        <w:t>Garay</w:t>
+      </w:r>
+      <w:proofErr w:type="spellEnd"/>
+      <w:r>
+        <w:t xml:space="preserve">, J. and </w:t>
+      </w:r>
+      <w:proofErr w:type="spellStart"/>
+      <w:r>
+        <w:t>Kiayias</w:t>
+      </w:r>
+      <w:proofErr w:type="spellEnd"/>
+      <w:r>
+        <w:t xml:space="preserve">, A., 2020. </w:t>
+      </w:r>
+      <w:proofErr w:type="spellStart"/>
+      <w:r>
+        <w:t>SoK</w:t>
+      </w:r>
+      <w:proofErr w:type="spellEnd"/>
+      <w:r>
+        <w:t>: A Consensus Taxonomy in the Blockchain Era. Topics in Cryptology – CT-RSA 2020, [online] pp.284-318. Available at: &lt;https://link.springer.com/chapter/10.1007/978-3-030-40186-3_13&gt; [Accessed 29 September 2021].</w:t>
       </w:r>
     </w:p>
     <w:p>
@@ -1757,8 +1844,21 @@
           <w:numId w:val="1"/>
         </w:numPr>
       </w:pPr>
-      <w:r>
-        <w:t>Kshetri, N., 2017. Can Blockchain Strengthen the Internet of Things?. IT Professional, [online] 19(4), pp.68-72. Available at: &lt;https://ieeexplore.ieee.org/document/8012302&gt; [Accessed 29 September 2021].</w:t>
+      <w:proofErr w:type="spellStart"/>
+      <w:r>
+        <w:t>Kshetri</w:t>
+      </w:r>
+      <w:proofErr w:type="spellEnd"/>
+      <w:r>
+        <w:t xml:space="preserve">, N., 2017. Can Blockchain Strengthen the Internet of </w:t>
+      </w:r>
+      <w:proofErr w:type="gramStart"/>
+      <w:r>
+        <w:t>Things?.</w:t>
+      </w:r>
+      <w:proofErr w:type="gramEnd"/>
+      <w:r>
+        <w:t xml:space="preserve"> IT Professional, [online] 19(4), pp.68-72. Available at: &lt;https://ieeexplore.ieee.org/document/8012302&gt; [Accessed 29 September 2021].</w:t>
       </w:r>
     </w:p>
     <w:p>
@@ -1800,7 +1900,15 @@
         </w:numPr>
       </w:pPr>
       <w:r>
-        <w:t>Zhou, Q., Huang, H., Zheng, Z. and Bian, J., 2020. Solutions to Scalability of Blockchain: A Survey. IEEE Access, [online] 8, pp.16440-16455. Available at: &lt;https://ieeexplore.ieee.org/document/8962150&gt; [Accessed 29 September 2021].</w:t>
+        <w:t xml:space="preserve">Zhou, Q., Huang, H., Zheng, Z. and </w:t>
+      </w:r>
+      <w:proofErr w:type="spellStart"/>
+      <w:r>
+        <w:t>Bian</w:t>
+      </w:r>
+      <w:proofErr w:type="spellEnd"/>
+      <w:r>
+        <w:t>, J., 2020. Solutions to Scalability of Blockchain: A Survey. IEEE Access, [online] 8, pp.16440-16455. Available at: &lt;https://ieeexplore.ieee.org/document/8962150&gt; [Accessed 29 September 2021].</w:t>
       </w:r>
     </w:p>
     <w:p>
@@ -1817,7 +1925,15 @@
         </w:numPr>
       </w:pPr>
       <w:r>
-        <w:t>Conoscenti, M., Vetro, A. and De Martin, J., 2016. Blockchain for the Internet of Things: A systematic literature review. 2016 IEEE/ACS 13th International Conference of Computer Systems and Applications (AICCSA), [online] Available at: &lt;https://ieeexplore.ieee.org/abstract/document/7945805&gt; [Accessed 29 September 2021].</w:t>
+        <w:t xml:space="preserve">Conoscenti, M., </w:t>
+      </w:r>
+      <w:proofErr w:type="spellStart"/>
+      <w:r>
+        <w:t>Vetro</w:t>
+      </w:r>
+      <w:proofErr w:type="spellEnd"/>
+      <w:r>
+        <w:t>, A. and De Martin, J., 2016. Blockchain for the Internet of Things: A systematic literature review. 2016 IEEE/ACS 13th International Conference of Computer Systems and Applications (AICCSA), [online] Available at: &lt;https://ieeexplore.ieee.org/abstract/document/7945805&gt; [Accessed 29 September 2021].</w:t>
       </w:r>
     </w:p>
     <w:p>
@@ -1851,7 +1967,7 @@
         </w:numPr>
       </w:pPr>
       <w:r>
-        <w:t>Lieberman, H., 1997, March. Autonomous interface agents. In Proceedings of the ACM SIGCHI Conference on Human factors in computing systems (pp. 67-74).</w:t>
+        <w:t>Cui, H., Chen, Z., Xi, Y., Chen, H. and Hao, J., 2019. IoT Data Management and Lineage Traceability: A Blockchain-based Solution. 2019 IEEE/CIC International Conference on Communications Workshops in China (ICCC Workshops), [online] Available at: &lt;https://ieeexplore.ieee.org/document/8849969&gt; [Accessed 29 September 2021].</w:t>
       </w:r>
     </w:p>
     <w:p>
@@ -1868,7 +1984,30 @@
         </w:numPr>
       </w:pPr>
       <w:r>
-        <w:t>Buterin, V., 2014. DAOs, DACs, DAs and More: An Incomplete Terminology Guide. [online] Blog.ethereum.org. Available at: &lt;https://blog.ethereum.org/2014/05/06/daos-dacs-das-and-more-an-incomplete-terminology-guide/&gt; [Accessed 29 September 2021].</w:t>
+        <w:t>Lieberman, H., 1997, March. Autonomous interface agents. In Proceedings of the ACM SIGCHI Conference on Human factors in computing systems (pp. 67-74).</w:t>
+      </w:r>
+    </w:p>
+    <w:p>
+      <w:pPr>
+        <w:pStyle w:val="ListParagraph"/>
+      </w:pPr>
+    </w:p>
+    <w:p>
+      <w:pPr>
+        <w:pStyle w:val="ListParagraph"/>
+        <w:numPr>
+          <w:ilvl w:val="0"/>
+          <w:numId w:val="1"/>
+        </w:numPr>
+      </w:pPr>
+      <w:proofErr w:type="spellStart"/>
+      <w:r>
+        <w:lastRenderedPageBreak/>
+        <w:t>Buterin</w:t>
+      </w:r>
+      <w:proofErr w:type="spellEnd"/>
+      <w:r>
+        <w:t>, V., 2014. DAOs, DACs, DAs and More: An Incomplete Terminology Guide. [online] Blog.ethereum.org. Available at: &lt;https://blog.ethereum.org/2014/05/06/daos-dacs-das-and-more-an-incomplete-terminology-guide/&gt; [Accessed 29 September 2021].</w:t>
       </w:r>
     </w:p>
     <w:sectPr>
@@ -2527,7 +2666,7 @@
     <w:uiPriority w:val="9"/>
     <w:unhideWhenUsed/>
     <w:qFormat/>
-    <w:rsid w:val="003413D4"/>
+    <w:rsid w:val="00EA4CD6"/>
     <w:pPr>
       <w:keepNext/>
       <w:keepLines/>
@@ -2536,7 +2675,7 @@
     </w:pPr>
     <w:rPr>
       <w:rFonts w:asciiTheme="majorHAnsi" w:eastAsiaTheme="majorEastAsia" w:hAnsiTheme="majorHAnsi" w:cstheme="majorBidi"/>
-      <w:sz w:val="28"/>
+      <w:sz w:val="30"/>
       <w:szCs w:val="26"/>
     </w:rPr>
   </w:style>
@@ -2606,10 +2745,10 @@
     <w:basedOn w:val="DefaultParagraphFont"/>
     <w:link w:val="Heading2"/>
     <w:uiPriority w:val="9"/>
-    <w:rsid w:val="003413D4"/>
+    <w:rsid w:val="00EA4CD6"/>
     <w:rPr>
       <w:rFonts w:asciiTheme="majorHAnsi" w:eastAsiaTheme="majorEastAsia" w:hAnsiTheme="majorHAnsi" w:cstheme="majorBidi"/>
-      <w:sz w:val="28"/>
+      <w:sz w:val="30"/>
       <w:szCs w:val="26"/>
     </w:rPr>
   </w:style>

</xml_diff>

<commit_message>
Added supervisors to doc
</commit_message>
<xml_diff>
--- a/PhD Proposal.docx
+++ b/PhD Proposal.docx
@@ -18,74 +18,258 @@
     <w:p>
       <w:pPr>
         <w:jc w:val="center"/>
-      </w:pPr>
-      <w:r>
+        <w:rPr>
+          <w:sz w:val="20"/>
+          <w:szCs w:val="20"/>
+        </w:rPr>
+      </w:pPr>
+      <w:r>
+        <w:rPr>
+          <w:sz w:val="20"/>
+          <w:szCs w:val="20"/>
+        </w:rPr>
         <w:t xml:space="preserve">Christopher Dillon </w:t>
       </w:r>
-      <w:hyperlink r:id="rId8" w:history="1">
-        <w:r>
-          <w:rPr>
-            <w:rStyle w:val="Hyperlink"/>
-          </w:rPr>
-          <w:t>c.p.dillon2@newcastle.ac.uk</w:t>
-        </w:r>
-      </w:hyperlink>
+      <w:r>
+        <w:rPr>
+          <w:sz w:val="20"/>
+          <w:szCs w:val="20"/>
+        </w:rPr>
+        <w:t>&lt;</w:t>
+      </w:r>
+      <w:r>
+        <w:rPr>
+          <w:sz w:val="20"/>
+          <w:szCs w:val="20"/>
+        </w:rPr>
+        <w:t>c.p.dillon2@newcastle.ac.uk</w:t>
+      </w:r>
+      <w:r>
+        <w:rPr>
+          <w:sz w:val="20"/>
+          <w:szCs w:val="20"/>
+        </w:rPr>
+        <w:t>&gt;</w:t>
+      </w:r>
     </w:p>
     <w:p>
       <w:pPr>
         <w:jc w:val="center"/>
       </w:pPr>
       <w:r>
-        <w:t>Supervised by:</w:t>
+        <w:t>Primary Supervisor</w:t>
+      </w:r>
+      <w:r>
+        <w:t>:</w:t>
       </w:r>
     </w:p>
     <w:p>
       <w:pPr>
         <w:jc w:val="center"/>
-      </w:pPr>
-      <w:r>
+        <w:rPr>
+          <w:sz w:val="20"/>
+          <w:szCs w:val="20"/>
+        </w:rPr>
+      </w:pPr>
+      <w:r>
+        <w:rPr>
+          <w:sz w:val="20"/>
+          <w:szCs w:val="20"/>
+        </w:rPr>
         <w:t>Maryam Mehrnezhad</w:t>
       </w:r>
       <w:r>
+        <w:rPr>
+          <w:sz w:val="20"/>
+          <w:szCs w:val="20"/>
+        </w:rPr>
         <w:t xml:space="preserve"> </w:t>
       </w:r>
-      <w:hyperlink r:id="rId9" w:history="1">
-        <w:r>
-          <w:rPr>
-            <w:rStyle w:val="Hyperlink"/>
-          </w:rPr>
-          <w:t>m</w:t>
-        </w:r>
-        <w:r>
-          <w:rPr>
-            <w:rStyle w:val="Hyperlink"/>
-          </w:rPr>
-          <w:t>aryam</w:t>
-        </w:r>
-        <w:r>
-          <w:rPr>
-            <w:rStyle w:val="Hyperlink"/>
-          </w:rPr>
-          <w:t>.m</w:t>
-        </w:r>
-        <w:r>
-          <w:rPr>
-            <w:rStyle w:val="Hyperlink"/>
-          </w:rPr>
-          <w:t>ehrnezhad</w:t>
-        </w:r>
-        <w:r>
-          <w:rPr>
-            <w:rStyle w:val="Hyperlink"/>
-          </w:rPr>
-          <w:t>@newcastle.ac.uk</w:t>
-        </w:r>
-      </w:hyperlink>
+      <w:r>
+        <w:rPr>
+          <w:sz w:val="20"/>
+          <w:szCs w:val="20"/>
+        </w:rPr>
+        <w:t>&lt;</w:t>
+      </w:r>
+      <w:r>
+        <w:rPr>
+          <w:sz w:val="20"/>
+          <w:szCs w:val="20"/>
+        </w:rPr>
+        <w:t>m</w:t>
+      </w:r>
+      <w:r>
+        <w:rPr>
+          <w:sz w:val="20"/>
+          <w:szCs w:val="20"/>
+        </w:rPr>
+        <w:t>aryam</w:t>
+      </w:r>
+      <w:r>
+        <w:rPr>
+          <w:sz w:val="20"/>
+          <w:szCs w:val="20"/>
+        </w:rPr>
+        <w:t>.m</w:t>
+      </w:r>
+      <w:r>
+        <w:rPr>
+          <w:sz w:val="20"/>
+          <w:szCs w:val="20"/>
+        </w:rPr>
+        <w:t>ehrnezhad</w:t>
+      </w:r>
+      <w:r>
+        <w:rPr>
+          <w:sz w:val="20"/>
+          <w:szCs w:val="20"/>
+        </w:rPr>
+        <w:t>@newcastle.ac.uk</w:t>
+      </w:r>
+      <w:r>
+        <w:rPr>
+          <w:sz w:val="20"/>
+          <w:szCs w:val="20"/>
+        </w:rPr>
+        <w:t>&gt;</w:t>
+      </w:r>
     </w:p>
     <w:p>
       <w:pPr>
         <w:jc w:val="center"/>
       </w:pPr>
+      <w:r>
+        <w:t>Secondary Supervisors:</w:t>
+      </w:r>
+    </w:p>
+    <w:p>
+      <w:pPr>
+        <w:jc w:val="center"/>
+        <w:rPr>
+          <w:sz w:val="20"/>
+          <w:szCs w:val="20"/>
+        </w:rPr>
+      </w:pPr>
+      <w:r>
+        <w:rPr>
+          <w:sz w:val="20"/>
+          <w:szCs w:val="20"/>
+        </w:rPr>
+        <w:t>Changyu</w:t>
+      </w:r>
+      <w:r>
+        <w:t xml:space="preserve"> </w:t>
+      </w:r>
+      <w:r>
+        <w:rPr>
+          <w:sz w:val="20"/>
+          <w:szCs w:val="20"/>
+        </w:rPr>
+        <w:t>Dong</w:t>
+      </w:r>
+      <w:r>
+        <w:rPr>
+          <w:sz w:val="20"/>
+          <w:szCs w:val="20"/>
+        </w:rPr>
+        <w:t xml:space="preserve"> &lt;</w:t>
+      </w:r>
+      <w:r>
+        <w:rPr>
+          <w:sz w:val="20"/>
+          <w:szCs w:val="20"/>
+        </w:rPr>
+        <w:t>Changyu.Dong@newcastle.ac.uk</w:t>
+      </w:r>
+      <w:r>
+        <w:rPr>
+          <w:sz w:val="20"/>
+          <w:szCs w:val="20"/>
+        </w:rPr>
+        <w:t>&gt;</w:t>
+      </w:r>
+    </w:p>
+    <w:p>
+      <w:pPr>
+        <w:jc w:val="center"/>
+        <w:rPr>
+          <w:sz w:val="20"/>
+          <w:szCs w:val="20"/>
+        </w:rPr>
+      </w:pPr>
+      <w:r>
+        <w:rPr>
+          <w:sz w:val="20"/>
+          <w:szCs w:val="20"/>
+        </w:rPr>
+        <w:t>Dave George &lt;</w:t>
+      </w:r>
+      <w:r>
+        <w:rPr>
+          <w:sz w:val="20"/>
+          <w:szCs w:val="20"/>
+        </w:rPr>
+        <w:t>David.George1@newcastle.ac.uk</w:t>
+      </w:r>
+      <w:r>
+        <w:rPr>
+          <w:sz w:val="20"/>
+          <w:szCs w:val="20"/>
+        </w:rPr>
+        <w:t>&gt;</w:t>
+      </w:r>
+    </w:p>
+    <w:p>
+      <w:pPr>
+        <w:jc w:val="center"/>
+        <w:rPr>
+          <w:sz w:val="20"/>
+          <w:szCs w:val="20"/>
+        </w:rPr>
+      </w:pPr>
+      <w:r>
+        <w:rPr>
+          <w:sz w:val="20"/>
+          <w:szCs w:val="20"/>
+        </w:rPr>
+        <w:t>Yit Arn Teh</w:t>
+      </w:r>
+      <w:r>
+        <w:rPr>
+          <w:sz w:val="20"/>
+          <w:szCs w:val="20"/>
+        </w:rPr>
+        <w:t xml:space="preserve"> &lt;</w:t>
+      </w:r>
+      <w:r>
+        <w:rPr>
+          <w:sz w:val="20"/>
+          <w:szCs w:val="20"/>
+        </w:rPr>
+        <w:t>YitArn.Teh@newcastle.ac.uk</w:t>
+      </w:r>
+      <w:r>
+        <w:rPr>
+          <w:sz w:val="20"/>
+          <w:szCs w:val="20"/>
+        </w:rPr>
+        <w:t>&gt;</w:t>
+      </w:r>
+    </w:p>
+    <w:p>
+      <w:pPr>
+        <w:jc w:val="center"/>
+        <w:rPr>
+          <w:sz w:val="20"/>
+          <w:szCs w:val="20"/>
+        </w:rPr>
+      </w:pPr>
+    </w:p>
+    <w:p>
+      <w:pPr>
+        <w:jc w:val="center"/>
+      </w:pPr>
     </w:p>
     <w:p>
       <w:pPr>
@@ -258,7 +442,11 @@
         <w:t xml:space="preserve"> A change of state in the context of IoT devices could be a change in sensor data.</w:t>
       </w:r>
       <w:r>
-        <w:t xml:space="preserve"> An example of an autonomous agent present today is a computer virus [10], as it requires no human interaction at all and essentially operates in a machine-to-machine basis, using the host computer to ‘jump’ to another computer to infect.</w:t>
+        <w:t xml:space="preserve"> An example of an autonomous agent present today is </w:t>
+      </w:r>
+      <w:r>
+        <w:lastRenderedPageBreak/>
+        <w:t>a computer virus [10], as it requires no human interaction at all and essentially operates in a machine-to-machine basis, using the host computer to ‘jump’ to another computer to infect.</w:t>
       </w:r>
       <w:r>
         <w:t xml:space="preserve"> </w:t>
@@ -270,7 +458,6 @@
         <w:keepLines/>
       </w:pPr>
       <w:r>
-        <w:lastRenderedPageBreak/>
         <w:t>As previously mentioned, in most IoT blockchain solutions, decision making is still carried out by a centralised entity, which comes with a host of security &amp; maintenance threats [1]. This type of environment is hostile towards autonomous agents as downtime and cyber security threats disrupt autonomy of systems. A Blockchain network acting as a medium between IoT devices has the potential to promote total autonomy between devices and enable true peer-to-peer communication.</w:t>
       </w:r>
     </w:p>
@@ -451,7 +638,6 @@
         <w:t>rogrammes.</w:t>
       </w:r>
     </w:p>
-    <w:p/>
     <w:p>
       <w:pPr>
         <w:pStyle w:val="Heading3"/>
@@ -549,51 +735,19 @@
         <w:t>ensure continuous</w:t>
       </w:r>
       <w:r>
-        <w:t xml:space="preserve">  engagement with related industry via Mehrnezhad and Dong’s   established   links   with   PISA   Research   and   </w:t>
-      </w:r>
-      <w:proofErr w:type="spellStart"/>
-      <w:r>
-        <w:t>Jitsuin’s</w:t>
-      </w:r>
-      <w:proofErr w:type="spellEnd"/>
-      <w:r>
-        <w:t xml:space="preserve">  Co-Founder  &amp;  CTO  (two  UK-based  leading  cyber-security  blockchain  companies),  George’s  links  to       precision       agriculture       suppliers       (e.g. </w:t>
-      </w:r>
-      <w:proofErr w:type="spellStart"/>
-      <w:r>
-        <w:t>Manterra</w:t>
-      </w:r>
-      <w:proofErr w:type="spellEnd"/>
-      <w:r>
-        <w:t>/</w:t>
+        <w:t xml:space="preserve">  engagement with related industry via Mehrnezhad and Dong’s   established   links   with   PISA   Research   and   Jitsuin’s  Co-Founder  &amp;  CTO  (two  UK-based  leading  cyber-security  blockchain  companies),  George’s  links  to       precision       agriculture       suppliers       (e.g. Manterra/</w:t>
       </w:r>
       <w:r>
         <w:t>Precision Decisions</w:t>
       </w:r>
       <w:r>
-        <w:t xml:space="preserve">/Map  of  Ag)  and  farmer  bodies (AHDB), </w:t>
-      </w:r>
-      <w:proofErr w:type="spellStart"/>
-      <w:r>
-        <w:t>Teh’s</w:t>
-      </w:r>
-      <w:proofErr w:type="spellEnd"/>
-      <w:r>
-        <w:t xml:space="preserve"> links to agricultural IoT senso</w:t>
+        <w:t>/Map  of  Ag)  and  farmer  bodies (AHDB), Teh’s links to agricultural IoT senso</w:t>
       </w:r>
       <w:r>
         <w:t xml:space="preserve">r </w:t>
       </w:r>
       <w:r>
-        <w:t xml:space="preserve">networks    (Hinterland)    </w:t>
-      </w:r>
-      <w:proofErr w:type="spellStart"/>
-      <w:r>
-        <w:t>andNUFarms</w:t>
-      </w:r>
-      <w:proofErr w:type="spellEnd"/>
-      <w:r>
-        <w:t>’    links    to    machinery</w:t>
+        <w:t>networks    (Hinterland)    andNUFarms’    links    to    machinery</w:t>
       </w:r>
       <w:r>
         <w:t xml:space="preserve"> </w:t>
@@ -617,18 +771,10 @@
         <w:t xml:space="preserve">the </w:t>
       </w:r>
       <w:r>
-        <w:t xml:space="preserve">supervisory </w:t>
-      </w:r>
-      <w:proofErr w:type="gramStart"/>
-      <w:r>
-        <w:t>team</w:t>
-      </w:r>
-      <w:r>
-        <w:t xml:space="preserve">  is</w:t>
-      </w:r>
-      <w:proofErr w:type="gramEnd"/>
-      <w:r>
-        <w:t xml:space="preserve">  provided  in  Annex 1.</w:t>
+        <w:t>supervisory team</w:t>
+      </w:r>
+      <w:r>
+        <w:t xml:space="preserve">  is  provided  in  Annex 1.</w:t>
       </w:r>
     </w:p>
     <w:p/>
@@ -1806,29 +1952,8 @@
           <w:numId w:val="1"/>
         </w:numPr>
       </w:pPr>
-      <w:proofErr w:type="spellStart"/>
-      <w:r>
-        <w:t>Garay</w:t>
-      </w:r>
-      <w:proofErr w:type="spellEnd"/>
-      <w:r>
-        <w:t xml:space="preserve">, J. and </w:t>
-      </w:r>
-      <w:proofErr w:type="spellStart"/>
-      <w:r>
-        <w:t>Kiayias</w:t>
-      </w:r>
-      <w:proofErr w:type="spellEnd"/>
-      <w:r>
-        <w:t xml:space="preserve">, A., 2020. </w:t>
-      </w:r>
-      <w:proofErr w:type="spellStart"/>
-      <w:r>
-        <w:t>SoK</w:t>
-      </w:r>
-      <w:proofErr w:type="spellEnd"/>
-      <w:r>
-        <w:t>: A Consensus Taxonomy in the Blockchain Era. Topics in Cryptology – CT-RSA 2020, [online] pp.284-318. Available at: &lt;https://link.springer.com/chapter/10.1007/978-3-030-40186-3_13&gt; [Accessed 29 September 2021].</w:t>
+      <w:r>
+        <w:t>Garay, J. and Kiayias, A., 2020. SoK: A Consensus Taxonomy in the Blockchain Era. Topics in Cryptology – CT-RSA 2020, [online] pp.284-318. Available at: &lt;https://link.springer.com/chapter/10.1007/978-3-030-40186-3_13&gt; [Accessed 29 September 2021].</w:t>
       </w:r>
     </w:p>
     <w:p>
@@ -1844,21 +1969,8 @@
           <w:numId w:val="1"/>
         </w:numPr>
       </w:pPr>
-      <w:proofErr w:type="spellStart"/>
-      <w:r>
-        <w:t>Kshetri</w:t>
-      </w:r>
-      <w:proofErr w:type="spellEnd"/>
-      <w:r>
-        <w:t xml:space="preserve">, N., 2017. Can Blockchain Strengthen the Internet of </w:t>
-      </w:r>
-      <w:proofErr w:type="gramStart"/>
-      <w:r>
-        <w:t>Things?.</w:t>
-      </w:r>
-      <w:proofErr w:type="gramEnd"/>
-      <w:r>
-        <w:t xml:space="preserve"> IT Professional, [online] 19(4), pp.68-72. Available at: &lt;https://ieeexplore.ieee.org/document/8012302&gt; [Accessed 29 September 2021].</w:t>
+      <w:r>
+        <w:t>Kshetri, N., 2017. Can Blockchain Strengthen the Internet of Things?. IT Professional, [online] 19(4), pp.68-72. Available at: &lt;https://ieeexplore.ieee.org/document/8012302&gt; [Accessed 29 September 2021].</w:t>
       </w:r>
     </w:p>
     <w:p>
@@ -1877,7 +1989,7 @@
       <w:r>
         <w:t xml:space="preserve">Croman K. et al. (2016) On Scaling Decentralized Blockchains. In: Clark J., Meiklejohn S., Ryan P., Wallach D., Brenner M., Rohloff K. (eds) Financial Cryptography and Data Security. FC 2016. Lecture Notes in Computer Science, vol 9604. Springer, Berlin, Heidelberg. </w:t>
       </w:r>
-      <w:hyperlink r:id="rId10" w:history="1">
+      <w:hyperlink r:id="rId8" w:history="1">
         <w:r>
           <w:rPr>
             <w:rStyle w:val="Hyperlink"/>
@@ -1900,15 +2012,7 @@
         </w:numPr>
       </w:pPr>
       <w:r>
-        <w:t xml:space="preserve">Zhou, Q., Huang, H., Zheng, Z. and </w:t>
-      </w:r>
-      <w:proofErr w:type="spellStart"/>
-      <w:r>
-        <w:t>Bian</w:t>
-      </w:r>
-      <w:proofErr w:type="spellEnd"/>
-      <w:r>
-        <w:t>, J., 2020. Solutions to Scalability of Blockchain: A Survey. IEEE Access, [online] 8, pp.16440-16455. Available at: &lt;https://ieeexplore.ieee.org/document/8962150&gt; [Accessed 29 September 2021].</w:t>
+        <w:t>Zhou, Q., Huang, H., Zheng, Z. and Bian, J., 2020. Solutions to Scalability of Blockchain: A Survey. IEEE Access, [online] 8, pp.16440-16455. Available at: &lt;https://ieeexplore.ieee.org/document/8962150&gt; [Accessed 29 September 2021].</w:t>
       </w:r>
     </w:p>
     <w:p>
@@ -1925,15 +2029,7 @@
         </w:numPr>
       </w:pPr>
       <w:r>
-        <w:t xml:space="preserve">Conoscenti, M., </w:t>
-      </w:r>
-      <w:proofErr w:type="spellStart"/>
-      <w:r>
-        <w:t>Vetro</w:t>
-      </w:r>
-      <w:proofErr w:type="spellEnd"/>
-      <w:r>
-        <w:t>, A. and De Martin, J., 2016. Blockchain for the Internet of Things: A systematic literature review. 2016 IEEE/ACS 13th International Conference of Computer Systems and Applications (AICCSA), [online] Available at: &lt;https://ieeexplore.ieee.org/abstract/document/7945805&gt; [Accessed 29 September 2021].</w:t>
+        <w:t>Conoscenti, M., Vetro, A. and De Martin, J., 2016. Blockchain for the Internet of Things: A systematic literature review. 2016 IEEE/ACS 13th International Conference of Computer Systems and Applications (AICCSA), [online] Available at: &lt;https://ieeexplore.ieee.org/abstract/document/7945805&gt; [Accessed 29 September 2021].</w:t>
       </w:r>
     </w:p>
     <w:p>
@@ -2000,14 +2096,9 @@
           <w:numId w:val="1"/>
         </w:numPr>
       </w:pPr>
-      <w:proofErr w:type="spellStart"/>
       <w:r>
         <w:lastRenderedPageBreak/>
-        <w:t>Buterin</w:t>
-      </w:r>
-      <w:proofErr w:type="spellEnd"/>
-      <w:r>
-        <w:t>, V., 2014. DAOs, DACs, DAs and More: An Incomplete Terminology Guide. [online] Blog.ethereum.org. Available at: &lt;https://blog.ethereum.org/2014/05/06/daos-dacs-das-and-more-an-incomplete-terminology-guide/&gt; [Accessed 29 September 2021].</w:t>
+        <w:t>Buterin, V., 2014. DAOs, DACs, DAs and More: An Incomplete Terminology Guide. [online] Blog.ethereum.org. Available at: &lt;https://blog.ethereum.org/2014/05/06/daos-dacs-das-and-more-an-incomplete-terminology-guide/&gt; [Accessed 29 September 2021].</w:t>
       </w:r>
     </w:p>
     <w:sectPr>

</xml_diff>

<commit_message>
Changed project objectives to future work & rewrote most of it
</commit_message>
<xml_diff>
--- a/PhD Proposal.docx
+++ b/PhD Proposal.docx
@@ -76,14 +76,7 @@
           <w:sz w:val="20"/>
           <w:szCs w:val="20"/>
         </w:rPr>
-        <w:t>Maryam Mehrnezhad</w:t>
-      </w:r>
-      <w:r>
-        <w:rPr>
-          <w:sz w:val="20"/>
-          <w:szCs w:val="20"/>
-        </w:rPr>
-        <w:t xml:space="preserve"> </w:t>
+        <w:t xml:space="preserve">Maryam Mehrnezhad </w:t>
       </w:r>
       <w:r>
         <w:rPr>
@@ -97,35 +90,7 @@
           <w:sz w:val="20"/>
           <w:szCs w:val="20"/>
         </w:rPr>
-        <w:t>m</w:t>
-      </w:r>
-      <w:r>
-        <w:rPr>
-          <w:sz w:val="20"/>
-          <w:szCs w:val="20"/>
-        </w:rPr>
-        <w:t>aryam</w:t>
-      </w:r>
-      <w:r>
-        <w:rPr>
-          <w:sz w:val="20"/>
-          <w:szCs w:val="20"/>
-        </w:rPr>
-        <w:t>.m</w:t>
-      </w:r>
-      <w:r>
-        <w:rPr>
-          <w:sz w:val="20"/>
-          <w:szCs w:val="20"/>
-        </w:rPr>
-        <w:t>ehrnezhad</w:t>
-      </w:r>
-      <w:r>
-        <w:rPr>
-          <w:sz w:val="20"/>
-          <w:szCs w:val="20"/>
-        </w:rPr>
-        <w:t>@newcastle.ac.uk</w:t>
+        <w:t>maryam.mehrnezhad@newcastle.ac.uk</w:t>
       </w:r>
       <w:r>
         <w:rPr>
@@ -203,14 +168,37 @@
           <w:sz w:val="20"/>
           <w:szCs w:val="20"/>
         </w:rPr>
-        <w:t>Dave George &lt;</w:t>
-      </w:r>
-      <w:r>
+        <w:t>Dave George &lt;David.George1@newcastle.ac.uk&gt;</w:t>
+      </w:r>
+    </w:p>
+    <w:p>
+      <w:pPr>
+        <w:jc w:val="center"/>
         <w:rPr>
           <w:sz w:val="20"/>
           <w:szCs w:val="20"/>
         </w:rPr>
-        <w:t>David.George1@newcastle.ac.uk</w:t>
+      </w:pPr>
+      <w:r>
+        <w:rPr>
+          <w:sz w:val="20"/>
+          <w:szCs w:val="20"/>
+        </w:rPr>
+        <w:t>Yit Arn Teh</w:t>
+      </w:r>
+      <w:r>
+        <w:rPr>
+          <w:sz w:val="20"/>
+          <w:szCs w:val="20"/>
+        </w:rPr>
+        <w:t xml:space="preserve"> &lt;</w:t>
+      </w:r>
+      <w:r>
+        <w:rPr>
+          <w:sz w:val="20"/>
+          <w:szCs w:val="20"/>
+        </w:rPr>
+        <w:t>YitArn.Teh@newcastle.ac.uk</w:t>
       </w:r>
       <w:r>
         <w:rPr>
@@ -228,47 +216,10 @@
           <w:szCs w:val="20"/>
         </w:rPr>
       </w:pPr>
-      <w:r>
-        <w:rPr>
-          <w:sz w:val="20"/>
-          <w:szCs w:val="20"/>
-        </w:rPr>
-        <w:t>Yit Arn Teh</w:t>
-      </w:r>
-      <w:r>
-        <w:rPr>
-          <w:sz w:val="20"/>
-          <w:szCs w:val="20"/>
-        </w:rPr>
-        <w:t xml:space="preserve"> &lt;</w:t>
-      </w:r>
-      <w:r>
-        <w:rPr>
-          <w:sz w:val="20"/>
-          <w:szCs w:val="20"/>
-        </w:rPr>
-        <w:t>YitArn.Teh@newcastle.ac.uk</w:t>
-      </w:r>
-      <w:r>
-        <w:rPr>
-          <w:sz w:val="20"/>
-          <w:szCs w:val="20"/>
-        </w:rPr>
-        <w:t>&gt;</w:t>
-      </w:r>
     </w:p>
     <w:p>
       <w:pPr>
         <w:jc w:val="center"/>
-        <w:rPr>
-          <w:sz w:val="20"/>
-          <w:szCs w:val="20"/>
-        </w:rPr>
-      </w:pPr>
-    </w:p>
-    <w:p>
-      <w:pPr>
-        <w:jc w:val="center"/>
       </w:pPr>
     </w:p>
     <w:p>
@@ -280,6 +231,11 @@
       </w:r>
     </w:p>
     <w:p>
+      <w:pPr>
+        <w:pStyle w:val="NoSpacing"/>
+      </w:pPr>
+    </w:p>
+    <w:p>
       <w:r>
         <w:t xml:space="preserve">Traditional </w:t>
       </w:r>
@@ -300,6 +256,11 @@
       </w:r>
     </w:p>
     <w:p>
+      <w:pPr>
+        <w:pStyle w:val="NoSpacing"/>
+      </w:pPr>
+    </w:p>
+    <w:p>
       <w:r>
         <w:t xml:space="preserve">Distribute Ledger Technology (DLT) </w:t>
       </w:r>
@@ -350,6 +311,11 @@
       </w:r>
     </w:p>
     <w:p>
+      <w:pPr>
+        <w:pStyle w:val="NoSpacing"/>
+      </w:pPr>
+    </w:p>
+    <w:p>
       <w:r>
         <w:t xml:space="preserve">Blockchain offers multiple improvements over traditional cloud or centralised systems by removing the single point of failure, trust in a third party intermediately such as a cloud provider and potential data manipulation by bad actors as </w:t>
       </w:r>
@@ -389,13 +355,27 @@
       <w:r>
         <w:t xml:space="preserve"> results in a compromise to the other properties. </w:t>
       </w:r>
+      <w:r>
+        <w:t>Multiple attempts have been made to resolve the scalability issue while still maintaining a degree of decentralisation in the form of Layer-2 scaling solutions [7].</w:t>
+      </w:r>
+    </w:p>
+    <w:p>
+      <w:pPr>
+        <w:pStyle w:val="NoSpacing"/>
+      </w:pPr>
     </w:p>
     <w:p>
       <w:r>
         <w:t>Regarding current research relating to Blockchain and IoT, most of the research is currently focused on data immutability, data access permission and device authentication</w:t>
       </w:r>
       <w:r>
-        <w:t xml:space="preserve"> [7]</w:t>
+        <w:t xml:space="preserve"> [</w:t>
+      </w:r>
+      <w:r>
+        <w:t>8</w:t>
+      </w:r>
+      <w:r>
+        <w:t>]</w:t>
       </w:r>
       <w:r>
         <w:t>. On the contrary, there is very little research into decentralised state changes within the IoT landscape.</w:t>
@@ -410,10 +390,14 @@
         <w:t xml:space="preserve">sensor changing the temperature value of the room. </w:t>
       </w:r>
       <w:r>
-        <w:t>Current implementations normally rely on a centralised entity to make state changes to IoT devices such as consuming a RESTful service to instruct IoT devices to perform another action [</w:t>
-      </w:r>
-      <w:r>
-        <w:t>8</w:t>
+        <w:t xml:space="preserve">Current implementations normally rely on a centralised entity to make state changes to IoT devices </w:t>
+      </w:r>
+      <w:r>
+        <w:lastRenderedPageBreak/>
+        <w:t>such as consuming a RESTful service to instruct IoT devices to perform another action [</w:t>
+      </w:r>
+      <w:r>
+        <w:t>9</w:t>
       </w:r>
       <w:r>
         <w:t>]</w:t>
@@ -422,34 +406,16 @@
         <w:t xml:space="preserve"> </w:t>
       </w:r>
       <w:r>
-        <w:t xml:space="preserve">[9]. </w:t>
+        <w:t>[</w:t>
+      </w:r>
+      <w:r>
+        <w:t>10</w:t>
+      </w:r>
+      <w:r>
+        <w:t xml:space="preserve">]. </w:t>
       </w:r>
       <w:r>
         <w:t xml:space="preserve">This approach comes with the same drawbacks of centralised systems as mentioned previously. </w:t>
-      </w:r>
-    </w:p>
-    <w:p>
-      <w:r>
-        <w:t xml:space="preserve">Autonomous Agents are pieces of software that act and can function without any human intervention </w:t>
-      </w:r>
-      <w:r>
-        <w:t>by reacting to states and events in their respective environment</w:t>
-      </w:r>
-      <w:r>
-        <w:t xml:space="preserve"> [9].</w:t>
-      </w:r>
-      <w:r>
-        <w:t xml:space="preserve"> A change of state in the context of IoT devices could be a change in sensor data.</w:t>
-      </w:r>
-      <w:r>
-        <w:t xml:space="preserve"> An example of an autonomous agent present today is </w:t>
-      </w:r>
-      <w:r>
-        <w:lastRenderedPageBreak/>
-        <w:t>a computer virus [10], as it requires no human interaction at all and essentially operates in a machine-to-machine basis, using the host computer to ‘jump’ to another computer to infect.</w:t>
-      </w:r>
-      <w:r>
-        <w:t xml:space="preserve"> </w:t>
       </w:r>
     </w:p>
     <w:p>
@@ -458,14 +424,54 @@
         <w:keepLines/>
       </w:pPr>
       <w:r>
-        <w:t>As previously mentioned, in most IoT blockchain solutions, decision making is still carried out by a centralised entity, which comes with a host of security &amp; maintenance threats [1]. This type of environment is hostile towards autonomous agents as downtime and cyber security threats disrupt autonomy of systems. A Blockchain network acting as a medium between IoT devices has the potential to promote total autonomy between devices and enable true peer-to-peer communication.</w:t>
-      </w:r>
+        <w:t xml:space="preserve">Autonomous Agents are pieces of software that act and can function without any human intervention </w:t>
+      </w:r>
+      <w:r>
+        <w:t>by reacting to states and events in their respective environment</w:t>
+      </w:r>
+      <w:r>
+        <w:t xml:space="preserve"> [</w:t>
+      </w:r>
+      <w:r>
+        <w:t>10</w:t>
+      </w:r>
+      <w:r>
+        <w:t>].</w:t>
+      </w:r>
+      <w:r>
+        <w:t xml:space="preserve"> A change of state in the context of IoT devices could be a change in sensor data.</w:t>
+      </w:r>
+      <w:r>
+        <w:t xml:space="preserve"> An example of an autonomous agent present today is a computer virus [1</w:t>
+      </w:r>
+      <w:r>
+        <w:t>1</w:t>
+      </w:r>
+      <w:r>
+        <w:t>], as it requires no human interaction at all and essentially operates in a machine-to-machine basis, using the host computer to ‘jump’ to another computer to infect.</w:t>
+      </w:r>
+      <w:r>
+        <w:t xml:space="preserve"> </w:t>
+      </w:r>
+    </w:p>
+    <w:p>
+      <w:pPr>
+        <w:pStyle w:val="NoSpacing"/>
+      </w:pPr>
     </w:p>
     <w:p>
       <w:pPr>
         <w:keepNext/>
         <w:keepLines/>
       </w:pPr>
+      <w:r>
+        <w:t>As previously mentioned, in most IoT blockchain solutions, decision making is still carried out by a centralised entity, which comes with a host of security &amp; maintenance threats [1]. This type of environment is hostile towards autonomous agents as downtime and cyber security threats disrupt autonomy of systems. A Blockchain network acting as a medium between IoT devices has the potential to promote total autonomy between devices and enable true peer-to-peer communication.</w:t>
+      </w:r>
+    </w:p>
+    <w:p>
+      <w:pPr>
+        <w:pStyle w:val="NoSpacing"/>
+      </w:pPr>
     </w:p>
     <w:p>
       <w:pPr>
@@ -476,6 +482,11 @@
       </w:r>
     </w:p>
     <w:p>
+      <w:pPr>
+        <w:pStyle w:val="NoSpacing"/>
+      </w:pPr>
+    </w:p>
+    <w:p>
       <w:r>
         <w:t>I have familiarised myself with the current systems that incorporate IoT systems into Blockchain Technology and along with the threat model of both traditional centralised systems and decentralised systems. Blockchain development software has been explored, specifically the programming language Solidity along with software suites in this field (Truffle, Remix IDE, Ganache).</w:t>
       </w:r>
@@ -486,20 +497,97 @@
         <w:pStyle w:val="Heading2"/>
       </w:pPr>
       <w:r>
-        <w:t xml:space="preserve">Project Aims &amp; Objectives </w:t>
-      </w:r>
-    </w:p>
-    <w:p>
-      <w:r>
-        <w:t xml:space="preserve">This research aims to </w:t>
-      </w:r>
-      <w:r>
-        <w:t>complete the following objectives</w:t>
-      </w:r>
-      <w:r>
-        <w:t xml:space="preserve"> regarding autonomous agents and blockchain technology:</w:t>
-      </w:r>
-    </w:p>
+        <w:t>Further Work</w:t>
+      </w:r>
+    </w:p>
+    <w:p>
+      <w:pPr>
+        <w:pStyle w:val="NoSpacing"/>
+      </w:pPr>
+    </w:p>
+    <w:p>
+      <w:r>
+        <w:t>My future work will have a large focus around the following areas of research:</w:t>
+      </w:r>
+    </w:p>
+    <w:p>
+      <w:pPr>
+        <w:pStyle w:val="NoSpacing"/>
+      </w:pPr>
+    </w:p>
+    <w:p>
+      <w:pPr>
+        <w:pStyle w:val="Heading3"/>
+      </w:pPr>
+      <w:r>
+        <w:t xml:space="preserve">Autonomous Agents </w:t>
+      </w:r>
+    </w:p>
+    <w:p>
+      <w:r>
+        <w:t>Discover the state-of-the-art literature surrounding autonomous agents. This will include finding out what makes an agent truly autonomous. Best practices</w:t>
+      </w:r>
+      <w:r>
+        <w:t xml:space="preserve"> must also be established</w:t>
+      </w:r>
+      <w:r>
+        <w:t xml:space="preserve"> when it comes to designing autonomous agent</w:t>
+      </w:r>
+      <w:r>
+        <w:t>s</w:t>
+      </w:r>
+      <w:r>
+        <w:t xml:space="preserve">. </w:t>
+      </w:r>
+    </w:p>
+    <w:p>
+      <w:pPr>
+        <w:pStyle w:val="NoSpacing"/>
+      </w:pPr>
+    </w:p>
+    <w:p>
+      <w:pPr>
+        <w:pStyle w:val="Heading3"/>
+      </w:pPr>
+      <w:r>
+        <w:t xml:space="preserve">IoT Communication </w:t>
+      </w:r>
+    </w:p>
+    <w:p>
+      <w:r>
+        <w:t xml:space="preserve">As previously stated, most IoT systems parse data through a gateway [1] which is then used to make decisions. In truly decentralised decision making, IoT devices will communicate peer-to-peer using the blockchain as infrastructure. Rules and guidelines for communication between different types of devices must be established so they can effectively ‘understand’ each other </w:t>
+      </w:r>
+      <w:r>
+        <w:t>and promote interoperability.</w:t>
+      </w:r>
+    </w:p>
+    <w:p>
+      <w:pPr>
+        <w:pStyle w:val="NoSpacing"/>
+      </w:pPr>
+    </w:p>
+    <w:p>
+      <w:pPr>
+        <w:pStyle w:val="Heading3"/>
+      </w:pPr>
+      <w:r>
+        <w:t>Blockchain System Design</w:t>
+      </w:r>
+    </w:p>
+    <w:p>
+      <w:r>
+        <w:t xml:space="preserve">IoT devices generate large volumes of data and storing this data on-chain is traditionally problematic due to it being expensive and inefficient [ref]. </w:t>
+      </w:r>
+      <w:r>
+        <w:t xml:space="preserve">Multiple solutions for scaling the blockchain such as layer-2 scaling solutions  </w:t>
+      </w:r>
+    </w:p>
+    <w:p>
+      <w:pPr>
+        <w:pStyle w:val="NoSpacing"/>
+      </w:pPr>
+    </w:p>
+    <w:p/>
     <w:p>
       <w:pPr>
         <w:pStyle w:val="ListParagraph"/>
@@ -509,22 +597,7 @@
         </w:numPr>
       </w:pPr>
       <w:r>
-        <w:t>E</w:t>
-      </w:r>
-      <w:r>
-        <w:t>valuate, systemati</w:t>
-      </w:r>
-      <w:r>
-        <w:t>s</w:t>
-      </w:r>
-      <w:r>
-        <w:t xml:space="preserve">e, and contextualize existing knowledge </w:t>
-      </w:r>
-      <w:r>
-        <w:t>regarding</w:t>
-      </w:r>
-      <w:r>
-        <w:t xml:space="preserve"> autonomous agents and blockchain technology</w:t>
+        <w:t>Establish a framework that allows for efficient peer-to-peer communication via the blockchain between IoT devices</w:t>
       </w:r>
     </w:p>
     <w:p>
@@ -536,7 +609,7 @@
         </w:numPr>
       </w:pPr>
       <w:r>
-        <w:t>Establish a framework that allows for efficient peer-to-peer communication via the blockchain between IoT devices</w:t>
+        <w:t xml:space="preserve">Setup an Agri-Tech testbed for data collection and experimentation </w:t>
       </w:r>
     </w:p>
     <w:p>
@@ -548,7 +621,7 @@
         </w:numPr>
       </w:pPr>
       <w:r>
-        <w:t xml:space="preserve">Setup an Agri-Tech testbed for data collection and experimentation </w:t>
+        <w:t xml:space="preserve">Development of a lightweight blockchain system </w:t>
       </w:r>
     </w:p>
     <w:p>
@@ -560,18 +633,6 @@
         </w:numPr>
       </w:pPr>
       <w:r>
-        <w:t xml:space="preserve">Development of a lightweight blockchain system </w:t>
-      </w:r>
-    </w:p>
-    <w:p>
-      <w:pPr>
-        <w:pStyle w:val="ListParagraph"/>
-        <w:numPr>
-          <w:ilvl w:val="0"/>
-          <w:numId w:val="2"/>
-        </w:numPr>
-      </w:pPr>
-      <w:r>
         <w:t>Development of software modules used to create autonomous agents</w:t>
       </w:r>
     </w:p>
@@ -602,34 +663,7 @@
         <w:t xml:space="preserve">Data will be gathered from a wide variety of sensors within the context of Agri-Tech. Types of data includes </w:t>
       </w:r>
       <w:r>
-        <w:t>location,</w:t>
-      </w:r>
-      <w:r>
-        <w:t xml:space="preserve"> optical, electro-</w:t>
-      </w:r>
-      <w:r>
-        <w:t>chemical, mechanical</w:t>
-      </w:r>
-      <w:r>
-        <w:t xml:space="preserve">, dielectric soil </w:t>
-      </w:r>
-      <w:r>
-        <w:t>moisture, air</w:t>
-      </w:r>
-      <w:r>
-        <w:t xml:space="preserve"> flow</w:t>
-      </w:r>
-      <w:r>
-        <w:t>, mobile apps</w:t>
-      </w:r>
-      <w:r>
-        <w:t>, crop management systems (</w:t>
-      </w:r>
-      <w:r>
-        <w:t>e.g.,</w:t>
-      </w:r>
-      <w:r>
-        <w:t xml:space="preserve"> semios &amp; arable) and a range of digital farm management </w:t>
+        <w:t xml:space="preserve">location, optical, electro-chemical, mechanical, dielectric soil moisture, air flow, mobile apps, crop management systems (e.g., semios &amp; arable) and a range of digital farm management </w:t>
       </w:r>
       <w:r>
         <w:t>p</w:t>
@@ -661,98 +695,93 @@
         <w:t xml:space="preserve"> will be designed</w:t>
       </w:r>
       <w:r>
-        <w:t xml:space="preserve"> to decentralise data management and</w:t>
-      </w:r>
-      <w:r>
-        <w:t xml:space="preserve"> enforce the   correct   execution   of   standard   </w:t>
-      </w:r>
-      <w:r>
-        <w:t>programmes through the</w:t>
+        <w:t xml:space="preserve"> to decentralise data management and enforce the   correct   execution   of   standard   programmes through the smart farming cycle:  Pre-planting, Cultivation, Growing, Harvesting, Storage, Processing, Wholescale marketing, Retail marketing, and Consumption. </w:t>
+      </w:r>
+      <w:r>
+        <w:t>The</w:t>
+      </w:r>
+      <w:r>
+        <w:t xml:space="preserve"> design will particularly include sensor data coming directly from the farm requiring a lightweight design.  We will design our system in such a way that sensors will access and interact with the system securely without having to sync with the full blockchain (off‐chain vs on‐chain).</w:t>
+      </w:r>
+    </w:p>
+    <w:p/>
+    <w:p>
+      <w:pPr>
+        <w:pStyle w:val="Heading2"/>
+      </w:pPr>
+      <w:r>
+        <w:t>Training &amp; Abilities</w:t>
+      </w:r>
+    </w:p>
+    <w:p>
+      <w:r>
+        <w:t>Training will be required in Agri-Tech systems (e.g., crop management) and data analysis. Training in programming is not required as I worked as professional software engineer for many years and have experience in all programming paradigms as well as blockchain programming at the application layer (smart contract development).</w:t>
+      </w:r>
+      <w:r>
+        <w:t xml:space="preserve"> Development and management of software and documentation will be managed via source control technology (Git). </w:t>
+      </w:r>
+    </w:p>
+    <w:p/>
+    <w:p>
+      <w:pPr>
+        <w:pStyle w:val="Heading2"/>
+      </w:pPr>
+      <w:r>
+        <w:t>Impactful Approach</w:t>
+      </w:r>
+    </w:p>
+    <w:p>
+      <w:r>
+        <w:t xml:space="preserve">We will </w:t>
+      </w:r>
+      <w:r>
+        <w:t>ensure continuous</w:t>
+      </w:r>
+      <w:r>
+        <w:t xml:space="preserve">  engagement with related industry via Mehrnezhad and Dong’s   established   links   with   PISA   Research   and   </w:t>
+      </w:r>
+      <w:proofErr w:type="spellStart"/>
+      <w:r>
+        <w:t>Jitsuin’s</w:t>
+      </w:r>
+      <w:proofErr w:type="spellEnd"/>
+      <w:r>
+        <w:t xml:space="preserve">  Co-Founder  &amp;  CTO  (two  UK-based  leading  cyber-security  blockchain  companies),  George’s  links  to       precision       agriculture       suppliers       (e.g. </w:t>
+      </w:r>
+      <w:proofErr w:type="spellStart"/>
+      <w:r>
+        <w:t>Manterra</w:t>
+      </w:r>
+      <w:proofErr w:type="spellEnd"/>
+      <w:r>
+        <w:t xml:space="preserve">/Precision Decisions/Map  of  Ag)  and  farmer  bodies (AHDB), </w:t>
+      </w:r>
+      <w:proofErr w:type="spellStart"/>
+      <w:r>
+        <w:t>Teh’s</w:t>
+      </w:r>
+      <w:proofErr w:type="spellEnd"/>
+      <w:r>
+        <w:t xml:space="preserve"> links to agricultural IoT senso</w:t>
+      </w:r>
+      <w:r>
+        <w:t xml:space="preserve">r </w:t>
+      </w:r>
+      <w:r>
+        <w:t xml:space="preserve">networks    (Hinterland)    </w:t>
+      </w:r>
+      <w:proofErr w:type="spellStart"/>
+      <w:r>
+        <w:t>andNUFarms</w:t>
+      </w:r>
+      <w:proofErr w:type="spellEnd"/>
+      <w:r>
+        <w:t>’    links    to    machinery</w:t>
       </w:r>
       <w:r>
         <w:t xml:space="preserve"> </w:t>
       </w:r>
       <w:r>
-        <w:t>smart farming cycle</w:t>
-      </w:r>
-      <w:r>
-        <w:t>:  Pre-</w:t>
-      </w:r>
-      <w:r>
-        <w:t>planting, Cultivation, Growing, Harvesting, Storage, Processing, Wholescale marketing, Retail marketing, and</w:t>
-      </w:r>
-      <w:r>
-        <w:t xml:space="preserve"> Consumption. </w:t>
-      </w:r>
-      <w:r>
-        <w:t>The</w:t>
-      </w:r>
-      <w:r>
-        <w:t xml:space="preserve"> design will particularly include sensor data coming directly from the farm requiring a lightweight design</w:t>
-      </w:r>
-      <w:r>
-        <w:t xml:space="preserve">.  </w:t>
-      </w:r>
-      <w:r>
-        <w:t>We will design our system in such a way that sensors will access and interact with the system securely without having to sync</w:t>
-      </w:r>
-      <w:r>
-        <w:t xml:space="preserve"> with the full blockchain (off‐chain vs on‐chain).</w:t>
-      </w:r>
-    </w:p>
-    <w:p/>
-    <w:p>
-      <w:pPr>
-        <w:pStyle w:val="Heading2"/>
-      </w:pPr>
-      <w:r>
-        <w:lastRenderedPageBreak/>
-        <w:t>Training &amp; Abilities</w:t>
-      </w:r>
-    </w:p>
-    <w:p>
-      <w:r>
-        <w:t>Training will be required in Agri-Tech systems (e.g., crop management) and data analysis. Training in programming is not required as I worked as professional software engineer for many years and have experience in all programming paradigms as well as blockchain programming at the application layer (smart contract development).</w:t>
-      </w:r>
-      <w:r>
-        <w:t xml:space="preserve"> Development and management of software and documentation will be managed via source control technology (Git). </w:t>
-      </w:r>
-    </w:p>
-    <w:p/>
-    <w:p>
-      <w:pPr>
-        <w:pStyle w:val="Heading2"/>
-      </w:pPr>
-      <w:r>
-        <w:t>Impactful Approach</w:t>
-      </w:r>
-    </w:p>
-    <w:p>
-      <w:r>
-        <w:t xml:space="preserve">We will </w:t>
-      </w:r>
-      <w:r>
-        <w:t>ensure continuous</w:t>
-      </w:r>
-      <w:r>
-        <w:t xml:space="preserve">  engagement with related industry via Mehrnezhad and Dong’s   established   links   with   PISA   Research   and   Jitsuin’s  Co-Founder  &amp;  CTO  (two  UK-based  leading  cyber-security  blockchain  companies),  George’s  links  to       precision       agriculture       suppliers       (e.g. Manterra/</w:t>
-      </w:r>
-      <w:r>
-        <w:t>Precision Decisions</w:t>
-      </w:r>
-      <w:r>
-        <w:t>/Map  of  Ag)  and  farmer  bodies (AHDB), Teh’s links to agricultural IoT senso</w:t>
-      </w:r>
-      <w:r>
-        <w:t xml:space="preserve">r </w:t>
-      </w:r>
-      <w:r>
-        <w:t>networks    (Hinterland)    andNUFarms’    links    to    machinery</w:t>
-      </w:r>
-      <w:r>
-        <w:t xml:space="preserve"> </w:t>
-      </w:r>
-      <w:r>
         <w:t xml:space="preserve">manufacturers    (John    Deere), service providers  (Trimble),  and  policy  influencers  (NFU).  </w:t>
       </w:r>
       <w:r>
@@ -771,10 +800,21 @@
         <w:t xml:space="preserve">the </w:t>
       </w:r>
       <w:r>
-        <w:t>supervisory team</w:t>
-      </w:r>
-      <w:r>
-        <w:t xml:space="preserve">  is  provided  in  Annex 1.</w:t>
+        <w:t xml:space="preserve">supervisory </w:t>
+      </w:r>
+      <w:r>
+        <w:t xml:space="preserve">team </w:t>
+      </w:r>
+      <w:proofErr w:type="gramStart"/>
+      <w:r>
+        <w:t>is</w:t>
+      </w:r>
+      <w:r>
+        <w:t xml:space="preserve">  provided</w:t>
+      </w:r>
+      <w:proofErr w:type="gramEnd"/>
+      <w:r>
+        <w:t xml:space="preserve">  in  Annex 1.</w:t>
       </w:r>
     </w:p>
     <w:p/>
@@ -784,13 +824,19 @@
         <w:pStyle w:val="Heading2"/>
       </w:pPr>
       <w:r>
+        <w:lastRenderedPageBreak/>
         <w:t xml:space="preserve">Project </w:t>
       </w:r>
       <w:r>
         <w:t xml:space="preserve">Timeline </w:t>
       </w:r>
     </w:p>
-    <w:p/>
+    <w:p>
+      <w:pPr>
+        <w:keepNext/>
+        <w:keepLines/>
+      </w:pPr>
+    </w:p>
     <w:tbl>
       <w:tblPr>
         <w:tblStyle w:val="PlainTable1"/>
@@ -819,6 +865,8 @@
           </w:tcPr>
           <w:p>
             <w:pPr>
+              <w:keepNext/>
+              <w:keepLines/>
               <w:rPr>
                 <w:sz w:val="20"/>
                 <w:szCs w:val="20"/>
@@ -839,6 +887,8 @@
           </w:tcPr>
           <w:p>
             <w:pPr>
+              <w:keepNext/>
+              <w:keepLines/>
               <w:cnfStyle w:val="100000000000" w:firstRow="1" w:lastRow="0" w:firstColumn="0" w:lastColumn="0" w:oddVBand="0" w:evenVBand="0" w:oddHBand="0" w:evenHBand="0" w:firstRowFirstColumn="0" w:firstRowLastColumn="0" w:lastRowFirstColumn="0" w:lastRowLastColumn="0"/>
               <w:rPr>
                 <w:sz w:val="20"/>
@@ -860,6 +910,8 @@
           </w:tcPr>
           <w:p>
             <w:pPr>
+              <w:keepNext/>
+              <w:keepLines/>
               <w:cnfStyle w:val="100000000000" w:firstRow="1" w:lastRow="0" w:firstColumn="0" w:lastColumn="0" w:oddVBand="0" w:evenVBand="0" w:oddHBand="0" w:evenHBand="0" w:firstRowFirstColumn="0" w:firstRowLastColumn="0" w:lastRowFirstColumn="0" w:lastRowLastColumn="0"/>
               <w:rPr>
                 <w:sz w:val="20"/>
@@ -881,6 +933,8 @@
           </w:tcPr>
           <w:p>
             <w:pPr>
+              <w:keepNext/>
+              <w:keepLines/>
               <w:cnfStyle w:val="100000000000" w:firstRow="1" w:lastRow="0" w:firstColumn="0" w:lastColumn="0" w:oddVBand="0" w:evenVBand="0" w:oddHBand="0" w:evenHBand="0" w:firstRowFirstColumn="0" w:firstRowLastColumn="0" w:lastRowFirstColumn="0" w:lastRowLastColumn="0"/>
               <w:rPr>
                 <w:sz w:val="20"/>
@@ -902,6 +956,8 @@
           </w:tcPr>
           <w:p>
             <w:pPr>
+              <w:keepNext/>
+              <w:keepLines/>
               <w:cnfStyle w:val="100000000000" w:firstRow="1" w:lastRow="0" w:firstColumn="0" w:lastColumn="0" w:oddVBand="0" w:evenVBand="0" w:oddHBand="0" w:evenHBand="0" w:firstRowFirstColumn="0" w:firstRowLastColumn="0" w:lastRowFirstColumn="0" w:lastRowLastColumn="0"/>
               <w:rPr>
                 <w:sz w:val="20"/>
@@ -923,6 +979,8 @@
           </w:tcPr>
           <w:p>
             <w:pPr>
+              <w:keepNext/>
+              <w:keepLines/>
               <w:cnfStyle w:val="100000000000" w:firstRow="1" w:lastRow="0" w:firstColumn="0" w:lastColumn="0" w:oddVBand="0" w:evenVBand="0" w:oddHBand="0" w:evenHBand="0" w:firstRowFirstColumn="0" w:firstRowLastColumn="0" w:lastRowFirstColumn="0" w:lastRowLastColumn="0"/>
               <w:rPr>
                 <w:sz w:val="20"/>
@@ -944,6 +1002,8 @@
           </w:tcPr>
           <w:p>
             <w:pPr>
+              <w:keepNext/>
+              <w:keepLines/>
               <w:cnfStyle w:val="100000000000" w:firstRow="1" w:lastRow="0" w:firstColumn="0" w:lastColumn="0" w:oddVBand="0" w:evenVBand="0" w:oddHBand="0" w:evenHBand="0" w:firstRowFirstColumn="0" w:firstRowLastColumn="0" w:lastRowFirstColumn="0" w:lastRowLastColumn="0"/>
               <w:rPr>
                 <w:sz w:val="20"/>
@@ -965,6 +1025,8 @@
           </w:tcPr>
           <w:p>
             <w:pPr>
+              <w:keepNext/>
+              <w:keepLines/>
               <w:cnfStyle w:val="100000000000" w:firstRow="1" w:lastRow="0" w:firstColumn="0" w:lastColumn="0" w:oddVBand="0" w:evenVBand="0" w:oddHBand="0" w:evenHBand="0" w:firstRowFirstColumn="0" w:firstRowLastColumn="0" w:lastRowFirstColumn="0" w:lastRowLastColumn="0"/>
               <w:rPr>
                 <w:sz w:val="20"/>
@@ -992,6 +1054,8 @@
           </w:tcPr>
           <w:p>
             <w:pPr>
+              <w:keepNext/>
+              <w:keepLines/>
               <w:rPr>
                 <w:sz w:val="20"/>
                 <w:szCs w:val="20"/>
@@ -1013,6 +1077,8 @@
           </w:tcPr>
           <w:p>
             <w:pPr>
+              <w:keepNext/>
+              <w:keepLines/>
               <w:cnfStyle w:val="000000100000" w:firstRow="0" w:lastRow="0" w:firstColumn="0" w:lastColumn="0" w:oddVBand="0" w:evenVBand="0" w:oddHBand="1" w:evenHBand="0" w:firstRowFirstColumn="0" w:firstRowLastColumn="0" w:lastRowFirstColumn="0" w:lastRowLastColumn="0"/>
               <w:rPr>
                 <w:sz w:val="20"/>
@@ -1028,6 +1094,8 @@
           </w:tcPr>
           <w:p>
             <w:pPr>
+              <w:keepNext/>
+              <w:keepLines/>
               <w:cnfStyle w:val="000000100000" w:firstRow="0" w:lastRow="0" w:firstColumn="0" w:lastColumn="0" w:oddVBand="0" w:evenVBand="0" w:oddHBand="1" w:evenHBand="0" w:firstRowFirstColumn="0" w:firstRowLastColumn="0" w:lastRowFirstColumn="0" w:lastRowLastColumn="0"/>
               <w:rPr>
                 <w:sz w:val="20"/>
@@ -1042,6 +1110,8 @@
           </w:tcPr>
           <w:p>
             <w:pPr>
+              <w:keepNext/>
+              <w:keepLines/>
               <w:cnfStyle w:val="000000100000" w:firstRow="0" w:lastRow="0" w:firstColumn="0" w:lastColumn="0" w:oddVBand="0" w:evenVBand="0" w:oddHBand="1" w:evenHBand="0" w:firstRowFirstColumn="0" w:firstRowLastColumn="0" w:lastRowFirstColumn="0" w:lastRowLastColumn="0"/>
               <w:rPr>
                 <w:sz w:val="20"/>
@@ -1056,6 +1126,8 @@
           </w:tcPr>
           <w:p>
             <w:pPr>
+              <w:keepNext/>
+              <w:keepLines/>
               <w:cnfStyle w:val="000000100000" w:firstRow="0" w:lastRow="0" w:firstColumn="0" w:lastColumn="0" w:oddVBand="0" w:evenVBand="0" w:oddHBand="1" w:evenHBand="0" w:firstRowFirstColumn="0" w:firstRowLastColumn="0" w:lastRowFirstColumn="0" w:lastRowLastColumn="0"/>
               <w:rPr>
                 <w:sz w:val="20"/>
@@ -1070,6 +1142,8 @@
           </w:tcPr>
           <w:p>
             <w:pPr>
+              <w:keepNext/>
+              <w:keepLines/>
               <w:cnfStyle w:val="000000100000" w:firstRow="0" w:lastRow="0" w:firstColumn="0" w:lastColumn="0" w:oddVBand="0" w:evenVBand="0" w:oddHBand="1" w:evenHBand="0" w:firstRowFirstColumn="0" w:firstRowLastColumn="0" w:lastRowFirstColumn="0" w:lastRowLastColumn="0"/>
               <w:rPr>
                 <w:sz w:val="20"/>
@@ -1084,6 +1158,8 @@
           </w:tcPr>
           <w:p>
             <w:pPr>
+              <w:keepNext/>
+              <w:keepLines/>
               <w:cnfStyle w:val="000000100000" w:firstRow="0" w:lastRow="0" w:firstColumn="0" w:lastColumn="0" w:oddVBand="0" w:evenVBand="0" w:oddHBand="1" w:evenHBand="0" w:firstRowFirstColumn="0" w:firstRowLastColumn="0" w:lastRowFirstColumn="0" w:lastRowLastColumn="0"/>
               <w:rPr>
                 <w:sz w:val="20"/>
@@ -1098,6 +1174,8 @@
           </w:tcPr>
           <w:p>
             <w:pPr>
+              <w:keepNext/>
+              <w:keepLines/>
               <w:cnfStyle w:val="000000100000" w:firstRow="0" w:lastRow="0" w:firstColumn="0" w:lastColumn="0" w:oddVBand="0" w:evenVBand="0" w:oddHBand="1" w:evenHBand="0" w:firstRowFirstColumn="0" w:firstRowLastColumn="0" w:lastRowFirstColumn="0" w:lastRowLastColumn="0"/>
               <w:rPr>
                 <w:sz w:val="20"/>
@@ -1115,6 +1193,8 @@
           </w:tcPr>
           <w:p>
             <w:pPr>
+              <w:keepNext/>
+              <w:keepLines/>
               <w:rPr>
                 <w:sz w:val="20"/>
                 <w:szCs w:val="20"/>
@@ -1135,6 +1215,8 @@
           </w:tcPr>
           <w:p>
             <w:pPr>
+              <w:keepNext/>
+              <w:keepLines/>
               <w:cnfStyle w:val="000000000000" w:firstRow="0" w:lastRow="0" w:firstColumn="0" w:lastColumn="0" w:oddVBand="0" w:evenVBand="0" w:oddHBand="0" w:evenHBand="0" w:firstRowFirstColumn="0" w:firstRowLastColumn="0" w:lastRowFirstColumn="0" w:lastRowLastColumn="0"/>
               <w:rPr>
                 <w:sz w:val="20"/>
@@ -1150,6 +1232,8 @@
           </w:tcPr>
           <w:p>
             <w:pPr>
+              <w:keepNext/>
+              <w:keepLines/>
               <w:cnfStyle w:val="000000000000" w:firstRow="0" w:lastRow="0" w:firstColumn="0" w:lastColumn="0" w:oddVBand="0" w:evenVBand="0" w:oddHBand="0" w:evenHBand="0" w:firstRowFirstColumn="0" w:firstRowLastColumn="0" w:lastRowFirstColumn="0" w:lastRowLastColumn="0"/>
               <w:rPr>
                 <w:sz w:val="20"/>
@@ -1165,6 +1249,8 @@
           </w:tcPr>
           <w:p>
             <w:pPr>
+              <w:keepNext/>
+              <w:keepLines/>
               <w:cnfStyle w:val="000000000000" w:firstRow="0" w:lastRow="0" w:firstColumn="0" w:lastColumn="0" w:oddVBand="0" w:evenVBand="0" w:oddHBand="0" w:evenHBand="0" w:firstRowFirstColumn="0" w:firstRowLastColumn="0" w:lastRowFirstColumn="0" w:lastRowLastColumn="0"/>
               <w:rPr>
                 <w:sz w:val="20"/>
@@ -1179,6 +1265,8 @@
           </w:tcPr>
           <w:p>
             <w:pPr>
+              <w:keepNext/>
+              <w:keepLines/>
               <w:cnfStyle w:val="000000000000" w:firstRow="0" w:lastRow="0" w:firstColumn="0" w:lastColumn="0" w:oddVBand="0" w:evenVBand="0" w:oddHBand="0" w:evenHBand="0" w:firstRowFirstColumn="0" w:firstRowLastColumn="0" w:lastRowFirstColumn="0" w:lastRowLastColumn="0"/>
               <w:rPr>
                 <w:sz w:val="20"/>
@@ -1193,6 +1281,8 @@
           </w:tcPr>
           <w:p>
             <w:pPr>
+              <w:keepNext/>
+              <w:keepLines/>
               <w:cnfStyle w:val="000000000000" w:firstRow="0" w:lastRow="0" w:firstColumn="0" w:lastColumn="0" w:oddVBand="0" w:evenVBand="0" w:oddHBand="0" w:evenHBand="0" w:firstRowFirstColumn="0" w:firstRowLastColumn="0" w:lastRowFirstColumn="0" w:lastRowLastColumn="0"/>
               <w:rPr>
                 <w:sz w:val="20"/>
@@ -1207,6 +1297,8 @@
           </w:tcPr>
           <w:p>
             <w:pPr>
+              <w:keepNext/>
+              <w:keepLines/>
               <w:cnfStyle w:val="000000000000" w:firstRow="0" w:lastRow="0" w:firstColumn="0" w:lastColumn="0" w:oddVBand="0" w:evenVBand="0" w:oddHBand="0" w:evenHBand="0" w:firstRowFirstColumn="0" w:firstRowLastColumn="0" w:lastRowFirstColumn="0" w:lastRowLastColumn="0"/>
               <w:rPr>
                 <w:sz w:val="20"/>
@@ -1221,6 +1313,8 @@
           </w:tcPr>
           <w:p>
             <w:pPr>
+              <w:keepNext/>
+              <w:keepLines/>
               <w:cnfStyle w:val="000000000000" w:firstRow="0" w:lastRow="0" w:firstColumn="0" w:lastColumn="0" w:oddVBand="0" w:evenVBand="0" w:oddHBand="0" w:evenHBand="0" w:firstRowFirstColumn="0" w:firstRowLastColumn="0" w:lastRowFirstColumn="0" w:lastRowLastColumn="0"/>
               <w:rPr>
                 <w:sz w:val="20"/>
@@ -1241,6 +1335,8 @@
           </w:tcPr>
           <w:p>
             <w:pPr>
+              <w:keepNext/>
+              <w:keepLines/>
               <w:rPr>
                 <w:sz w:val="20"/>
                 <w:szCs w:val="20"/>
@@ -1261,6 +1357,8 @@
           </w:tcPr>
           <w:p>
             <w:pPr>
+              <w:keepNext/>
+              <w:keepLines/>
               <w:cnfStyle w:val="000000100000" w:firstRow="0" w:lastRow="0" w:firstColumn="0" w:lastColumn="0" w:oddVBand="0" w:evenVBand="0" w:oddHBand="1" w:evenHBand="0" w:firstRowFirstColumn="0" w:firstRowLastColumn="0" w:lastRowFirstColumn="0" w:lastRowLastColumn="0"/>
               <w:rPr>
                 <w:sz w:val="20"/>
@@ -1275,6 +1373,8 @@
           </w:tcPr>
           <w:p>
             <w:pPr>
+              <w:keepNext/>
+              <w:keepLines/>
               <w:cnfStyle w:val="000000100000" w:firstRow="0" w:lastRow="0" w:firstColumn="0" w:lastColumn="0" w:oddVBand="0" w:evenVBand="0" w:oddHBand="1" w:evenHBand="0" w:firstRowFirstColumn="0" w:firstRowLastColumn="0" w:lastRowFirstColumn="0" w:lastRowLastColumn="0"/>
               <w:rPr>
                 <w:sz w:val="20"/>
@@ -1290,6 +1390,8 @@
           </w:tcPr>
           <w:p>
             <w:pPr>
+              <w:keepNext/>
+              <w:keepLines/>
               <w:cnfStyle w:val="000000100000" w:firstRow="0" w:lastRow="0" w:firstColumn="0" w:lastColumn="0" w:oddVBand="0" w:evenVBand="0" w:oddHBand="1" w:evenHBand="0" w:firstRowFirstColumn="0" w:firstRowLastColumn="0" w:lastRowFirstColumn="0" w:lastRowLastColumn="0"/>
               <w:rPr>
                 <w:sz w:val="20"/>
@@ -1305,6 +1407,8 @@
           </w:tcPr>
           <w:p>
             <w:pPr>
+              <w:keepNext/>
+              <w:keepLines/>
               <w:cnfStyle w:val="000000100000" w:firstRow="0" w:lastRow="0" w:firstColumn="0" w:lastColumn="0" w:oddVBand="0" w:evenVBand="0" w:oddHBand="1" w:evenHBand="0" w:firstRowFirstColumn="0" w:firstRowLastColumn="0" w:lastRowFirstColumn="0" w:lastRowLastColumn="0"/>
               <w:rPr>
                 <w:sz w:val="20"/>
@@ -1319,6 +1423,8 @@
           </w:tcPr>
           <w:p>
             <w:pPr>
+              <w:keepNext/>
+              <w:keepLines/>
               <w:cnfStyle w:val="000000100000" w:firstRow="0" w:lastRow="0" w:firstColumn="0" w:lastColumn="0" w:oddVBand="0" w:evenVBand="0" w:oddHBand="1" w:evenHBand="0" w:firstRowFirstColumn="0" w:firstRowLastColumn="0" w:lastRowFirstColumn="0" w:lastRowLastColumn="0"/>
               <w:rPr>
                 <w:sz w:val="20"/>
@@ -1333,6 +1439,8 @@
           </w:tcPr>
           <w:p>
             <w:pPr>
+              <w:keepNext/>
+              <w:keepLines/>
               <w:cnfStyle w:val="000000100000" w:firstRow="0" w:lastRow="0" w:firstColumn="0" w:lastColumn="0" w:oddVBand="0" w:evenVBand="0" w:oddHBand="1" w:evenHBand="0" w:firstRowFirstColumn="0" w:firstRowLastColumn="0" w:lastRowFirstColumn="0" w:lastRowLastColumn="0"/>
               <w:rPr>
                 <w:sz w:val="20"/>
@@ -1347,6 +1455,8 @@
           </w:tcPr>
           <w:p>
             <w:pPr>
+              <w:keepNext/>
+              <w:keepLines/>
               <w:cnfStyle w:val="000000100000" w:firstRow="0" w:lastRow="0" w:firstColumn="0" w:lastColumn="0" w:oddVBand="0" w:evenVBand="0" w:oddHBand="1" w:evenHBand="0" w:firstRowFirstColumn="0" w:firstRowLastColumn="0" w:lastRowFirstColumn="0" w:lastRowLastColumn="0"/>
               <w:rPr>
                 <w:sz w:val="20"/>
@@ -1364,6 +1474,8 @@
           </w:tcPr>
           <w:p>
             <w:pPr>
+              <w:keepNext/>
+              <w:keepLines/>
               <w:rPr>
                 <w:sz w:val="20"/>
                 <w:szCs w:val="20"/>
@@ -1384,6 +1496,8 @@
           </w:tcPr>
           <w:p>
             <w:pPr>
+              <w:keepNext/>
+              <w:keepLines/>
               <w:cnfStyle w:val="000000000000" w:firstRow="0" w:lastRow="0" w:firstColumn="0" w:lastColumn="0" w:oddVBand="0" w:evenVBand="0" w:oddHBand="0" w:evenHBand="0" w:firstRowFirstColumn="0" w:firstRowLastColumn="0" w:lastRowFirstColumn="0" w:lastRowLastColumn="0"/>
               <w:rPr>
                 <w:sz w:val="20"/>
@@ -1398,6 +1512,8 @@
           </w:tcPr>
           <w:p>
             <w:pPr>
+              <w:keepNext/>
+              <w:keepLines/>
               <w:cnfStyle w:val="000000000000" w:firstRow="0" w:lastRow="0" w:firstColumn="0" w:lastColumn="0" w:oddVBand="0" w:evenVBand="0" w:oddHBand="0" w:evenHBand="0" w:firstRowFirstColumn="0" w:firstRowLastColumn="0" w:lastRowFirstColumn="0" w:lastRowLastColumn="0"/>
               <w:rPr>
                 <w:sz w:val="20"/>
@@ -1412,6 +1528,8 @@
           </w:tcPr>
           <w:p>
             <w:pPr>
+              <w:keepNext/>
+              <w:keepLines/>
               <w:cnfStyle w:val="000000000000" w:firstRow="0" w:lastRow="0" w:firstColumn="0" w:lastColumn="0" w:oddVBand="0" w:evenVBand="0" w:oddHBand="0" w:evenHBand="0" w:firstRowFirstColumn="0" w:firstRowLastColumn="0" w:lastRowFirstColumn="0" w:lastRowLastColumn="0"/>
               <w:rPr>
                 <w:sz w:val="20"/>
@@ -1427,6 +1545,8 @@
           </w:tcPr>
           <w:p>
             <w:pPr>
+              <w:keepNext/>
+              <w:keepLines/>
               <w:cnfStyle w:val="000000000000" w:firstRow="0" w:lastRow="0" w:firstColumn="0" w:lastColumn="0" w:oddVBand="0" w:evenVBand="0" w:oddHBand="0" w:evenHBand="0" w:firstRowFirstColumn="0" w:firstRowLastColumn="0" w:lastRowFirstColumn="0" w:lastRowLastColumn="0"/>
               <w:rPr>
                 <w:sz w:val="20"/>
@@ -1442,6 +1562,8 @@
           </w:tcPr>
           <w:p>
             <w:pPr>
+              <w:keepNext/>
+              <w:keepLines/>
               <w:cnfStyle w:val="000000000000" w:firstRow="0" w:lastRow="0" w:firstColumn="0" w:lastColumn="0" w:oddVBand="0" w:evenVBand="0" w:oddHBand="0" w:evenHBand="0" w:firstRowFirstColumn="0" w:firstRowLastColumn="0" w:lastRowFirstColumn="0" w:lastRowLastColumn="0"/>
               <w:rPr>
                 <w:sz w:val="20"/>
@@ -1456,6 +1578,8 @@
           </w:tcPr>
           <w:p>
             <w:pPr>
+              <w:keepNext/>
+              <w:keepLines/>
               <w:cnfStyle w:val="000000000000" w:firstRow="0" w:lastRow="0" w:firstColumn="0" w:lastColumn="0" w:oddVBand="0" w:evenVBand="0" w:oddHBand="0" w:evenHBand="0" w:firstRowFirstColumn="0" w:firstRowLastColumn="0" w:lastRowFirstColumn="0" w:lastRowLastColumn="0"/>
               <w:rPr>
                 <w:sz w:val="20"/>
@@ -1470,6 +1594,8 @@
           </w:tcPr>
           <w:p>
             <w:pPr>
+              <w:keepNext/>
+              <w:keepLines/>
               <w:cnfStyle w:val="000000000000" w:firstRow="0" w:lastRow="0" w:firstColumn="0" w:lastColumn="0" w:oddVBand="0" w:evenVBand="0" w:oddHBand="0" w:evenHBand="0" w:firstRowFirstColumn="0" w:firstRowLastColumn="0" w:lastRowFirstColumn="0" w:lastRowLastColumn="0"/>
               <w:rPr>
                 <w:sz w:val="20"/>
@@ -1490,6 +1616,8 @@
           </w:tcPr>
           <w:p>
             <w:pPr>
+              <w:keepNext/>
+              <w:keepLines/>
               <w:rPr>
                 <w:sz w:val="20"/>
                 <w:szCs w:val="20"/>
@@ -1511,6 +1639,8 @@
           </w:tcPr>
           <w:p>
             <w:pPr>
+              <w:keepNext/>
+              <w:keepLines/>
               <w:cnfStyle w:val="000000100000" w:firstRow="0" w:lastRow="0" w:firstColumn="0" w:lastColumn="0" w:oddVBand="0" w:evenVBand="0" w:oddHBand="1" w:evenHBand="0" w:firstRowFirstColumn="0" w:firstRowLastColumn="0" w:lastRowFirstColumn="0" w:lastRowLastColumn="0"/>
               <w:rPr>
                 <w:sz w:val="20"/>
@@ -1525,6 +1655,8 @@
           </w:tcPr>
           <w:p>
             <w:pPr>
+              <w:keepNext/>
+              <w:keepLines/>
               <w:cnfStyle w:val="000000100000" w:firstRow="0" w:lastRow="0" w:firstColumn="0" w:lastColumn="0" w:oddVBand="0" w:evenVBand="0" w:oddHBand="1" w:evenHBand="0" w:firstRowFirstColumn="0" w:firstRowLastColumn="0" w:lastRowFirstColumn="0" w:lastRowLastColumn="0"/>
               <w:rPr>
                 <w:sz w:val="20"/>
@@ -1539,6 +1671,8 @@
           </w:tcPr>
           <w:p>
             <w:pPr>
+              <w:keepNext/>
+              <w:keepLines/>
               <w:cnfStyle w:val="000000100000" w:firstRow="0" w:lastRow="0" w:firstColumn="0" w:lastColumn="0" w:oddVBand="0" w:evenVBand="0" w:oddHBand="1" w:evenHBand="0" w:firstRowFirstColumn="0" w:firstRowLastColumn="0" w:lastRowFirstColumn="0" w:lastRowLastColumn="0"/>
               <w:rPr>
                 <w:sz w:val="20"/>
@@ -1553,6 +1687,8 @@
           </w:tcPr>
           <w:p>
             <w:pPr>
+              <w:keepNext/>
+              <w:keepLines/>
               <w:cnfStyle w:val="000000100000" w:firstRow="0" w:lastRow="0" w:firstColumn="0" w:lastColumn="0" w:oddVBand="0" w:evenVBand="0" w:oddHBand="1" w:evenHBand="0" w:firstRowFirstColumn="0" w:firstRowLastColumn="0" w:lastRowFirstColumn="0" w:lastRowLastColumn="0"/>
               <w:rPr>
                 <w:sz w:val="20"/>
@@ -1568,6 +1704,8 @@
           </w:tcPr>
           <w:p>
             <w:pPr>
+              <w:keepNext/>
+              <w:keepLines/>
               <w:cnfStyle w:val="000000100000" w:firstRow="0" w:lastRow="0" w:firstColumn="0" w:lastColumn="0" w:oddVBand="0" w:evenVBand="0" w:oddHBand="1" w:evenHBand="0" w:firstRowFirstColumn="0" w:firstRowLastColumn="0" w:lastRowFirstColumn="0" w:lastRowLastColumn="0"/>
               <w:rPr>
                 <w:sz w:val="20"/>
@@ -1583,6 +1721,8 @@
           </w:tcPr>
           <w:p>
             <w:pPr>
+              <w:keepNext/>
+              <w:keepLines/>
               <w:cnfStyle w:val="000000100000" w:firstRow="0" w:lastRow="0" w:firstColumn="0" w:lastColumn="0" w:oddVBand="0" w:evenVBand="0" w:oddHBand="1" w:evenHBand="0" w:firstRowFirstColumn="0" w:firstRowLastColumn="0" w:lastRowFirstColumn="0" w:lastRowLastColumn="0"/>
               <w:rPr>
                 <w:sz w:val="20"/>
@@ -1597,6 +1737,8 @@
           </w:tcPr>
           <w:p>
             <w:pPr>
+              <w:keepNext/>
+              <w:keepLines/>
               <w:cnfStyle w:val="000000100000" w:firstRow="0" w:lastRow="0" w:firstColumn="0" w:lastColumn="0" w:oddVBand="0" w:evenVBand="0" w:oddHBand="1" w:evenHBand="0" w:firstRowFirstColumn="0" w:firstRowLastColumn="0" w:lastRowFirstColumn="0" w:lastRowLastColumn="0"/>
               <w:rPr>
                 <w:sz w:val="20"/>
@@ -1617,6 +1759,8 @@
           </w:tcPr>
           <w:p>
             <w:pPr>
+              <w:keepNext/>
+              <w:keepLines/>
               <w:rPr>
                 <w:sz w:val="20"/>
                 <w:szCs w:val="20"/>
@@ -1637,6 +1781,8 @@
           </w:tcPr>
           <w:p>
             <w:pPr>
+              <w:keepNext/>
+              <w:keepLines/>
               <w:cnfStyle w:val="000000000000" w:firstRow="0" w:lastRow="0" w:firstColumn="0" w:lastColumn="0" w:oddVBand="0" w:evenVBand="0" w:oddHBand="0" w:evenHBand="0" w:firstRowFirstColumn="0" w:firstRowLastColumn="0" w:lastRowFirstColumn="0" w:lastRowLastColumn="0"/>
               <w:rPr>
                 <w:sz w:val="20"/>
@@ -1652,6 +1798,8 @@
           </w:tcPr>
           <w:p>
             <w:pPr>
+              <w:keepNext/>
+              <w:keepLines/>
               <w:cnfStyle w:val="000000000000" w:firstRow="0" w:lastRow="0" w:firstColumn="0" w:lastColumn="0" w:oddVBand="0" w:evenVBand="0" w:oddHBand="0" w:evenHBand="0" w:firstRowFirstColumn="0" w:firstRowLastColumn="0" w:lastRowFirstColumn="0" w:lastRowLastColumn="0"/>
               <w:rPr>
                 <w:sz w:val="20"/>
@@ -1666,6 +1814,8 @@
           </w:tcPr>
           <w:p>
             <w:pPr>
+              <w:keepNext/>
+              <w:keepLines/>
               <w:cnfStyle w:val="000000000000" w:firstRow="0" w:lastRow="0" w:firstColumn="0" w:lastColumn="0" w:oddVBand="0" w:evenVBand="0" w:oddHBand="0" w:evenHBand="0" w:firstRowFirstColumn="0" w:firstRowLastColumn="0" w:lastRowFirstColumn="0" w:lastRowLastColumn="0"/>
               <w:rPr>
                 <w:sz w:val="20"/>
@@ -1680,6 +1830,8 @@
           </w:tcPr>
           <w:p>
             <w:pPr>
+              <w:keepNext/>
+              <w:keepLines/>
               <w:cnfStyle w:val="000000000000" w:firstRow="0" w:lastRow="0" w:firstColumn="0" w:lastColumn="0" w:oddVBand="0" w:evenVBand="0" w:oddHBand="0" w:evenHBand="0" w:firstRowFirstColumn="0" w:firstRowLastColumn="0" w:lastRowFirstColumn="0" w:lastRowLastColumn="0"/>
               <w:rPr>
                 <w:sz w:val="20"/>
@@ -1695,6 +1847,8 @@
           </w:tcPr>
           <w:p>
             <w:pPr>
+              <w:keepNext/>
+              <w:keepLines/>
               <w:cnfStyle w:val="000000000000" w:firstRow="0" w:lastRow="0" w:firstColumn="0" w:lastColumn="0" w:oddVBand="0" w:evenVBand="0" w:oddHBand="0" w:evenHBand="0" w:firstRowFirstColumn="0" w:firstRowLastColumn="0" w:lastRowFirstColumn="0" w:lastRowLastColumn="0"/>
               <w:rPr>
                 <w:sz w:val="20"/>
@@ -1710,6 +1864,8 @@
           </w:tcPr>
           <w:p>
             <w:pPr>
+              <w:keepNext/>
+              <w:keepLines/>
               <w:cnfStyle w:val="000000000000" w:firstRow="0" w:lastRow="0" w:firstColumn="0" w:lastColumn="0" w:oddVBand="0" w:evenVBand="0" w:oddHBand="0" w:evenHBand="0" w:firstRowFirstColumn="0" w:firstRowLastColumn="0" w:lastRowFirstColumn="0" w:lastRowLastColumn="0"/>
               <w:rPr>
                 <w:sz w:val="20"/>
@@ -1725,6 +1881,8 @@
           </w:tcPr>
           <w:p>
             <w:pPr>
+              <w:keepNext/>
+              <w:keepLines/>
               <w:cnfStyle w:val="000000000000" w:firstRow="0" w:lastRow="0" w:firstColumn="0" w:lastColumn="0" w:oddVBand="0" w:evenVBand="0" w:oddHBand="0" w:evenHBand="0" w:firstRowFirstColumn="0" w:firstRowLastColumn="0" w:lastRowFirstColumn="0" w:lastRowLastColumn="0"/>
               <w:rPr>
                 <w:sz w:val="20"/>
@@ -1746,6 +1904,8 @@
           </w:tcPr>
           <w:p>
             <w:pPr>
+              <w:keepNext/>
+              <w:keepLines/>
               <w:rPr>
                 <w:sz w:val="20"/>
                 <w:szCs w:val="20"/>
@@ -1766,6 +1926,8 @@
           </w:tcPr>
           <w:p>
             <w:pPr>
+              <w:keepNext/>
+              <w:keepLines/>
               <w:cnfStyle w:val="000000100000" w:firstRow="0" w:lastRow="0" w:firstColumn="0" w:lastColumn="0" w:oddVBand="0" w:evenVBand="0" w:oddHBand="1" w:evenHBand="0" w:firstRowFirstColumn="0" w:firstRowLastColumn="0" w:lastRowFirstColumn="0" w:lastRowLastColumn="0"/>
               <w:rPr>
                 <w:sz w:val="20"/>
@@ -1780,6 +1942,8 @@
           </w:tcPr>
           <w:p>
             <w:pPr>
+              <w:keepNext/>
+              <w:keepLines/>
               <w:cnfStyle w:val="000000100000" w:firstRow="0" w:lastRow="0" w:firstColumn="0" w:lastColumn="0" w:oddVBand="0" w:evenVBand="0" w:oddHBand="1" w:evenHBand="0" w:firstRowFirstColumn="0" w:firstRowLastColumn="0" w:lastRowFirstColumn="0" w:lastRowLastColumn="0"/>
               <w:rPr>
                 <w:sz w:val="20"/>
@@ -1794,6 +1958,8 @@
           </w:tcPr>
           <w:p>
             <w:pPr>
+              <w:keepNext/>
+              <w:keepLines/>
               <w:cnfStyle w:val="000000100000" w:firstRow="0" w:lastRow="0" w:firstColumn="0" w:lastColumn="0" w:oddVBand="0" w:evenVBand="0" w:oddHBand="1" w:evenHBand="0" w:firstRowFirstColumn="0" w:firstRowLastColumn="0" w:lastRowFirstColumn="0" w:lastRowLastColumn="0"/>
               <w:rPr>
                 <w:sz w:val="20"/>
@@ -1808,6 +1974,8 @@
           </w:tcPr>
           <w:p>
             <w:pPr>
+              <w:keepNext/>
+              <w:keepLines/>
               <w:cnfStyle w:val="000000100000" w:firstRow="0" w:lastRow="0" w:firstColumn="0" w:lastColumn="0" w:oddVBand="0" w:evenVBand="0" w:oddHBand="1" w:evenHBand="0" w:firstRowFirstColumn="0" w:firstRowLastColumn="0" w:lastRowFirstColumn="0" w:lastRowLastColumn="0"/>
               <w:rPr>
                 <w:sz w:val="20"/>
@@ -1822,6 +1990,8 @@
           </w:tcPr>
           <w:p>
             <w:pPr>
+              <w:keepNext/>
+              <w:keepLines/>
               <w:cnfStyle w:val="000000100000" w:firstRow="0" w:lastRow="0" w:firstColumn="0" w:lastColumn="0" w:oddVBand="0" w:evenVBand="0" w:oddHBand="1" w:evenHBand="0" w:firstRowFirstColumn="0" w:firstRowLastColumn="0" w:lastRowFirstColumn="0" w:lastRowLastColumn="0"/>
               <w:rPr>
                 <w:sz w:val="20"/>
@@ -1837,6 +2007,8 @@
           </w:tcPr>
           <w:p>
             <w:pPr>
+              <w:keepNext/>
+              <w:keepLines/>
               <w:cnfStyle w:val="000000100000" w:firstRow="0" w:lastRow="0" w:firstColumn="0" w:lastColumn="0" w:oddVBand="0" w:evenVBand="0" w:oddHBand="1" w:evenHBand="0" w:firstRowFirstColumn="0" w:firstRowLastColumn="0" w:lastRowFirstColumn="0" w:lastRowLastColumn="0"/>
               <w:rPr>
                 <w:sz w:val="20"/>
@@ -1852,6 +2024,8 @@
           </w:tcPr>
           <w:p>
             <w:pPr>
+              <w:keepNext/>
+              <w:keepLines/>
               <w:cnfStyle w:val="000000100000" w:firstRow="0" w:lastRow="0" w:firstColumn="0" w:lastColumn="0" w:oddVBand="0" w:evenVBand="0" w:oddHBand="1" w:evenHBand="0" w:firstRowFirstColumn="0" w:firstRowLastColumn="0" w:lastRowFirstColumn="0" w:lastRowLastColumn="0"/>
               <w:rPr>
                 <w:sz w:val="20"/>
@@ -1952,8 +2126,29 @@
           <w:numId w:val="1"/>
         </w:numPr>
       </w:pPr>
-      <w:r>
-        <w:t>Garay, J. and Kiayias, A., 2020. SoK: A Consensus Taxonomy in the Blockchain Era. Topics in Cryptology – CT-RSA 2020, [online] pp.284-318. Available at: &lt;https://link.springer.com/chapter/10.1007/978-3-030-40186-3_13&gt; [Accessed 29 September 2021].</w:t>
+      <w:proofErr w:type="spellStart"/>
+      <w:r>
+        <w:t>Garay</w:t>
+      </w:r>
+      <w:proofErr w:type="spellEnd"/>
+      <w:r>
+        <w:t xml:space="preserve">, J. and </w:t>
+      </w:r>
+      <w:proofErr w:type="spellStart"/>
+      <w:r>
+        <w:t>Kiayias</w:t>
+      </w:r>
+      <w:proofErr w:type="spellEnd"/>
+      <w:r>
+        <w:t xml:space="preserve">, A., 2020. </w:t>
+      </w:r>
+      <w:proofErr w:type="spellStart"/>
+      <w:r>
+        <w:t>SoK</w:t>
+      </w:r>
+      <w:proofErr w:type="spellEnd"/>
+      <w:r>
+        <w:t>: A Consensus Taxonomy in the Blockchain Era. Topics in Cryptology – CT-RSA 2020, [online] pp.284-318. Available at: &lt;https://link.springer.com/chapter/10.1007/978-3-030-40186-3_13&gt; [Accessed 29 September 2021].</w:t>
       </w:r>
     </w:p>
     <w:p>
@@ -1969,8 +2164,21 @@
           <w:numId w:val="1"/>
         </w:numPr>
       </w:pPr>
-      <w:r>
-        <w:t>Kshetri, N., 2017. Can Blockchain Strengthen the Internet of Things?. IT Professional, [online] 19(4), pp.68-72. Available at: &lt;https://ieeexplore.ieee.org/document/8012302&gt; [Accessed 29 September 2021].</w:t>
+      <w:proofErr w:type="spellStart"/>
+      <w:r>
+        <w:t>Kshetri</w:t>
+      </w:r>
+      <w:proofErr w:type="spellEnd"/>
+      <w:r>
+        <w:t xml:space="preserve">, N., 2017. Can Blockchain Strengthen the Internet of </w:t>
+      </w:r>
+      <w:proofErr w:type="gramStart"/>
+      <w:r>
+        <w:t>Things?.</w:t>
+      </w:r>
+      <w:proofErr w:type="gramEnd"/>
+      <w:r>
+        <w:t xml:space="preserve"> IT Professional, [online] 19(4), pp.68-72. Available at: &lt;https://ieeexplore.ieee.org/document/8012302&gt; [Accessed 29 September 2021].</w:t>
       </w:r>
     </w:p>
     <w:p>
@@ -1989,7 +2197,7 @@
       <w:r>
         <w:t xml:space="preserve">Croman K. et al. (2016) On Scaling Decentralized Blockchains. In: Clark J., Meiklejohn S., Ryan P., Wallach D., Brenner M., Rohloff K. (eds) Financial Cryptography and Data Security. FC 2016. Lecture Notes in Computer Science, vol 9604. Springer, Berlin, Heidelberg. </w:t>
       </w:r>
-      <w:hyperlink r:id="rId8" w:history="1">
+      <w:hyperlink r:id="rId9" w:history="1">
         <w:r>
           <w:rPr>
             <w:rStyle w:val="Hyperlink"/>
@@ -2012,7 +2220,15 @@
         </w:numPr>
       </w:pPr>
       <w:r>
-        <w:t>Zhou, Q., Huang, H., Zheng, Z. and Bian, J., 2020. Solutions to Scalability of Blockchain: A Survey. IEEE Access, [online] 8, pp.16440-16455. Available at: &lt;https://ieeexplore.ieee.org/document/8962150&gt; [Accessed 29 September 2021].</w:t>
+        <w:t xml:space="preserve">Zhou, Q., Huang, H., Zheng, Z. and </w:t>
+      </w:r>
+      <w:proofErr w:type="spellStart"/>
+      <w:r>
+        <w:t>Bian</w:t>
+      </w:r>
+      <w:proofErr w:type="spellEnd"/>
+      <w:r>
+        <w:t>, J., 2020. Solutions to Scalability of Blockchain: A Survey. IEEE Access, [online] 8, pp.16440-16455. Available at: &lt;https://ieeexplore.ieee.org/document/8962150&gt; [Accessed 29 September 2021].</w:t>
       </w:r>
     </w:p>
     <w:p>
@@ -2028,8 +2244,45 @@
           <w:numId w:val="1"/>
         </w:numPr>
       </w:pPr>
-      <w:r>
-        <w:t>Conoscenti, M., Vetro, A. and De Martin, J., 2016. Blockchain for the Internet of Things: A systematic literature review. 2016 IEEE/ACS 13th International Conference of Computer Systems and Applications (AICCSA), [online] Available at: &lt;https://ieeexplore.ieee.org/abstract/document/7945805&gt; [Accessed 29 September 2021].</w:t>
+      <w:proofErr w:type="spellStart"/>
+      <w:r>
+        <w:t>Gudgeon</w:t>
+      </w:r>
+      <w:proofErr w:type="spellEnd"/>
+      <w:r>
+        <w:t xml:space="preserve"> L., Moreno-Sanchez P., </w:t>
+      </w:r>
+      <w:proofErr w:type="spellStart"/>
+      <w:r>
+        <w:t>Roos</w:t>
+      </w:r>
+      <w:proofErr w:type="spellEnd"/>
+      <w:r>
+        <w:t xml:space="preserve"> S., </w:t>
+      </w:r>
+      <w:proofErr w:type="spellStart"/>
+      <w:r>
+        <w:t>McCorry</w:t>
+      </w:r>
+      <w:proofErr w:type="spellEnd"/>
+      <w:r>
+        <w:t xml:space="preserve"> P., Gervais A. (2020) </w:t>
+      </w:r>
+      <w:proofErr w:type="spellStart"/>
+      <w:r>
+        <w:t>SoK</w:t>
+      </w:r>
+      <w:proofErr w:type="spellEnd"/>
+      <w:r>
+        <w:t xml:space="preserve">: Layer-Two Blockchain Protocols. In: Bonneau J., </w:t>
+      </w:r>
+      <w:proofErr w:type="spellStart"/>
+      <w:r>
+        <w:t>Heninger</w:t>
+      </w:r>
+      <w:proofErr w:type="spellEnd"/>
+      <w:r>
+        <w:t xml:space="preserve"> N. (eds) Financial Cryptography and Data Security. FC 2020. Lecture Notes in Computer Science, vol 12059. Springer, Cham. https://doi.org/10.1007/978-3-030-51280-4_12</w:t>
       </w:r>
     </w:p>
     <w:p>
@@ -2046,7 +2299,15 @@
         </w:numPr>
       </w:pPr>
       <w:r>
-        <w:t>Hang, L. and Kim, D., 2019. Design and Implementation of an Integrated IoT Blockchain Platform for Sensing Data Integrity. Sensors, [online] 19(10), p.2228. Available at: &lt;https://www.mdpi.com/1424-8220/19/10/2228&gt; [Accessed 29 September 2021].</w:t>
+        <w:t xml:space="preserve">Conoscenti, M., </w:t>
+      </w:r>
+      <w:proofErr w:type="spellStart"/>
+      <w:r>
+        <w:t>Vetro</w:t>
+      </w:r>
+      <w:proofErr w:type="spellEnd"/>
+      <w:r>
+        <w:t>, A. and De Martin, J., 2016. Blockchain for the Internet of Things: A systematic literature review. 2016 IEEE/ACS 13th International Conference of Computer Systems and Applications (AICCSA), [online] Available at: &lt;https://ieeexplore.ieee.org/abstract/document/7945805&gt; [Accessed 29 September 2021].</w:t>
       </w:r>
     </w:p>
     <w:p>
@@ -2063,7 +2324,7 @@
         </w:numPr>
       </w:pPr>
       <w:r>
-        <w:t>Cui, H., Chen, Z., Xi, Y., Chen, H. and Hao, J., 2019. IoT Data Management and Lineage Traceability: A Blockchain-based Solution. 2019 IEEE/CIC International Conference on Communications Workshops in China (ICCC Workshops), [online] Available at: &lt;https://ieeexplore.ieee.org/document/8849969&gt; [Accessed 29 September 2021].</w:t>
+        <w:t>Hang, L. and Kim, D., 2019. Design and Implementation of an Integrated IoT Blockchain Platform for Sensing Data Integrity. Sensors, [online] 19(10), p.2228. Available at: &lt;https://www.mdpi.com/1424-8220/19/10/2228&gt; [Accessed 29 September 2021].</w:t>
       </w:r>
     </w:p>
     <w:p>
@@ -2080,7 +2341,7 @@
         </w:numPr>
       </w:pPr>
       <w:r>
-        <w:t>Lieberman, H., 1997, March. Autonomous interface agents. In Proceedings of the ACM SIGCHI Conference on Human factors in computing systems (pp. 67-74).</w:t>
+        <w:t>Cui, H., Chen, Z., Xi, Y., Chen, H. and Hao, J., 2019. IoT Data Management and Lineage Traceability: A Blockchain-based Solution. 2019 IEEE/CIC International Conference on Communications Workshops in China (ICCC Workshops), [online] Available at: &lt;https://ieeexplore.ieee.org/document/8849969&gt; [Accessed 29 September 2021].</w:t>
       </w:r>
     </w:p>
     <w:p>
@@ -2098,7 +2359,29 @@
       </w:pPr>
       <w:r>
         <w:lastRenderedPageBreak/>
-        <w:t>Buterin, V., 2014. DAOs, DACs, DAs and More: An Incomplete Terminology Guide. [online] Blog.ethereum.org. Available at: &lt;https://blog.ethereum.org/2014/05/06/daos-dacs-das-and-more-an-incomplete-terminology-guide/&gt; [Accessed 29 September 2021].</w:t>
+        <w:t>Lieberman, H., 1997, March. Autonomous interface agents. In Proceedings of the ACM SIGCHI Conference on Human factors in computing systems (pp. 67-74).</w:t>
+      </w:r>
+    </w:p>
+    <w:p>
+      <w:pPr>
+        <w:pStyle w:val="ListParagraph"/>
+      </w:pPr>
+    </w:p>
+    <w:p>
+      <w:pPr>
+        <w:pStyle w:val="ListParagraph"/>
+        <w:numPr>
+          <w:ilvl w:val="0"/>
+          <w:numId w:val="1"/>
+        </w:numPr>
+      </w:pPr>
+      <w:proofErr w:type="spellStart"/>
+      <w:r>
+        <w:t>Buterin</w:t>
+      </w:r>
+      <w:proofErr w:type="spellEnd"/>
+      <w:r>
+        <w:t>, V., 2014. DAOs, DACs, DAs and More: An Incomplete Terminology Guide. [online] Blog.ethereum.org. Available at: &lt;https://blog.ethereum.org/2014/05/06/daos-dacs-das-and-more-an-incomplete-terminology-guide/&gt; [Accessed 29 September 2021].</w:t>
       </w:r>
     </w:p>
     <w:sectPr>
@@ -2991,6 +3274,21 @@
       </w:tcPr>
     </w:tblStylePr>
   </w:style>
+  <w:style w:type="character" w:customStyle="1" w:styleId="textlayer--absolute">
+    <w:name w:val="textlayer--absolute"/>
+    <w:basedOn w:val="DefaultParagraphFont"/>
+    <w:rsid w:val="007E6AFE"/>
+  </w:style>
+  <w:style w:type="paragraph" w:styleId="NoSpacing">
+    <w:name w:val="No Spacing"/>
+    <w:uiPriority w:val="1"/>
+    <w:qFormat/>
+    <w:rsid w:val="006B2420"/>
+    <w:pPr>
+      <w:spacing w:after="0" w:line="240" w:lineRule="auto"/>
+      <w:jc w:val="both"/>
+    </w:pPr>
+  </w:style>
 </w:styles>
 </file>
 
@@ -3290,6 +3588,21 @@
 </file>
 
 <file path=customXml/item1.xml><?xml version="1.0" encoding="utf-8"?>
+<?mso-contentType ?>
+<FormTemplates xmlns="http://schemas.microsoft.com/sharepoint/v3/contenttype/forms">
+  <Display>DocumentLibraryForm</Display>
+  <Edit>DocumentLibraryForm</Edit>
+  <New>DocumentLibraryForm</New>
+</FormTemplates>
+</file>
+
+<file path=customXml/item2.xml><?xml version="1.0" encoding="utf-8"?>
+<p:properties xmlns:p="http://schemas.microsoft.com/office/2006/metadata/properties" xmlns:xsi="http://www.w3.org/2001/XMLSchema-instance" xmlns:pc="http://schemas.microsoft.com/office/infopath/2007/PartnerControls">
+  <documentManagement/>
+</p:properties>
+</file>
+
+<file path=customXml/item3.xml><?xml version="1.0" encoding="utf-8"?>
 <ct:contentTypeSchema xmlns:ct="http://schemas.microsoft.com/office/2006/metadata/contentType" xmlns:ma="http://schemas.microsoft.com/office/2006/metadata/properties/metaAttributes" ct:_="" ma:_="" ma:contentTypeName="Document" ma:contentTypeID="0x010100676105846BDDC74C9B535F45BA317496" ma:contentTypeVersion="7" ma:contentTypeDescription="Create a new document." ma:contentTypeScope="" ma:versionID="bca24f069e2235c84889775b42ab63bc">
   <xsd:schema xmlns:xsd="http://www.w3.org/2001/XMLSchema" xmlns:xs="http://www.w3.org/2001/XMLSchema" xmlns:p="http://schemas.microsoft.com/office/2006/metadata/properties" xmlns:ns3="2fb23228-0631-47b9-addd-0f071777bd62" xmlns:ns4="1a6911e7-b6d6-42f1-9816-97db98cb336d" targetNamespace="http://schemas.microsoft.com/office/2006/metadata/properties" ma:root="true" ma:fieldsID="cf302142a4585de9cefeaffbc0d85cc4" ns3:_="" ns4:_="">
     <xsd:import namespace="2fb23228-0631-47b9-addd-0f071777bd62"/>
@@ -3474,22 +3787,28 @@
 </ct:contentTypeSchema>
 </file>
 
-<file path=customXml/item2.xml><?xml version="1.0" encoding="utf-8"?>
-<p:properties xmlns:p="http://schemas.microsoft.com/office/2006/metadata/properties" xmlns:xsi="http://www.w3.org/2001/XMLSchema-instance" xmlns:pc="http://schemas.microsoft.com/office/infopath/2007/PartnerControls">
-  <documentManagement/>
-</p:properties>
-</file>
-
-<file path=customXml/item3.xml><?xml version="1.0" encoding="utf-8"?>
-<?mso-contentType ?>
-<FormTemplates xmlns="http://schemas.microsoft.com/sharepoint/v3/contenttype/forms">
-  <Display>DocumentLibraryForm</Display>
-  <Edit>DocumentLibraryForm</Edit>
-  <New>DocumentLibraryForm</New>
-</FormTemplates>
+<file path=customXml/item4.xml><?xml version="1.0" encoding="utf-8"?>
+<b:Sources xmlns:b="http://schemas.openxmlformats.org/officeDocument/2006/bibliography" xmlns="http://schemas.openxmlformats.org/officeDocument/2006/bibliography" SelectedStyle="\APASixthEditionOfficeOnline.xsl" StyleName="APA" Version="6"/>
 </file>
 
 <file path=customXml/itemProps1.xml><?xml version="1.0" encoding="utf-8"?>
+<ds:datastoreItem xmlns:ds="http://schemas.openxmlformats.org/officeDocument/2006/customXml" ds:itemID="{46728125-DD53-4B61-81C2-6A68398BD002}">
+  <ds:schemaRefs>
+    <ds:schemaRef ds:uri="http://schemas.microsoft.com/sharepoint/v3/contenttype/forms"/>
+  </ds:schemaRefs>
+</ds:datastoreItem>
+</file>
+
+<file path=customXml/itemProps2.xml><?xml version="1.0" encoding="utf-8"?>
+<ds:datastoreItem xmlns:ds="http://schemas.openxmlformats.org/officeDocument/2006/customXml" ds:itemID="{3D77C182-C418-463B-8885-459CEAFB6A3B}">
+  <ds:schemaRefs>
+    <ds:schemaRef ds:uri="http://schemas.microsoft.com/office/2006/metadata/properties"/>
+    <ds:schemaRef ds:uri="http://schemas.microsoft.com/office/infopath/2007/PartnerControls"/>
+  </ds:schemaRefs>
+</ds:datastoreItem>
+</file>
+
+<file path=customXml/itemProps3.xml><?xml version="1.0" encoding="utf-8"?>
 <ds:datastoreItem xmlns:ds="http://schemas.openxmlformats.org/officeDocument/2006/customXml" ds:itemID="{D375B6DA-D13D-4586-9746-A8E136157156}">
   <ds:schemaRefs>
     <ds:schemaRef ds:uri="http://schemas.microsoft.com/office/2006/metadata/contentType"/>
@@ -3508,19 +3827,10 @@
 </ds:datastoreItem>
 </file>
 
-<file path=customXml/itemProps2.xml><?xml version="1.0" encoding="utf-8"?>
-<ds:datastoreItem xmlns:ds="http://schemas.openxmlformats.org/officeDocument/2006/customXml" ds:itemID="{3D77C182-C418-463B-8885-459CEAFB6A3B}">
+<file path=customXml/itemProps4.xml><?xml version="1.0" encoding="utf-8"?>
+<ds:datastoreItem xmlns:ds="http://schemas.openxmlformats.org/officeDocument/2006/customXml" ds:itemID="{F385E9F2-837D-4488-89B8-454286BD8DF7}">
   <ds:schemaRefs>
-    <ds:schemaRef ds:uri="http://schemas.microsoft.com/office/2006/metadata/properties"/>
-    <ds:schemaRef ds:uri="http://schemas.microsoft.com/office/infopath/2007/PartnerControls"/>
-  </ds:schemaRefs>
-</ds:datastoreItem>
-</file>
-
-<file path=customXml/itemProps3.xml><?xml version="1.0" encoding="utf-8"?>
-<ds:datastoreItem xmlns:ds="http://schemas.openxmlformats.org/officeDocument/2006/customXml" ds:itemID="{46728125-DD53-4B61-81C2-6A68398BD002}">
-  <ds:schemaRefs>
-    <ds:schemaRef ds:uri="http://schemas.microsoft.com/sharepoint/v3/contenttype/forms"/>
+    <ds:schemaRef ds:uri="http://schemas.openxmlformats.org/officeDocument/2006/bibliography"/>
   </ds:schemaRefs>
 </ds:datastoreItem>
 </file>
</xml_diff>

<commit_message>
Removed accessed date from citations
</commit_message>
<xml_diff>
--- a/PhD Proposal.docx
+++ b/PhD Proposal.docx
@@ -1929,7 +1929,7 @@
         <w:rPr>
           <w:shd w:val="clear" w:color="auto" w:fill="FFFFFF"/>
         </w:rPr>
-        <w:t>, [online] 6, pp.32979-33001. Available at: &lt;https://ieeexplore.ieee.org/stamp/stamp.jsp?arnumber=8370027&gt; [Accessed 29 September 2021].</w:t>
+        <w:t xml:space="preserve">, [online] 6, pp.32979-33001. Available at: &lt;https://ieeexplore.ieee.org/stamp/stamp.jsp?arnumber=8370027&gt; </w:t>
       </w:r>
     </w:p>
     <w:p>
@@ -1965,29 +1965,8 @@
           <w:numId w:val="1"/>
         </w:numPr>
       </w:pPr>
-      <w:proofErr w:type="spellStart"/>
-      <w:r>
-        <w:t>Garay</w:t>
-      </w:r>
-      <w:proofErr w:type="spellEnd"/>
-      <w:r>
-        <w:t xml:space="preserve">, J. and </w:t>
-      </w:r>
-      <w:proofErr w:type="spellStart"/>
-      <w:r>
-        <w:t>Kiayias</w:t>
-      </w:r>
-      <w:proofErr w:type="spellEnd"/>
-      <w:r>
-        <w:t xml:space="preserve">, A., 2020. </w:t>
-      </w:r>
-      <w:proofErr w:type="spellStart"/>
-      <w:r>
-        <w:t>SoK</w:t>
-      </w:r>
-      <w:proofErr w:type="spellEnd"/>
-      <w:r>
-        <w:t>: A Consensus Taxonomy in the Blockchain Era. Topics in Cryptology – CT-RSA 2020, [online] pp.284-318. Available at: &lt;https://link.springer.com/chapter/10.1007/978-3-030-40186-3_13&gt; [Accessed 29 September 2021].</w:t>
+      <w:r>
+        <w:t xml:space="preserve">Garay, J. and Kiayias, A., 2020. SoK: A Consensus Taxonomy in the Blockchain Era. Topics in Cryptology – CT-RSA 2020, [online] pp.284-318. Available at: &lt;https://link.springer.com/chapter/10.1007/978-3-030-40186-3_13&gt; </w:t>
       </w:r>
     </w:p>
     <w:p>
@@ -2003,21 +1982,8 @@
           <w:numId w:val="1"/>
         </w:numPr>
       </w:pPr>
-      <w:proofErr w:type="spellStart"/>
-      <w:r>
-        <w:t>Kshetri</w:t>
-      </w:r>
-      <w:proofErr w:type="spellEnd"/>
-      <w:r>
-        <w:t xml:space="preserve">, N., 2017. Can Blockchain Strengthen the Internet of </w:t>
-      </w:r>
-      <w:proofErr w:type="gramStart"/>
-      <w:r>
-        <w:t>Things?.</w:t>
-      </w:r>
-      <w:proofErr w:type="gramEnd"/>
-      <w:r>
-        <w:t xml:space="preserve"> IT Professional, [online] 19(4), pp.68-72. Available at: &lt;https://ieeexplore.ieee.org/document/8012302&gt; [Accessed 29 September 2021].</w:t>
+      <w:r>
+        <w:t>Kshetri, N., 2017. Can Blockchain Strengthen the Internet of Things?. IT Professional, [online] 19(4), pp.68-72. Available at: &lt;https://ieeexplore.ieee.org/document/8012302&gt;</w:t>
       </w:r>
     </w:p>
     <w:p>
@@ -2059,15 +2025,7 @@
         </w:numPr>
       </w:pPr>
       <w:r>
-        <w:t xml:space="preserve">Zhou, Q., Huang, H., Zheng, Z. and </w:t>
-      </w:r>
-      <w:proofErr w:type="spellStart"/>
-      <w:r>
-        <w:t>Bian</w:t>
-      </w:r>
-      <w:proofErr w:type="spellEnd"/>
-      <w:r>
-        <w:t>, J., 2020. Solutions to Scalability of Blockchain: A Survey. IEEE Access, [online] 8, pp.16440-16455. Available at: &lt;https://ieeexplore.ieee.org/document/8962150&gt; [Accessed 29 September 2021].</w:t>
+        <w:t>Zhou, Q., Huang, H., Zheng, Z. and Bian, J., 2020. Solutions to Scalability of Blockchain: A Survey. IEEE Access, [online] 8, pp.16440-16455. Available at: &lt;https://ieeexplore.ieee.org/document/8962150&gt;</w:t>
       </w:r>
     </w:p>
     <w:p>
@@ -2083,45 +2041,8 @@
           <w:numId w:val="1"/>
         </w:numPr>
       </w:pPr>
-      <w:proofErr w:type="spellStart"/>
-      <w:r>
-        <w:t>Gudgeon</w:t>
-      </w:r>
-      <w:proofErr w:type="spellEnd"/>
-      <w:r>
-        <w:t xml:space="preserve"> L., Moreno-Sanchez P., </w:t>
-      </w:r>
-      <w:proofErr w:type="spellStart"/>
-      <w:r>
-        <w:t>Roos</w:t>
-      </w:r>
-      <w:proofErr w:type="spellEnd"/>
-      <w:r>
-        <w:t xml:space="preserve"> S., </w:t>
-      </w:r>
-      <w:proofErr w:type="spellStart"/>
-      <w:r>
-        <w:t>McCorry</w:t>
-      </w:r>
-      <w:proofErr w:type="spellEnd"/>
-      <w:r>
-        <w:t xml:space="preserve"> P., Gervais A. (2020) </w:t>
-      </w:r>
-      <w:proofErr w:type="spellStart"/>
-      <w:r>
-        <w:t>SoK</w:t>
-      </w:r>
-      <w:proofErr w:type="spellEnd"/>
-      <w:r>
-        <w:t xml:space="preserve">: Layer-Two Blockchain Protocols. In: Bonneau J., </w:t>
-      </w:r>
-      <w:proofErr w:type="spellStart"/>
-      <w:r>
-        <w:t>Heninger</w:t>
-      </w:r>
-      <w:proofErr w:type="spellEnd"/>
-      <w:r>
-        <w:t xml:space="preserve"> N. (eds) Financial Cryptography and Data Security. FC 2020. Lecture Notes in Computer Science, vol 12059. Springer, Cham. https://doi.org/10.1007/978-3-030-51280-4_12</w:t>
+      <w:r>
+        <w:t>Gudgeon L., Moreno-Sanchez P., Roos S., McCorry P., Gervais A. (2020) SoK: Layer-Two Blockchain Protocols. In: Bonneau J., Heninger N. (eds) Financial Cryptography and Data Security. FC 2020. Lecture Notes in Computer Science, vol 12059. Springer, Cham. https://doi.org/10.1007/978-3-030-51280-4_12</w:t>
       </w:r>
     </w:p>
     <w:p>
@@ -2138,15 +2059,7 @@
         </w:numPr>
       </w:pPr>
       <w:r>
-        <w:t xml:space="preserve">Conoscenti, M., </w:t>
-      </w:r>
-      <w:proofErr w:type="spellStart"/>
-      <w:r>
-        <w:t>Vetro</w:t>
-      </w:r>
-      <w:proofErr w:type="spellEnd"/>
-      <w:r>
-        <w:t>, A. and De Martin, J., 2016. Blockchain for the Internet of Things: A systematic literature review. 2016 IEEE/ACS 13th International Conference of Computer Systems and Applications (AICCSA), [online] Available at: &lt;https://ieeexplore.ieee.org/abstract/document/7945805&gt; [Accessed 29 September 2021].</w:t>
+        <w:t xml:space="preserve">Conoscenti, M., Vetro, A. and De Martin, J., 2016. Blockchain for the Internet of Things: A systematic literature review. 2016 IEEE/ACS 13th International Conference of Computer Systems and Applications (AICCSA), [online] Available at: &lt;https://ieeexplore.ieee.org/abstract/document/7945805&gt; </w:t>
       </w:r>
     </w:p>
     <w:p>
@@ -2163,7 +2076,7 @@
         </w:numPr>
       </w:pPr>
       <w:r>
-        <w:t>Hang, L. and Kim, D., 2019. Design and Implementation of an Integrated IoT Blockchain Platform for Sensing Data Integrity. Sensors, [online] 19(10), p.2228. Available at: &lt;https://www.mdpi.com/1424-8220/19/10/2228&gt; [Accessed 29 September 2021].</w:t>
+        <w:t xml:space="preserve">Hang, L. and Kim, D., 2019. Design and Implementation of an Integrated IoT Blockchain Platform for Sensing Data Integrity. Sensors, [online] 19(10), p.2228. Available at: &lt;https://www.mdpi.com/1424-8220/19/10/2228&gt; </w:t>
       </w:r>
     </w:p>
     <w:p>
@@ -2180,7 +2093,7 @@
         </w:numPr>
       </w:pPr>
       <w:r>
-        <w:t>Cui, H., Chen, Z., Xi, Y., Chen, H. and Hao, J., 2019. IoT Data Management and Lineage Traceability: A Blockchain-based Solution. 2019 IEEE/CIC International Conference on Communications Workshops in China (ICCC Workshops), [online] Available at: &lt;https://ieeexplore.ieee.org/document/8849969&gt; [Accessed 29 September 2021].</w:t>
+        <w:t xml:space="preserve">Cui, H., Chen, Z., Xi, Y., Chen, H. and Hao, J., 2019. IoT Data Management and Lineage Traceability: A Blockchain-based Solution. 2019 IEEE/CIC International Conference on Communications Workshops in China (ICCC Workshops), [online] Available at: &lt;https://ieeexplore.ieee.org/document/8849969&gt; </w:t>
       </w:r>
     </w:p>
     <w:p>
@@ -2197,7 +2110,6 @@
         </w:numPr>
       </w:pPr>
       <w:r>
-        <w:lastRenderedPageBreak/>
         <w:t>Lieberman, H., 1997, March. Autonomous interface agents. In Proceedings of the ACM SIGCHI Conference on Human factors in computing systems (pp. 67-74).</w:t>
       </w:r>
     </w:p>
@@ -2214,13 +2126,9 @@
           <w:numId w:val="1"/>
         </w:numPr>
       </w:pPr>
-      <w:proofErr w:type="spellStart"/>
-      <w:r>
-        <w:t>Buterin</w:t>
-      </w:r>
-      <w:proofErr w:type="spellEnd"/>
-      <w:r>
-        <w:t>, V., 2014. DAOs, DACs, DAs and More: An Incomplete Terminology Guide. [online] Blog.ethereum.org. Available at: &lt;https://blog.ethereum.org/2014/05/06/daos-dacs-das-and-more-an-incomplete-terminology-guide/&gt; [Accessed 29 September 2021].</w:t>
+      <w:r>
+        <w:lastRenderedPageBreak/>
+        <w:t xml:space="preserve">Buterin, V., 2014. DAOs, DACs, DAs and More: An Incomplete Terminology Guide. [online] Blog.ethereum.org. Available at: &lt;https://blog.ethereum.org/2014/05/06/daos-dacs-das-and-more-an-incomplete-terminology-guide/&gt; </w:t>
       </w:r>
     </w:p>
     <w:p>
@@ -2237,15 +2145,7 @@
         </w:numPr>
       </w:pPr>
       <w:r>
-        <w:t xml:space="preserve">The </w:t>
-      </w:r>
-      <w:proofErr w:type="spellStart"/>
-      <w:r>
-        <w:t>InterPlanetary</w:t>
-      </w:r>
-      <w:proofErr w:type="spellEnd"/>
-      <w:r>
-        <w:t xml:space="preserve"> File System, </w:t>
+        <w:t xml:space="preserve">The InterPlanetary File System, </w:t>
       </w:r>
       <w:hyperlink r:id="rId10" w:history="1">
         <w:r>
@@ -2269,29 +2169,8 @@
           <w:numId w:val="1"/>
         </w:numPr>
       </w:pPr>
-      <w:proofErr w:type="spellStart"/>
-      <w:r>
-        <w:t>Ciortea</w:t>
-      </w:r>
-      <w:proofErr w:type="spellEnd"/>
-      <w:r>
-        <w:t xml:space="preserve">, A., Mayer, S., </w:t>
-      </w:r>
-      <w:proofErr w:type="spellStart"/>
-      <w:r>
-        <w:t>Boissier</w:t>
-      </w:r>
-      <w:proofErr w:type="spellEnd"/>
-      <w:r>
-        <w:t xml:space="preserve">, O. and </w:t>
-      </w:r>
-      <w:proofErr w:type="spellStart"/>
-      <w:r>
-        <w:t>Gandon</w:t>
-      </w:r>
-      <w:proofErr w:type="spellEnd"/>
-      <w:r>
-        <w:t>, F., 2019. Exploiting Interaction Affordances: On Engineering Autonomous Systems for the Web of Things.</w:t>
+      <w:r>
+        <w:t>Ciortea, A., Mayer, S., Boissier, O. and Gandon, F., 2019. Exploiting Interaction Affordances: On Engineering Autonomous Systems for the Web of Things.</w:t>
       </w:r>
     </w:p>
     <w:sectPr>

</xml_diff>

<commit_message>
Added additional citation for AAs
</commit_message>
<xml_diff>
--- a/PhD Proposal.docx
+++ b/PhD Proposal.docx
@@ -458,10 +458,16 @@
         <w:t>2</w:t>
       </w:r>
       <w:r>
-        <w:t>], as it requires no human interaction at all and essentially operates in a machine-to-machine basis, using the host computer to ‘jump’ to another computer to infect.</w:t>
-      </w:r>
-      <w:r>
-        <w:t xml:space="preserve"> </w:t>
+        <w:t>]</w:t>
+      </w:r>
+      <w:r>
+        <w:t>. Viruses almost take on a ‘life’ of their own as once released, they can continue to infect machines other than the original. Autonomous Agents can also work in conjunction with each other</w:t>
+      </w:r>
+      <w:r>
+        <w:t>, highlighted in [13]</w:t>
+      </w:r>
+      <w:r>
+        <w:t>, often called a multi-agent system.</w:t>
       </w:r>
     </w:p>
     <w:p>
@@ -564,7 +570,17 @@
         <w:t>and promote interoperability.</w:t>
       </w:r>
       <w:r>
-        <w:t xml:space="preserve"> Attempts to bridge communication between IoT devices have been made in the past [14]. </w:t>
+        <w:t xml:space="preserve"> Attempts to bridge communication between IoT devices have been made in the past </w:t>
+      </w:r>
+      <w:r>
+        <w:lastRenderedPageBreak/>
+        <w:t>[1</w:t>
+      </w:r>
+      <w:r>
+        <w:t>5</w:t>
+      </w:r>
+      <w:r>
+        <w:t xml:space="preserve">]. </w:t>
       </w:r>
       <w:r>
         <w:t xml:space="preserve">Devices will not have to sync the </w:t>
@@ -591,7 +607,13 @@
         <w:t xml:space="preserve">The large volumes of transactions and data generated by IoT devices will be problematic for most blockchain networks due to the previously mentioned scaling issues [7]. Therefore, best practices must be established in optimising for a large volume of transactions being sent from these IoT devices. </w:t>
       </w:r>
       <w:r>
-        <w:t>As full nodes must download the entire blockchain [2], it may be unfeasible to store all data produced from IoT devices on-chain. Decentralised solutions such as the Interplanetary File System (IPFS) [13] which is a distributed storage network will be investigated.</w:t>
+        <w:t>As full nodes must download the entire blockchain [2], it may be unfeasible to store all data produced from IoT devices on-chain. Decentralised solutions such as the Interplanetary File System (IPFS) [1</w:t>
+      </w:r>
+      <w:r>
+        <w:t>4</w:t>
+      </w:r>
+      <w:r>
+        <w:t>] which is a distributed storage network will be investigated.</w:t>
       </w:r>
     </w:p>
     <w:p>
@@ -1996,7 +2018,15 @@
       </w:r>
       <w:proofErr w:type="spellEnd"/>
       <w:r>
-        <w:t>, N., 2017. Can Blockchain Strengthen the Internet of Things?. IT Professional, [online] 19(4), pp.68-72. Available at: &lt;https://ieeexplore.ieee.org/document/8012302&gt;</w:t>
+        <w:t xml:space="preserve">, N., 2017. Can Blockchain Strengthen the Internet of </w:t>
+      </w:r>
+      <w:proofErr w:type="gramStart"/>
+      <w:r>
+        <w:t>Things?.</w:t>
+      </w:r>
+      <w:proofErr w:type="gramEnd"/>
+      <w:r>
+        <w:t xml:space="preserve"> IT Professional, [online] 19(4), pp.68-72. Available at: &lt;https://ieeexplore.ieee.org/document/8012302&gt;</w:t>
       </w:r>
     </w:p>
     <w:p>
@@ -2200,6 +2230,31 @@
       <w:proofErr w:type="spellEnd"/>
       <w:r>
         <w:t xml:space="preserve">, V., 2014. DAOs, DACs, DAs and More: An Incomplete Terminology Guide. [online] Blog.ethereum.org. Available at: &lt;https://blog.ethereum.org/2014/05/06/daos-dacs-das-and-more-an-incomplete-terminology-guide/&gt; </w:t>
+      </w:r>
+    </w:p>
+    <w:p>
+      <w:pPr>
+        <w:pStyle w:val="ListParagraph"/>
+      </w:pPr>
+    </w:p>
+    <w:p>
+      <w:pPr>
+        <w:pStyle w:val="ListParagraph"/>
+        <w:numPr>
+          <w:ilvl w:val="0"/>
+          <w:numId w:val="1"/>
+        </w:numPr>
+      </w:pPr>
+      <w:r>
+        <w:t xml:space="preserve">Singh, A., </w:t>
+      </w:r>
+      <w:proofErr w:type="spellStart"/>
+      <w:r>
+        <w:t>Juneja</w:t>
+      </w:r>
+      <w:proofErr w:type="spellEnd"/>
+      <w:r>
+        <w:t>, D. and Malhotra, M., 2015. Autonomous Agent Based Load Balancing Algorithm in Cloud Computing. Procedia Computer Science, [online] 45, pp.832-841. Available at: &lt;https://www.sciencedirect.com/science/article/pii/S1877050915004111&gt;</w:t>
       </w:r>
     </w:p>
     <w:p>
@@ -3479,21 +3534,10 @@
 </file>
 
 <file path=customXml/item1.xml><?xml version="1.0" encoding="utf-8"?>
-<?mso-contentType ?>
-<FormTemplates xmlns="http://schemas.microsoft.com/sharepoint/v3/contenttype/forms">
-  <Display>DocumentLibraryForm</Display>
-  <Edit>DocumentLibraryForm</Edit>
-  <New>DocumentLibraryForm</New>
-</FormTemplates>
+<b:Sources xmlns:b="http://schemas.openxmlformats.org/officeDocument/2006/bibliography" xmlns="http://schemas.openxmlformats.org/officeDocument/2006/bibliography" SelectedStyle="\APASixthEditionOfficeOnline.xsl" StyleName="APA" Version="6"/>
 </file>
 
 <file path=customXml/item2.xml><?xml version="1.0" encoding="utf-8"?>
-<p:properties xmlns:p="http://schemas.microsoft.com/office/2006/metadata/properties" xmlns:xsi="http://www.w3.org/2001/XMLSchema-instance" xmlns:pc="http://schemas.microsoft.com/office/infopath/2007/PartnerControls">
-  <documentManagement/>
-</p:properties>
-</file>
-
-<file path=customXml/item3.xml><?xml version="1.0" encoding="utf-8"?>
 <ct:contentTypeSchema xmlns:ct="http://schemas.microsoft.com/office/2006/metadata/contentType" xmlns:ma="http://schemas.microsoft.com/office/2006/metadata/properties/metaAttributes" ct:_="" ma:_="" ma:contentTypeName="Document" ma:contentTypeID="0x010100676105846BDDC74C9B535F45BA317496" ma:contentTypeVersion="7" ma:contentTypeDescription="Create a new document." ma:contentTypeScope="" ma:versionID="bca24f069e2235c84889775b42ab63bc">
   <xsd:schema xmlns:xsd="http://www.w3.org/2001/XMLSchema" xmlns:xs="http://www.w3.org/2001/XMLSchema" xmlns:p="http://schemas.microsoft.com/office/2006/metadata/properties" xmlns:ns3="2fb23228-0631-47b9-addd-0f071777bd62" xmlns:ns4="1a6911e7-b6d6-42f1-9816-97db98cb336d" targetNamespace="http://schemas.microsoft.com/office/2006/metadata/properties" ma:root="true" ma:fieldsID="cf302142a4585de9cefeaffbc0d85cc4" ns3:_="" ns4:_="">
     <xsd:import namespace="2fb23228-0631-47b9-addd-0f071777bd62"/>
@@ -3678,28 +3722,30 @@
 </ct:contentTypeSchema>
 </file>
 
+<file path=customXml/item3.xml><?xml version="1.0" encoding="utf-8"?>
+<p:properties xmlns:p="http://schemas.microsoft.com/office/2006/metadata/properties" xmlns:xsi="http://www.w3.org/2001/XMLSchema-instance" xmlns:pc="http://schemas.microsoft.com/office/infopath/2007/PartnerControls">
+  <documentManagement/>
+</p:properties>
+</file>
+
 <file path=customXml/item4.xml><?xml version="1.0" encoding="utf-8"?>
-<b:Sources xmlns:b="http://schemas.openxmlformats.org/officeDocument/2006/bibliography" xmlns="http://schemas.openxmlformats.org/officeDocument/2006/bibliography" SelectedStyle="\APASixthEditionOfficeOnline.xsl" StyleName="APA" Version="6"/>
+<?mso-contentType ?>
+<FormTemplates xmlns="http://schemas.microsoft.com/sharepoint/v3/contenttype/forms">
+  <Display>DocumentLibraryForm</Display>
+  <Edit>DocumentLibraryForm</Edit>
+  <New>DocumentLibraryForm</New>
+</FormTemplates>
 </file>
 
 <file path=customXml/itemProps1.xml><?xml version="1.0" encoding="utf-8"?>
-<ds:datastoreItem xmlns:ds="http://schemas.openxmlformats.org/officeDocument/2006/customXml" ds:itemID="{46728125-DD53-4B61-81C2-6A68398BD002}">
+<ds:datastoreItem xmlns:ds="http://schemas.openxmlformats.org/officeDocument/2006/customXml" ds:itemID="{F385E9F2-837D-4488-89B8-454286BD8DF7}">
   <ds:schemaRefs>
-    <ds:schemaRef ds:uri="http://schemas.microsoft.com/sharepoint/v3/contenttype/forms"/>
+    <ds:schemaRef ds:uri="http://schemas.openxmlformats.org/officeDocument/2006/bibliography"/>
   </ds:schemaRefs>
 </ds:datastoreItem>
 </file>
 
 <file path=customXml/itemProps2.xml><?xml version="1.0" encoding="utf-8"?>
-<ds:datastoreItem xmlns:ds="http://schemas.openxmlformats.org/officeDocument/2006/customXml" ds:itemID="{3D77C182-C418-463B-8885-459CEAFB6A3B}">
-  <ds:schemaRefs>
-    <ds:schemaRef ds:uri="http://schemas.microsoft.com/office/2006/metadata/properties"/>
-    <ds:schemaRef ds:uri="http://schemas.microsoft.com/office/infopath/2007/PartnerControls"/>
-  </ds:schemaRefs>
-</ds:datastoreItem>
-</file>
-
-<file path=customXml/itemProps3.xml><?xml version="1.0" encoding="utf-8"?>
 <ds:datastoreItem xmlns:ds="http://schemas.openxmlformats.org/officeDocument/2006/customXml" ds:itemID="{D375B6DA-D13D-4586-9746-A8E136157156}">
   <ds:schemaRefs>
     <ds:schemaRef ds:uri="http://schemas.microsoft.com/office/2006/metadata/contentType"/>
@@ -3718,10 +3764,19 @@
 </ds:datastoreItem>
 </file>
 
+<file path=customXml/itemProps3.xml><?xml version="1.0" encoding="utf-8"?>
+<ds:datastoreItem xmlns:ds="http://schemas.openxmlformats.org/officeDocument/2006/customXml" ds:itemID="{3D77C182-C418-463B-8885-459CEAFB6A3B}">
+  <ds:schemaRefs>
+    <ds:schemaRef ds:uri="http://schemas.microsoft.com/office/2006/metadata/properties"/>
+    <ds:schemaRef ds:uri="http://schemas.microsoft.com/office/infopath/2007/PartnerControls"/>
+  </ds:schemaRefs>
+</ds:datastoreItem>
+</file>
+
 <file path=customXml/itemProps4.xml><?xml version="1.0" encoding="utf-8"?>
-<ds:datastoreItem xmlns:ds="http://schemas.openxmlformats.org/officeDocument/2006/customXml" ds:itemID="{F385E9F2-837D-4488-89B8-454286BD8DF7}">
+<ds:datastoreItem xmlns:ds="http://schemas.openxmlformats.org/officeDocument/2006/customXml" ds:itemID="{46728125-DD53-4B61-81C2-6A68398BD002}">
   <ds:schemaRefs>
-    <ds:schemaRef ds:uri="http://schemas.openxmlformats.org/officeDocument/2006/bibliography"/>
+    <ds:schemaRef ds:uri="http://schemas.microsoft.com/sharepoint/v3/contenttype/forms"/>
   </ds:schemaRefs>
 </ds:datastoreItem>
 </file>
</xml_diff>